<commit_message>
Dokumentacio, past task, telepitesi utmutato
</commit_message>
<xml_diff>
--- a/Dokumentáció.docx
+++ b/Dokumentáció.docx
@@ -11306,15 +11306,292 @@
         </w:rPr>
         <w:t>dokumentáció</w:t>
       </w:r>
-    </w:p>
-    <w:p>
-      <w:pPr>
-        <w:rPr>
-          <w:rFonts w:ascii="Times New Roman" w:hAnsi="Times New Roman" w:cs="Times New Roman"/>
-          <w:sz w:val="24"/>
-          <w:szCs w:val="24"/>
-        </w:rPr>
-      </w:pPr>
+      <w:r>
+        <w:br/>
+      </w:r>
+    </w:p>
+    <w:p>
+      <w:pPr>
+        <w:rPr>
+          <w:rFonts w:ascii="Times New Roman" w:hAnsi="Times New Roman" w:cs="Times New Roman"/>
+          <w:sz w:val="24"/>
+          <w:szCs w:val="24"/>
+        </w:rPr>
+      </w:pPr>
+      <w:r>
+        <w:rPr>
+          <w:rFonts w:ascii="Times New Roman" w:hAnsi="Times New Roman" w:cs="Times New Roman"/>
+          <w:sz w:val="24"/>
+          <w:szCs w:val="24"/>
+        </w:rPr>
+        <w:t>A program használatához a XAMPP nevezetű alkalmazás szükséges</w:t>
+      </w:r>
+      <w:r>
+        <w:rPr>
+          <w:rFonts w:ascii="Times New Roman" w:hAnsi="Times New Roman" w:cs="Times New Roman"/>
+          <w:sz w:val="24"/>
+          <w:szCs w:val="24"/>
+        </w:rPr>
+        <w:t>. Telepítés után az</w:t>
+      </w:r>
+      <w:r>
+        <w:rPr>
+          <w:rFonts w:ascii="Times New Roman" w:hAnsi="Times New Roman" w:cs="Times New Roman"/>
+          <w:sz w:val="24"/>
+          <w:szCs w:val="24"/>
+        </w:rPr>
+        <w:t xml:space="preserve"> </w:t>
+      </w:r>
+      <w:bookmarkStart w:name="_Int_wp1yYS8Z" w:id="1712780626"/>
+      <w:r>
+        <w:rPr>
+          <w:rFonts w:ascii="Times New Roman" w:hAnsi="Times New Roman" w:cs="Times New Roman"/>
+          <w:sz w:val="24"/>
+          <w:szCs w:val="24"/>
+        </w:rPr>
+        <w:t>Apache</w:t>
+      </w:r>
+      <w:bookmarkEnd w:id="1712780626"/>
+      <w:r>
+        <w:rPr>
+          <w:rFonts w:ascii="Times New Roman" w:hAnsi="Times New Roman" w:cs="Times New Roman"/>
+          <w:sz w:val="24"/>
+          <w:szCs w:val="24"/>
+        </w:rPr>
+        <w:t xml:space="preserve"> és a </w:t>
+      </w:r>
+      <w:r>
+        <w:rPr>
+          <w:rFonts w:ascii="Times New Roman" w:hAnsi="Times New Roman" w:cs="Times New Roman"/>
+          <w:sz w:val="24"/>
+          <w:szCs w:val="24"/>
+        </w:rPr>
+        <w:t>MySQL</w:t>
+      </w:r>
+      <w:r>
+        <w:rPr>
+          <w:rFonts w:ascii="Times New Roman" w:hAnsi="Times New Roman" w:cs="Times New Roman"/>
+          <w:sz w:val="24"/>
+          <w:szCs w:val="24"/>
+        </w:rPr>
+        <w:t xml:space="preserve"> modulok elindítása</w:t>
+      </w:r>
+      <w:r>
+        <w:rPr>
+          <w:rFonts w:ascii="Times New Roman" w:hAnsi="Times New Roman" w:cs="Times New Roman"/>
+          <w:sz w:val="24"/>
+          <w:szCs w:val="24"/>
+        </w:rPr>
+        <w:t xml:space="preserve"> szükséges.</w:t>
+      </w:r>
+      <w:r>
+        <w:br/>
+      </w:r>
+      <w:r>
+        <w:rPr>
+          <w:rFonts w:ascii="Times New Roman" w:hAnsi="Times New Roman" w:cs="Times New Roman"/>
+          <w:sz w:val="24"/>
+          <w:szCs w:val="24"/>
+        </w:rPr>
+        <w:t xml:space="preserve">A modulok, ha elindultak a böngészőben a </w:t>
+      </w:r>
+      <w:r>
+        <w:rPr>
+          <w:rFonts w:ascii="Times New Roman" w:hAnsi="Times New Roman" w:cs="Times New Roman"/>
+          <w:sz w:val="24"/>
+          <w:szCs w:val="24"/>
+        </w:rPr>
+        <w:t>localhost</w:t>
+      </w:r>
+      <w:r>
+        <w:rPr>
+          <w:rFonts w:ascii="Times New Roman" w:hAnsi="Times New Roman" w:cs="Times New Roman"/>
+          <w:sz w:val="24"/>
+          <w:szCs w:val="24"/>
+        </w:rPr>
+        <w:t xml:space="preserve"> megnyitása után a </w:t>
+      </w:r>
+      <w:r>
+        <w:rPr>
+          <w:rFonts w:ascii="Times New Roman" w:hAnsi="Times New Roman" w:cs="Times New Roman"/>
+          <w:sz w:val="24"/>
+          <w:szCs w:val="24"/>
+        </w:rPr>
+        <w:t>phpMyAdmin</w:t>
+      </w:r>
+      <w:r>
+        <w:rPr>
+          <w:rFonts w:ascii="Times New Roman" w:hAnsi="Times New Roman" w:cs="Times New Roman"/>
+          <w:sz w:val="24"/>
+          <w:szCs w:val="24"/>
+        </w:rPr>
+        <w:t xml:space="preserve"> fülön egy új adatbázist kell létrehozni “</w:t>
+      </w:r>
+      <w:r>
+        <w:rPr>
+          <w:rFonts w:ascii="Times New Roman" w:hAnsi="Times New Roman" w:cs="Times New Roman"/>
+          <w:sz w:val="24"/>
+          <w:szCs w:val="24"/>
+        </w:rPr>
+        <w:t>quicktick</w:t>
+      </w:r>
+      <w:r>
+        <w:rPr>
+          <w:rFonts w:ascii="Times New Roman" w:hAnsi="Times New Roman" w:cs="Times New Roman"/>
+          <w:sz w:val="24"/>
+          <w:szCs w:val="24"/>
+        </w:rPr>
+        <w:t xml:space="preserve">” néven, majd ebbe importálni a </w:t>
+      </w:r>
+      <w:r>
+        <w:rPr>
+          <w:rFonts w:ascii="Times New Roman" w:hAnsi="Times New Roman" w:cs="Times New Roman"/>
+          <w:sz w:val="24"/>
+          <w:szCs w:val="24"/>
+        </w:rPr>
+        <w:t>“</w:t>
+      </w:r>
+      <w:bookmarkStart w:name="_Int_qqnN6gNY" w:id="628157463"/>
+      <w:r>
+        <w:rPr>
+          <w:rFonts w:ascii="Times New Roman" w:hAnsi="Times New Roman" w:cs="Times New Roman"/>
+          <w:sz w:val="24"/>
+          <w:szCs w:val="24"/>
+        </w:rPr>
+        <w:t>todolist.sql</w:t>
+      </w:r>
+      <w:bookmarkEnd w:id="628157463"/>
+      <w:r>
+        <w:rPr>
+          <w:rFonts w:ascii="Times New Roman" w:hAnsi="Times New Roman" w:cs="Times New Roman"/>
+          <w:sz w:val="24"/>
+          <w:szCs w:val="24"/>
+        </w:rPr>
+        <w:t>” fájlt.</w:t>
+      </w:r>
+      <w:r>
+        <w:rPr>
+          <w:rFonts w:ascii="Times New Roman" w:hAnsi="Times New Roman" w:cs="Times New Roman"/>
+          <w:sz w:val="24"/>
+          <w:szCs w:val="24"/>
+        </w:rPr>
+        <w:t xml:space="preserve"> </w:t>
+      </w:r>
+      <w:r>
+        <w:rPr>
+          <w:rFonts w:ascii="Times New Roman" w:hAnsi="Times New Roman" w:cs="Times New Roman"/>
+          <w:sz w:val="24"/>
+          <w:szCs w:val="24"/>
+        </w:rPr>
+        <w:t>Ez után a XAMPP mappáján belül a “</w:t>
+      </w:r>
+      <w:r>
+        <w:rPr>
+          <w:rFonts w:ascii="Times New Roman" w:hAnsi="Times New Roman" w:cs="Times New Roman"/>
+          <w:sz w:val="24"/>
+          <w:szCs w:val="24"/>
+        </w:rPr>
+        <w:t>htdocs</w:t>
+      </w:r>
+      <w:r>
+        <w:rPr>
+          <w:rFonts w:ascii="Times New Roman" w:hAnsi="Times New Roman" w:cs="Times New Roman"/>
+          <w:sz w:val="24"/>
+          <w:szCs w:val="24"/>
+        </w:rPr>
+        <w:t>”  nevezetű mappába kell behelyezni a projekt mappáját.</w:t>
+      </w:r>
+      <w:r>
+        <w:rPr>
+          <w:rFonts w:ascii="Times New Roman" w:hAnsi="Times New Roman" w:cs="Times New Roman"/>
+          <w:sz w:val="24"/>
+          <w:szCs w:val="24"/>
+        </w:rPr>
+        <w:t xml:space="preserve"> Ezt követően a böngésző</w:t>
+      </w:r>
+      <w:r>
+        <w:rPr>
+          <w:rFonts w:ascii="Times New Roman" w:hAnsi="Times New Roman" w:cs="Times New Roman"/>
+          <w:sz w:val="24"/>
+          <w:szCs w:val="24"/>
+        </w:rPr>
+        <w:t>be</w:t>
+      </w:r>
+      <w:r>
+        <w:rPr>
+          <w:rFonts w:ascii="Times New Roman" w:hAnsi="Times New Roman" w:cs="Times New Roman"/>
+          <w:sz w:val="24"/>
+          <w:szCs w:val="24"/>
+        </w:rPr>
+        <w:t xml:space="preserve"> a “</w:t>
+      </w:r>
+      <w:r>
+        <w:rPr>
+          <w:rFonts w:ascii="Times New Roman" w:hAnsi="Times New Roman" w:cs="Times New Roman"/>
+          <w:sz w:val="24"/>
+          <w:szCs w:val="24"/>
+        </w:rPr>
+        <w:t>localhost</w:t>
+      </w:r>
+      <w:r>
+        <w:rPr>
+          <w:rFonts w:ascii="Times New Roman" w:hAnsi="Times New Roman" w:cs="Times New Roman"/>
+          <w:sz w:val="24"/>
+          <w:szCs w:val="24"/>
+        </w:rPr>
+        <w:t>/</w:t>
+      </w:r>
+      <w:r>
+        <w:rPr>
+          <w:rFonts w:ascii="Times New Roman" w:hAnsi="Times New Roman" w:cs="Times New Roman"/>
+          <w:sz w:val="24"/>
+          <w:szCs w:val="24"/>
+        </w:rPr>
+        <w:t>QuickTick</w:t>
+      </w:r>
+      <w:r>
+        <w:rPr>
+          <w:rFonts w:ascii="Times New Roman" w:hAnsi="Times New Roman" w:cs="Times New Roman"/>
+          <w:sz w:val="24"/>
+          <w:szCs w:val="24"/>
+        </w:rPr>
+        <w:t>/</w:t>
+      </w:r>
+      <w:r>
+        <w:rPr>
+          <w:rFonts w:ascii="Times New Roman" w:hAnsi="Times New Roman" w:cs="Times New Roman"/>
+          <w:sz w:val="24"/>
+          <w:szCs w:val="24"/>
+        </w:rPr>
+        <w:t>ToDoList</w:t>
+      </w:r>
+      <w:r>
+        <w:rPr>
+          <w:rFonts w:ascii="Times New Roman" w:hAnsi="Times New Roman" w:cs="Times New Roman"/>
+          <w:sz w:val="24"/>
+          <w:szCs w:val="24"/>
+        </w:rPr>
+        <w:t>/</w:t>
+      </w:r>
+      <w:r>
+        <w:rPr>
+          <w:rFonts w:ascii="Times New Roman" w:hAnsi="Times New Roman" w:cs="Times New Roman"/>
+          <w:sz w:val="24"/>
+          <w:szCs w:val="24"/>
+        </w:rPr>
+        <w:t>WebPage</w:t>
+      </w:r>
+      <w:r>
+        <w:rPr>
+          <w:rFonts w:ascii="Times New Roman" w:hAnsi="Times New Roman" w:cs="Times New Roman"/>
+          <w:sz w:val="24"/>
+          <w:szCs w:val="24"/>
+        </w:rPr>
+        <w:t>/” -el ugorhatunk a weboldalra.</w:t>
+      </w:r>
+      <w:r>
+        <w:br/>
+      </w:r>
     </w:p>
     <w:p>
       <w:pPr>
@@ -11403,11 +11680,8 @@
         <w:br/>
       </w:r>
       <w:r>
-        <w:br/>
-      </w:r>
-      <w:r>
         <w:drawing>
-          <wp:inline wp14:editId="4DD5674F" wp14:anchorId="587976ED">
+          <wp:inline wp14:editId="6A8AA5A3" wp14:anchorId="587976ED">
             <wp:extent cx="3660110" cy="4358968"/>
             <wp:effectExtent l="0" t="0" r="8890" b="0"/>
             <wp:docPr id="1" name="Kép 1" title=""/>
@@ -11422,7 +11696,7 @@
                     <pic:cNvPicPr/>
                   </pic:nvPicPr>
                   <pic:blipFill>
-                    <a:blip r:embed="Rcecfb4b4dd4a4873">
+                    <a:blip r:embed="Rc9ad34e0647246d8">
                       <a:extLst xmlns:a="http://schemas.openxmlformats.org/drawingml/2006/main">
                         <a:ext uri="{28A0092B-C50C-407E-A947-70E740481C1C}">
                           <a14:useLocalDpi xmlns:a14="http://schemas.microsoft.com/office/drawing/2010/main" val="0"/>
@@ -11467,7 +11741,7 @@
       </w:r>
       <w:r>
         <w:drawing>
-          <wp:inline wp14:editId="542865C3" wp14:anchorId="5D27FC2F">
+          <wp:inline wp14:editId="418E1111" wp14:anchorId="5D27FC2F">
             <wp:extent cx="4305901" cy="2438740"/>
             <wp:effectExtent l="0" t="0" r="0" b="0"/>
             <wp:docPr id="1290722983" name="" title=""/>
@@ -11482,10 +11756,10 @@
                     <pic:cNvPicPr/>
                   </pic:nvPicPr>
                   <pic:blipFill>
-                    <a:blip r:embed="Raa550a1097bd48d0">
-                      <a:extLst>
+                    <a:blip r:embed="Rfb7a314299794ad2">
+                      <a:extLst xmlns:a="http://schemas.openxmlformats.org/drawingml/2006/main">
                         <a:ext xmlns:a="http://schemas.openxmlformats.org/drawingml/2006/main" uri="{28A0092B-C50C-407E-A947-70E740481C1C}">
-                          <a14:useLocalDpi val="0"/>
+                          <a14:useLocalDpi xmlns:a14="http://schemas.microsoft.com/office/drawing/2010/main" val="0"/>
                         </a:ext>
                       </a:extLst>
                     </a:blip>
@@ -11494,7 +11768,7 @@
                     </a:stretch>
                   </pic:blipFill>
                   <pic:spPr>
-                    <a:xfrm>
+                    <a:xfrm rot="0" flipH="0" flipV="0">
                       <a:off x="0" y="0"/>
                       <a:ext cx="4305901" cy="2438740"/>
                     </a:xfrm>
@@ -11533,7 +11807,7 @@
       </w:r>
       <w:r>
         <w:drawing>
-          <wp:inline wp14:editId="465959B1" wp14:anchorId="01F4DC28">
+          <wp:inline wp14:editId="1AEA8E80" wp14:anchorId="01F4DC28">
             <wp:extent cx="4143953" cy="1247949"/>
             <wp:effectExtent l="0" t="0" r="0" b="0"/>
             <wp:docPr id="1452790849" name="" title=""/>
@@ -11548,10 +11822,10 @@
                     <pic:cNvPicPr/>
                   </pic:nvPicPr>
                   <pic:blipFill>
-                    <a:blip r:embed="R8d4d87a5c66b4829">
-                      <a:extLst>
+                    <a:blip r:embed="R8a5556a427214b0b">
+                      <a:extLst xmlns:a="http://schemas.openxmlformats.org/drawingml/2006/main">
                         <a:ext xmlns:a="http://schemas.openxmlformats.org/drawingml/2006/main" uri="{28A0092B-C50C-407E-A947-70E740481C1C}">
-                          <a14:useLocalDpi val="0"/>
+                          <a14:useLocalDpi xmlns:a14="http://schemas.microsoft.com/office/drawing/2010/main" val="0"/>
                         </a:ext>
                       </a:extLst>
                     </a:blip>
@@ -11560,7 +11834,7 @@
                     </a:stretch>
                   </pic:blipFill>
                   <pic:spPr>
-                    <a:xfrm>
+                    <a:xfrm rot="0" flipH="0" flipV="0">
                       <a:off x="0" y="0"/>
                       <a:ext cx="4143953" cy="1247949"/>
                     </a:xfrm>
@@ -11596,7 +11870,7 @@
       </w:r>
       <w:r>
         <w:drawing>
-          <wp:inline wp14:editId="5A78E7FF" wp14:anchorId="2941BBB7">
+          <wp:inline wp14:editId="5B05B0C0" wp14:anchorId="2941BBB7">
             <wp:extent cx="4124901" cy="1209844"/>
             <wp:effectExtent l="0" t="0" r="0" b="0"/>
             <wp:docPr id="1794942851" name="" title=""/>
@@ -11611,10 +11885,10 @@
                     <pic:cNvPicPr/>
                   </pic:nvPicPr>
                   <pic:blipFill>
-                    <a:blip r:embed="R8b92e7242a9e4b58">
-                      <a:extLst>
+                    <a:blip r:embed="R4e2724970f3d408b">
+                      <a:extLst xmlns:a="http://schemas.openxmlformats.org/drawingml/2006/main">
                         <a:ext xmlns:a="http://schemas.openxmlformats.org/drawingml/2006/main" uri="{28A0092B-C50C-407E-A947-70E740481C1C}">
-                          <a14:useLocalDpi val="0"/>
+                          <a14:useLocalDpi xmlns:a14="http://schemas.microsoft.com/office/drawing/2010/main" val="0"/>
                         </a:ext>
                       </a:extLst>
                     </a:blip>
@@ -11623,7 +11897,7 @@
                     </a:stretch>
                   </pic:blipFill>
                   <pic:spPr>
-                    <a:xfrm>
+                    <a:xfrm rot="0" flipH="0" flipV="0">
                       <a:off x="0" y="0"/>
                       <a:ext cx="4124901" cy="1209844"/>
                     </a:xfrm>
@@ -11837,7 +12111,6 @@
           <w:numId w:val="3"/>
         </w:numPr>
         <w:suppressLineNumbers w:val="0"/>
-        <w:bidi w:val="0"/>
         <w:spacing w:before="0" w:beforeAutospacing="off" w:after="160" w:afterAutospacing="off" w:line="259" w:lineRule="auto"/>
         <w:ind w:left="720" w:right="0" w:hanging="360"/>
         <w:jc w:val="left"/>
@@ -11854,6 +12127,16 @@
           <w:sz w:val="24"/>
           <w:szCs w:val="24"/>
         </w:rPr>
+        <w:t xml:space="preserve"> </w:t>
+      </w:r>
+      <w:r>
+        <w:rPr>
+          <w:rFonts w:ascii="Times New Roman" w:hAnsi="Times New Roman" w:cs="Times New Roman"/>
+          <w:b w:val="1"/>
+          <w:bCs w:val="1"/>
+          <w:sz w:val="24"/>
+          <w:szCs w:val="24"/>
+        </w:rPr>
         <w:t>Főoldal</w:t>
       </w:r>
       <w:r>
@@ -11883,7 +12166,6 @@
         </w:rPr>
         <w:t xml:space="preserve"> ahol nincs feladat </w:t>
       </w:r>
-      <w:bookmarkStart w:name="_Int_LafZ7BFH" w:id="2036948986"/>
       <w:r>
         <w:rPr>
           <w:rFonts w:ascii="Times New Roman" w:hAnsi="Times New Roman" w:cs="Times New Roman"/>
@@ -11892,7 +12174,6 @@
         </w:rPr>
         <w:t>felvéve</w:t>
       </w:r>
-      <w:bookmarkEnd w:id="2036948986"/>
       <w:r>
         <w:rPr>
           <w:rFonts w:ascii="Times New Roman" w:hAnsi="Times New Roman" w:cs="Times New Roman"/>
@@ -11922,8 +12203,8 @@
       </w:r>
       <w:r>
         <w:drawing>
-          <wp:inline wp14:editId="1CAF03E3" wp14:anchorId="3E5A0366">
-            <wp:extent cx="1969061" cy="1981820"/>
+          <wp:inline wp14:editId="618826EA" wp14:anchorId="3E5A0366">
+            <wp:extent cx="1695754" cy="1706742"/>
             <wp:effectExtent l="0" t="0" r="0" b="0"/>
             <wp:docPr id="232222573" name="" title=""/>
             <wp:cNvGraphicFramePr>
@@ -11937,10 +12218,10 @@
                     <pic:cNvPicPr/>
                   </pic:nvPicPr>
                   <pic:blipFill>
-                    <a:blip r:embed="Re0336cde499e4011">
-                      <a:extLst>
+                    <a:blip r:embed="Rb26d38f3f0774049">
+                      <a:extLst xmlns:a="http://schemas.openxmlformats.org/drawingml/2006/main">
                         <a:ext xmlns:a="http://schemas.openxmlformats.org/drawingml/2006/main" uri="{28A0092B-C50C-407E-A947-70E740481C1C}">
-                          <a14:useLocalDpi val="0"/>
+                          <a14:useLocalDpi xmlns:a14="http://schemas.microsoft.com/office/drawing/2010/main" val="0"/>
                         </a:ext>
                       </a:extLst>
                     </a:blip>
@@ -11949,9 +12230,9 @@
                     </a:stretch>
                   </pic:blipFill>
                   <pic:spPr>
-                    <a:xfrm>
+                    <a:xfrm rot="0" flipH="0" flipV="0">
                       <a:off x="0" y="0"/>
-                      <a:ext cx="1969061" cy="1981820"/>
+                      <a:ext cx="1695754" cy="1706742"/>
                     </a:xfrm>
                     <a:prstGeom prst="rect">
                       <a:avLst/>
@@ -11972,18 +12253,32 @@
           <w:sz w:val="24"/>
           <w:szCs w:val="24"/>
         </w:rPr>
-        <w:t xml:space="preserve">Ha van másik napra </w:t>
-      </w:r>
-      <w:bookmarkStart w:name="_Int_JYcGyUCL" w:id="1582737030"/>
-      <w:r>
-        <w:rPr>
-          <w:rFonts w:ascii="Times New Roman" w:hAnsi="Times New Roman" w:cs="Times New Roman"/>
-          <w:sz w:val="24"/>
-          <w:szCs w:val="24"/>
-        </w:rPr>
-        <w:t>felvéve</w:t>
-      </w:r>
-      <w:bookmarkEnd w:id="1582737030"/>
+        <w:t>Ha van másik napra</w:t>
+      </w:r>
+      <w:r>
+        <w:rPr>
+          <w:rFonts w:ascii="Times New Roman" w:hAnsi="Times New Roman" w:cs="Times New Roman"/>
+          <w:sz w:val="24"/>
+          <w:szCs w:val="24"/>
+        </w:rPr>
+        <w:t xml:space="preserve"> </w:t>
+      </w:r>
+      <w:r>
+        <w:rPr>
+          <w:rFonts w:ascii="Times New Roman" w:hAnsi="Times New Roman" w:cs="Times New Roman"/>
+          <w:sz w:val="24"/>
+          <w:szCs w:val="24"/>
+        </w:rPr>
+        <w:t>felvév</w:t>
+      </w:r>
+      <w:r>
+        <w:rPr>
+          <w:rFonts w:ascii="Times New Roman" w:hAnsi="Times New Roman" w:cs="Times New Roman"/>
+          <w:sz w:val="24"/>
+          <w:szCs w:val="24"/>
+        </w:rPr>
+        <w:t>e</w:t>
+      </w:r>
       <w:r>
         <w:rPr>
           <w:rFonts w:ascii="Times New Roman" w:hAnsi="Times New Roman" w:cs="Times New Roman"/>
@@ -12013,7 +12308,7 @@
       </w:r>
       <w:r>
         <w:drawing>
-          <wp:inline wp14:editId="47B90051" wp14:anchorId="2FE38481">
+          <wp:inline wp14:editId="518E7662" wp14:anchorId="2FE38481">
             <wp:extent cx="1991337" cy="2012982"/>
             <wp:effectExtent l="0" t="0" r="0" b="0"/>
             <wp:docPr id="251723108" name="" title=""/>
@@ -12028,7 +12323,102 @@
                     <pic:cNvPicPr/>
                   </pic:nvPicPr>
                   <pic:blipFill>
-                    <a:blip r:embed="Rbf49a30e54774e54">
+                    <a:blip r:embed="R6d6e8d2e59db4858">
+                      <a:extLst xmlns:a="http://schemas.openxmlformats.org/drawingml/2006/main">
+                        <a:ext xmlns:a="http://schemas.openxmlformats.org/drawingml/2006/main" uri="{28A0092B-C50C-407E-A947-70E740481C1C}">
+                          <a14:useLocalDpi xmlns:a14="http://schemas.microsoft.com/office/drawing/2010/main" val="0"/>
+                        </a:ext>
+                      </a:extLst>
+                    </a:blip>
+                    <a:stretch>
+                      <a:fillRect/>
+                    </a:stretch>
+                  </pic:blipFill>
+                  <pic:spPr>
+                    <a:xfrm rot="0" flipH="0" flipV="0">
+                      <a:off x="0" y="0"/>
+                      <a:ext cx="1991337" cy="2012982"/>
+                    </a:xfrm>
+                    <a:prstGeom prst="rect">
+                      <a:avLst/>
+                    </a:prstGeom>
+                  </pic:spPr>
+                </pic:pic>
+              </a:graphicData>
+            </a:graphic>
+          </wp:inline>
+        </w:drawing>
+      </w:r>
+      <w:r>
+        <w:br/>
+      </w:r>
+      <w:r>
+        <w:br/>
+      </w:r>
+      <w:r>
+        <w:rPr>
+          <w:rFonts w:ascii="Times New Roman" w:hAnsi="Times New Roman" w:cs="Times New Roman"/>
+          <w:sz w:val="24"/>
+          <w:szCs w:val="24"/>
+        </w:rPr>
+        <w:t xml:space="preserve">Ha az adott napon van feladata a felhasználónak akkor pedig az alábbi </w:t>
+      </w:r>
+      <w:r>
+        <w:rPr>
+          <w:rFonts w:ascii="Times New Roman" w:hAnsi="Times New Roman" w:cs="Times New Roman"/>
+          <w:sz w:val="24"/>
+          <w:szCs w:val="24"/>
+        </w:rPr>
+        <w:t>kinézettel</w:t>
+      </w:r>
+      <w:r>
+        <w:rPr>
+          <w:rFonts w:ascii="Times New Roman" w:hAnsi="Times New Roman" w:cs="Times New Roman"/>
+          <w:sz w:val="24"/>
+          <w:szCs w:val="24"/>
+        </w:rPr>
+        <w:t xml:space="preserve"> </w:t>
+      </w:r>
+      <w:r>
+        <w:rPr>
+          <w:rFonts w:ascii="Times New Roman" w:hAnsi="Times New Roman" w:cs="Times New Roman"/>
+          <w:sz w:val="24"/>
+          <w:szCs w:val="24"/>
+        </w:rPr>
+        <w:t>találkozik</w:t>
+      </w:r>
+      <w:r>
+        <w:rPr>
+          <w:rFonts w:ascii="Times New Roman" w:hAnsi="Times New Roman" w:cs="Times New Roman"/>
+          <w:sz w:val="24"/>
+          <w:szCs w:val="24"/>
+        </w:rPr>
+        <w:t>:</w:t>
+      </w:r>
+      <w:r>
+        <w:rPr>
+          <w:noProof/>
+        </w:rPr>
+        <w:t xml:space="preserve"> </w:t>
+      </w:r>
+      <w:r>
+        <w:drawing>
+          <wp:inline wp14:editId="199E0FFF" wp14:anchorId="7D13FA1D">
+            <wp:extent cx="5848352" cy="1821947"/>
+            <wp:effectExtent l="0" t="0" r="0" b="0"/>
+            <wp:docPr id="401113273" name="" title=""/>
+            <wp:cNvGraphicFramePr>
+              <a:graphicFrameLocks noChangeAspect="1"/>
+            </wp:cNvGraphicFramePr>
+            <a:graphic>
+              <a:graphicData uri="http://schemas.openxmlformats.org/drawingml/2006/picture">
+                <pic:pic>
+                  <pic:nvPicPr>
+                    <pic:cNvPr id="0" name=""/>
+                    <pic:cNvPicPr/>
+                  </pic:nvPicPr>
+                  <pic:blipFill>
+                    <a:blip r:embed="Rd3d36676e68b49b6">
                       <a:extLst>
                         <a:ext xmlns:a="http://schemas.openxmlformats.org/drawingml/2006/main" uri="{28A0092B-C50C-407E-A947-70E740481C1C}">
                           <a14:useLocalDpi val="0"/>
@@ -12042,7 +12432,7 @@
                   <pic:spPr>
                     <a:xfrm>
                       <a:off x="0" y="0"/>
-                      <a:ext cx="1991337" cy="2012982"/>
+                      <a:ext cx="5848352" cy="1821947"/>
                     </a:xfrm>
                     <a:prstGeom prst="rect">
                       <a:avLst/>
@@ -12058,28 +12448,144 @@
         <w:br/>
       </w:r>
       <w:r>
+        <w:rPr>
+          <w:rFonts w:ascii="Times New Roman" w:hAnsi="Times New Roman" w:eastAsia="Calibri" w:cs="Times New Roman" w:asciiTheme="minorAscii" w:hAnsiTheme="minorAscii" w:eastAsiaTheme="minorAscii" w:cstheme="minorBidi"/>
+          <w:noProof/>
+          <w:color w:val="auto"/>
+          <w:sz w:val="24"/>
+          <w:szCs w:val="24"/>
+          <w:lang w:eastAsia="en-US" w:bidi="ar-SA"/>
+        </w:rPr>
+        <w:t xml:space="preserve">Ha az egyik kártyára kattintunk akkor pedig az alábbi kinézet </w:t>
+      </w:r>
+      <w:r>
+        <w:rPr>
+          <w:rFonts w:ascii="Times New Roman" w:hAnsi="Times New Roman" w:eastAsia="Calibri" w:cs="Times New Roman" w:asciiTheme="minorAscii" w:hAnsiTheme="minorAscii" w:eastAsiaTheme="minorAscii" w:cstheme="minorBidi"/>
+          <w:noProof/>
+          <w:color w:val="auto"/>
+          <w:sz w:val="24"/>
+          <w:szCs w:val="24"/>
+          <w:lang w:eastAsia="en-US" w:bidi="ar-SA"/>
+        </w:rPr>
+        <w:t>jelenik meg</w:t>
+      </w:r>
+      <w:r>
+        <w:rPr>
+          <w:rFonts w:ascii="Times New Roman" w:hAnsi="Times New Roman" w:eastAsia="Calibri" w:cs="Times New Roman" w:asciiTheme="minorAscii" w:hAnsiTheme="minorAscii" w:eastAsiaTheme="minorAscii" w:cstheme="minorBidi"/>
+          <w:noProof/>
+          <w:color w:val="auto"/>
+          <w:sz w:val="24"/>
+          <w:szCs w:val="24"/>
+          <w:lang w:eastAsia="en-US" w:bidi="ar-SA"/>
+        </w:rPr>
+        <w:t>.</w:t>
+      </w:r>
+      <w:r>
         <w:br/>
       </w:r>
       <w:r>
         <w:rPr>
-          <w:rFonts w:ascii="Times New Roman" w:hAnsi="Times New Roman" w:cs="Times New Roman"/>
-          <w:sz w:val="24"/>
-          <w:szCs w:val="24"/>
-        </w:rPr>
-        <w:t>Ha az adott napon van feladata a felhasználónak akkor pedig az alábbi kinézettel találkozik:</w:t>
-      </w:r>
-      <w:r>
-        <w:rPr>
+          <w:rFonts w:ascii="Times New Roman" w:hAnsi="Times New Roman" w:eastAsia="Calibri" w:cs="Times New Roman" w:asciiTheme="minorAscii" w:hAnsiTheme="minorAscii" w:eastAsiaTheme="minorAscii" w:cstheme="minorBidi"/>
           <w:noProof/>
-        </w:rPr>
-        <w:t xml:space="preserve"> </w:t>
+          <w:color w:val="auto"/>
+          <w:sz w:val="24"/>
+          <w:szCs w:val="24"/>
+          <w:lang w:eastAsia="en-US" w:bidi="ar-SA"/>
+        </w:rPr>
+        <w:t>Itt tudjuk a feladatot szerkeszteni, törölni, illetve készként megjelölni</w:t>
+      </w:r>
+      <w:r>
+        <w:rPr>
+          <w:rFonts w:ascii="Times New Roman" w:hAnsi="Times New Roman" w:eastAsia="Calibri" w:cs="Times New Roman" w:asciiTheme="minorAscii" w:hAnsiTheme="minorAscii" w:eastAsiaTheme="minorAscii" w:cstheme="minorBidi"/>
+          <w:noProof/>
+          <w:color w:val="auto"/>
+          <w:sz w:val="24"/>
+          <w:szCs w:val="24"/>
+          <w:lang w:eastAsia="en-US" w:bidi="ar-SA"/>
+        </w:rPr>
+        <w:t>, amely három egyértelműen megkülönböztethető ikonnal van jelölve.</w:t>
+      </w:r>
+      <w:r>
+        <w:br/>
+      </w:r>
+      <w:r>
+        <w:rPr>
+          <w:rFonts w:ascii="Times New Roman" w:hAnsi="Times New Roman" w:eastAsia="Calibri" w:cs="Times New Roman" w:asciiTheme="minorAscii" w:hAnsiTheme="minorAscii" w:eastAsiaTheme="minorAscii" w:cstheme="minorBidi"/>
+          <w:noProof/>
+          <w:color w:val="auto"/>
+          <w:sz w:val="24"/>
+          <w:szCs w:val="24"/>
+          <w:lang w:eastAsia="en-US" w:bidi="ar-SA"/>
+        </w:rPr>
+        <w:t>Az adott ikonra kattintva</w:t>
+      </w:r>
+      <w:r>
+        <w:rPr>
+          <w:rFonts w:ascii="Times New Roman" w:hAnsi="Times New Roman" w:eastAsia="Calibri" w:cs="Times New Roman" w:asciiTheme="minorAscii" w:hAnsiTheme="minorAscii" w:eastAsiaTheme="minorAscii" w:cstheme="minorBidi"/>
+          <w:noProof/>
+          <w:color w:val="auto"/>
+          <w:sz w:val="24"/>
+          <w:szCs w:val="24"/>
+          <w:lang w:eastAsia="en-US" w:bidi="ar-SA"/>
+        </w:rPr>
+        <w:t xml:space="preserve"> szerkeszthetjük törljetjük illetve, késznek jel</w:t>
+      </w:r>
+      <w:r>
+        <w:rPr>
+          <w:rFonts w:ascii="Times New Roman" w:hAnsi="Times New Roman" w:eastAsia="Calibri" w:cs="Times New Roman" w:asciiTheme="minorAscii" w:hAnsiTheme="minorAscii" w:eastAsiaTheme="minorAscii" w:cstheme="minorBidi"/>
+          <w:noProof/>
+          <w:color w:val="auto"/>
+          <w:sz w:val="24"/>
+          <w:szCs w:val="24"/>
+          <w:lang w:eastAsia="en-US" w:bidi="ar-SA"/>
+        </w:rPr>
+        <w:t>ö</w:t>
+      </w:r>
+      <w:r>
+        <w:rPr>
+          <w:rFonts w:ascii="Times New Roman" w:hAnsi="Times New Roman" w:eastAsia="Calibri" w:cs="Times New Roman" w:asciiTheme="minorAscii" w:hAnsiTheme="minorAscii" w:eastAsiaTheme="minorAscii" w:cstheme="minorBidi"/>
+          <w:noProof/>
+          <w:color w:val="auto"/>
+          <w:sz w:val="24"/>
+          <w:szCs w:val="24"/>
+          <w:lang w:eastAsia="en-US" w:bidi="ar-SA"/>
+        </w:rPr>
+        <w:t>lhetjük az adott feladatot</w:t>
+      </w:r>
+      <w:r>
+        <w:rPr>
+          <w:rFonts w:ascii="Times New Roman" w:hAnsi="Times New Roman" w:eastAsia="Calibri" w:cs="Times New Roman" w:asciiTheme="minorAscii" w:hAnsiTheme="minorAscii" w:eastAsiaTheme="minorAscii" w:cstheme="minorBidi"/>
+          <w:noProof/>
+          <w:color w:val="auto"/>
+          <w:sz w:val="24"/>
+          <w:szCs w:val="24"/>
+          <w:lang w:eastAsia="en-US" w:bidi="ar-SA"/>
+        </w:rPr>
+        <w:t>.</w:t>
+      </w:r>
+      <w:r>
+        <w:br/>
+      </w:r>
+      <w:r>
+        <w:rPr>
+          <w:rFonts w:ascii="Times New Roman" w:hAnsi="Times New Roman" w:cs="Times New Roman"/>
+          <w:sz w:val="24"/>
+          <w:szCs w:val="24"/>
+        </w:rPr>
+        <w:t>A kártya háttér színe pedig a címkétől függ, amely a feladat felvételekor beállítható.</w:t>
+      </w:r>
+      <w:r>
+        <w:br/>
+      </w:r>
+      <w:r>
+        <w:br/>
       </w:r>
       <w:r>
         <w:drawing>
-          <wp:inline wp14:editId="136CF485" wp14:anchorId="5CEB8231">
-            <wp:extent cx="5760720" cy="1873885"/>
+          <wp:inline wp14:editId="24D7A4BD" wp14:anchorId="546117DB">
+            <wp:extent cx="5534026" cy="1866900"/>
             <wp:effectExtent l="0" t="0" r="0" b="0"/>
-            <wp:docPr id="3" name="Kép 3" title=""/>
+            <wp:docPr id="1152812109" name="" title=""/>
             <wp:cNvGraphicFramePr>
               <a:graphicFrameLocks noChangeAspect="1"/>
             </wp:cNvGraphicFramePr>
@@ -12087,14 +12593,14 @@
               <a:graphicData uri="http://schemas.openxmlformats.org/drawingml/2006/picture">
                 <pic:pic>
                   <pic:nvPicPr>
-                    <pic:cNvPr id="0" name="Kép 3"/>
+                    <pic:cNvPr id="0" name=""/>
                     <pic:cNvPicPr/>
                   </pic:nvPicPr>
                   <pic:blipFill>
-                    <a:blip r:embed="R23a140b7dd294295">
-                      <a:extLst xmlns:a="http://schemas.openxmlformats.org/drawingml/2006/main">
+                    <a:blip r:embed="R07a30bbb52ea451d">
+                      <a:extLst>
                         <a:ext xmlns:a="http://schemas.openxmlformats.org/drawingml/2006/main" uri="{28A0092B-C50C-407E-A947-70E740481C1C}">
-                          <a14:useLocalDpi xmlns:a14="http://schemas.microsoft.com/office/drawing/2010/main" val="0"/>
+                          <a14:useLocalDpi val="0"/>
                         </a:ext>
                       </a:extLst>
                     </a:blip>
@@ -12103,9 +12609,9 @@
                     </a:stretch>
                   </pic:blipFill>
                   <pic:spPr>
-                    <a:xfrm rot="0" flipH="0" flipV="0">
+                    <a:xfrm>
                       <a:off x="0" y="0"/>
-                      <a:ext cx="5760720" cy="1873885"/>
+                      <a:ext cx="5534026" cy="1866900"/>
                     </a:xfrm>
                     <a:prstGeom prst="rect">
                       <a:avLst/>
@@ -12122,23 +12628,79 @@
       </w:r>
       <w:r>
         <w:rPr>
-          <w:noProof/>
-          <w:sz w:val="24"/>
-          <w:szCs w:val="24"/>
-        </w:rPr>
-        <w:t xml:space="preserve">Ha az egyik kártyára kattintunk akkor pedig az alábbi kinézet </w:t>
-      </w:r>
-      <w:r>
-        <w:rPr>
-          <w:noProof/>
-          <w:sz w:val="24"/>
-          <w:szCs w:val="24"/>
-        </w:rPr>
-        <w:t>jelenik meg</w:t>
-      </w:r>
-      <w:r>
-        <w:rPr>
-          <w:noProof/>
+          <w:rFonts w:ascii="Times New Roman" w:hAnsi="Times New Roman" w:cs="Times New Roman"/>
+          <w:sz w:val="24"/>
+          <w:szCs w:val="24"/>
+        </w:rPr>
+        <w:t>A feladatokat címkék szerint lehet szűrni, amely seg</w:t>
+      </w:r>
+      <w:r>
+        <w:rPr>
+          <w:rFonts w:ascii="Times New Roman" w:hAnsi="Times New Roman" w:cs="Times New Roman"/>
+          <w:sz w:val="24"/>
+          <w:szCs w:val="24"/>
+        </w:rPr>
+        <w:t xml:space="preserve">íti az átláthatóságot egy olyan </w:t>
+      </w:r>
+      <w:r>
+        <w:rPr>
+          <w:rFonts w:ascii="Times New Roman" w:hAnsi="Times New Roman" w:cs="Times New Roman"/>
+          <w:sz w:val="24"/>
+          <w:szCs w:val="24"/>
+        </w:rPr>
+        <w:t>napon,</w:t>
+      </w:r>
+      <w:r>
+        <w:rPr>
+          <w:rFonts w:ascii="Times New Roman" w:hAnsi="Times New Roman" w:cs="Times New Roman"/>
+          <w:sz w:val="24"/>
+          <w:szCs w:val="24"/>
+        </w:rPr>
+        <w:t xml:space="preserve"> ahol nagyobb mennyiségű felada</w:t>
+      </w:r>
+      <w:r>
+        <w:rPr>
+          <w:rFonts w:ascii="Times New Roman" w:hAnsi="Times New Roman" w:cs="Times New Roman"/>
+          <w:sz w:val="24"/>
+          <w:szCs w:val="24"/>
+        </w:rPr>
+        <w:t>t van</w:t>
+      </w:r>
+      <w:r>
+        <w:rPr>
+          <w:rFonts w:ascii="Times New Roman" w:hAnsi="Times New Roman" w:cs="Times New Roman"/>
+          <w:sz w:val="24"/>
+          <w:szCs w:val="24"/>
+        </w:rPr>
+        <w:t xml:space="preserve"> </w:t>
+      </w:r>
+      <w:r>
+        <w:rPr>
+          <w:rFonts w:ascii="Times New Roman" w:hAnsi="Times New Roman" w:cs="Times New Roman"/>
+          <w:sz w:val="24"/>
+          <w:szCs w:val="24"/>
+        </w:rPr>
+        <w:t>f</w:t>
+      </w:r>
+      <w:r>
+        <w:rPr>
+          <w:rFonts w:ascii="Times New Roman" w:hAnsi="Times New Roman" w:cs="Times New Roman"/>
+          <w:sz w:val="24"/>
+          <w:szCs w:val="24"/>
+        </w:rPr>
+        <w:t>elvév</w:t>
+      </w:r>
+      <w:r>
+        <w:rPr>
+          <w:rFonts w:ascii="Times New Roman" w:hAnsi="Times New Roman" w:cs="Times New Roman"/>
+          <w:sz w:val="24"/>
+          <w:szCs w:val="24"/>
+        </w:rPr>
+        <w:t>e</w:t>
+      </w:r>
+      <w:r>
+        <w:rPr>
+          <w:rFonts w:ascii="Times New Roman" w:hAnsi="Times New Roman" w:cs="Times New Roman"/>
           <w:sz w:val="24"/>
           <w:szCs w:val="24"/>
         </w:rPr>
@@ -12148,73 +12710,31 @@
         <w:br/>
       </w:r>
       <w:r>
-        <w:rPr>
-          <w:noProof/>
-          <w:sz w:val="24"/>
-          <w:szCs w:val="24"/>
-        </w:rPr>
-        <w:t>Itt tudjuk a feladatot szerkeszteni, törölni, illetve készként megjelölni</w:t>
-      </w:r>
-      <w:r>
-        <w:rPr>
-          <w:noProof/>
-          <w:sz w:val="24"/>
-          <w:szCs w:val="24"/>
-        </w:rPr>
-        <w:t xml:space="preserve">, amely három egyértelműen megkülönböztethető ikonnal van jelölve. </w:t>
-      </w:r>
-      <w:r>
         <w:br/>
       </w:r>
       <w:r>
         <w:rPr>
-          <w:noProof/>
-          <w:sz w:val="24"/>
-          <w:szCs w:val="24"/>
-        </w:rPr>
-        <w:t>Az adott ikonra kattintva</w:t>
-      </w:r>
-      <w:r>
-        <w:rPr>
-          <w:noProof/>
-          <w:sz w:val="24"/>
-          <w:szCs w:val="24"/>
-        </w:rPr>
-        <w:t xml:space="preserve"> szerkeszthetjük törljetjük illetve, késztnek jelelhetjük az adott feladatot.</w:t>
-      </w:r>
-      <w:r>
-        <w:rPr>
-          <w:noProof/>
-          <w:sz w:val="24"/>
-          <w:szCs w:val="24"/>
-        </w:rPr>
-        <w:t xml:space="preserve"> </w:t>
-      </w:r>
-      <w:r>
-        <w:rPr>
-          <w:rFonts w:ascii="Times New Roman" w:hAnsi="Times New Roman" w:cs="Times New Roman"/>
-          <w:sz w:val="24"/>
-          <w:szCs w:val="24"/>
-        </w:rPr>
-        <w:t>(</w:t>
-      </w:r>
-      <w:r>
-        <w:rPr>
-          <w:rFonts w:ascii="Times New Roman" w:hAnsi="Times New Roman" w:cs="Times New Roman"/>
-          <w:b w:val="1"/>
-          <w:bCs w:val="1"/>
-          <w:sz w:val="24"/>
-          <w:szCs w:val="24"/>
-        </w:rPr>
-        <w:t>KEPET IDE BE KELL RAKNI)</w:t>
-      </w:r>
-      <w:r>
-        <w:rPr>
-          <w:rFonts w:ascii="Times New Roman" w:hAnsi="Times New Roman" w:cs="Times New Roman"/>
-          <w:sz w:val="24"/>
-          <w:szCs w:val="24"/>
-        </w:rPr>
-        <w:t>:</w:t>
+          <w:rFonts w:ascii="Times New Roman" w:hAnsi="Times New Roman" w:cs="Times New Roman"/>
+          <w:sz w:val="24"/>
+          <w:szCs w:val="24"/>
+        </w:rPr>
+        <w:t xml:space="preserve">A jobb felső sarokban a dátum alatt lenyitható </w:t>
+      </w:r>
+      <w:r>
+        <w:rPr>
+          <w:rFonts w:ascii="Times New Roman" w:hAnsi="Times New Roman" w:cs="Times New Roman"/>
+          <w:sz w:val="24"/>
+          <w:szCs w:val="24"/>
+        </w:rPr>
+        <w:t>listával kiválasztható, hogy csak az adott címkékkel ellátott feladatok jelenjenek meg</w:t>
+      </w:r>
+      <w:r>
+        <w:rPr>
+          <w:rFonts w:ascii="Times New Roman" w:hAnsi="Times New Roman" w:cs="Times New Roman"/>
+          <w:sz w:val="24"/>
+          <w:szCs w:val="24"/>
+        </w:rPr>
+        <w:t>.</w:t>
       </w:r>
       <w:r>
         <w:br/>
@@ -12223,96 +12743,19 @@
         <w:br/>
       </w:r>
       <w:r>
+        <w:rPr>
+          <w:rFonts w:ascii="Times New Roman" w:hAnsi="Times New Roman" w:cs="Times New Roman"/>
+          <w:sz w:val="24"/>
+          <w:szCs w:val="24"/>
+        </w:rPr>
+        <w:t>A nincs címke pedig megjeleníti az összes feladatot.</w:t>
+      </w:r>
+      <w:r>
         <w:br/>
       </w:r>
       <w:r>
-        <w:br/>
-      </w:r>
-      <w:r>
-        <w:br/>
-      </w:r>
-      <w:r>
-        <w:rPr>
-          <w:rFonts w:ascii="Times New Roman" w:hAnsi="Times New Roman" w:cs="Times New Roman"/>
-          <w:sz w:val="24"/>
-          <w:szCs w:val="24"/>
-        </w:rPr>
-        <w:t>A feladatokat címkék szerint lehet szűrni, amely seg</w:t>
-      </w:r>
-      <w:r>
-        <w:rPr>
-          <w:rFonts w:ascii="Times New Roman" w:hAnsi="Times New Roman" w:cs="Times New Roman"/>
-          <w:sz w:val="24"/>
-          <w:szCs w:val="24"/>
-        </w:rPr>
-        <w:t xml:space="preserve">íti az átláthatóságot egy olyan napon ahol nagyobb mennyiségű feladat van </w:t>
-      </w:r>
-      <w:r>
-        <w:rPr>
-          <w:rFonts w:ascii="Times New Roman" w:hAnsi="Times New Roman" w:cs="Times New Roman"/>
-          <w:sz w:val="24"/>
-          <w:szCs w:val="24"/>
-        </w:rPr>
-        <w:t>felvéve</w:t>
-      </w:r>
-      <w:r>
-        <w:rPr>
-          <w:rFonts w:ascii="Times New Roman" w:hAnsi="Times New Roman" w:cs="Times New Roman"/>
-          <w:sz w:val="24"/>
-          <w:szCs w:val="24"/>
-        </w:rPr>
-        <w:t>.</w:t>
-      </w:r>
-      <w:r>
-        <w:br/>
-      </w:r>
-      <w:r>
-        <w:br/>
-      </w:r>
-      <w:r>
-        <w:rPr>
-          <w:rFonts w:ascii="Times New Roman" w:hAnsi="Times New Roman" w:cs="Times New Roman"/>
-          <w:sz w:val="24"/>
-          <w:szCs w:val="24"/>
-        </w:rPr>
-        <w:t xml:space="preserve">A jobb felső sarokban a dátum alatt lenyitható </w:t>
-      </w:r>
-      <w:r>
-        <w:rPr>
-          <w:rFonts w:ascii="Times New Roman" w:hAnsi="Times New Roman" w:cs="Times New Roman"/>
-          <w:sz w:val="24"/>
-          <w:szCs w:val="24"/>
-        </w:rPr>
-        <w:t>listával kiválasztható, hogy csak az adott címkékkel ellátott feladatok jelenjenek meg</w:t>
-      </w:r>
-      <w:r>
-        <w:rPr>
-          <w:rFonts w:ascii="Times New Roman" w:hAnsi="Times New Roman" w:cs="Times New Roman"/>
-          <w:sz w:val="24"/>
-          <w:szCs w:val="24"/>
-        </w:rPr>
-        <w:t>.</w:t>
-      </w:r>
-      <w:r>
-        <w:br/>
-      </w:r>
-      <w:r>
-        <w:br/>
-      </w:r>
-      <w:r>
-        <w:rPr>
-          <w:rFonts w:ascii="Times New Roman" w:hAnsi="Times New Roman" w:cs="Times New Roman"/>
-          <w:sz w:val="24"/>
-          <w:szCs w:val="24"/>
-        </w:rPr>
-        <w:t>A nincs címke pedig megjeleníti az összes feladatot.</w:t>
-      </w:r>
-      <w:r>
-        <w:br/>
-      </w:r>
-      <w:r>
         <w:drawing>
-          <wp:inline wp14:editId="57F2F855" wp14:anchorId="547197D8">
+          <wp:inline wp14:editId="2AEC839C" wp14:anchorId="547197D8">
             <wp:extent cx="1996140" cy="3162898"/>
             <wp:effectExtent l="0" t="0" r="0" b="0"/>
             <wp:docPr id="1783950831" name="" title=""/>
@@ -12327,10 +12770,10 @@
                     <pic:cNvPicPr/>
                   </pic:nvPicPr>
                   <pic:blipFill>
-                    <a:blip r:embed="R044e9380936c42d0">
-                      <a:extLst>
+                    <a:blip r:embed="Rca4766aac6ac4724">
+                      <a:extLst xmlns:a="http://schemas.openxmlformats.org/drawingml/2006/main">
                         <a:ext xmlns:a="http://schemas.openxmlformats.org/drawingml/2006/main" uri="{28A0092B-C50C-407E-A947-70E740481C1C}">
-                          <a14:useLocalDpi val="0"/>
+                          <a14:useLocalDpi xmlns:a14="http://schemas.microsoft.com/office/drawing/2010/main" val="0"/>
                         </a:ext>
                       </a:extLst>
                     </a:blip>
@@ -12339,7 +12782,7 @@
                     </a:stretch>
                   </pic:blipFill>
                   <pic:spPr>
-                    <a:xfrm>
+                    <a:xfrm rot="0" flipH="0" flipV="0">
                       <a:off x="0" y="0"/>
                       <a:ext cx="1996140" cy="3162898"/>
                     </a:xfrm>
@@ -12400,11 +12843,21 @@
           <w:sz w:val="24"/>
           <w:szCs w:val="24"/>
         </w:rPr>
-        <w:t>+ jel kinézetű gombra kattintva tehetjük meg, amely a következő képernyőre viszi a felhasznál</w:t>
+        <w:t>+ jel kinézetű gombra kattintva tehetjük meg, amely a következő képernyőre viszi a felhaszn</w:t>
+      </w:r>
+      <w:r>
+        <w:rPr>
+          <w:rFonts w:ascii="Times New Roman" w:hAnsi="Times New Roman" w:cs="Times New Roman"/>
+          <w:b w:val="0"/>
+          <w:bCs w:val="0"/>
+          <w:sz w:val="24"/>
+          <w:szCs w:val="24"/>
+        </w:rPr>
+        <w:t>álót</w:t>
       </w:r>
       <w:r>
         <w:drawing>
-          <wp:inline wp14:editId="11BF5F7E" wp14:anchorId="711E4B87">
+          <wp:inline wp14:editId="2D1B9E49" wp14:anchorId="711E4B87">
             <wp:extent cx="1781163" cy="4258666"/>
             <wp:effectExtent l="0" t="0" r="0" b="0"/>
             <wp:docPr id="966735547" name="" title=""/>
@@ -12419,10 +12872,10 @@
                     <pic:cNvPicPr/>
                   </pic:nvPicPr>
                   <pic:blipFill>
-                    <a:blip r:embed="R8bb4d8b620a047a9">
-                      <a:extLst>
+                    <a:blip r:embed="R96c7649c6e6e4e3e">
+                      <a:extLst xmlns:a="http://schemas.openxmlformats.org/drawingml/2006/main">
                         <a:ext xmlns:a="http://schemas.openxmlformats.org/drawingml/2006/main" uri="{28A0092B-C50C-407E-A947-70E740481C1C}">
-                          <a14:useLocalDpi val="0"/>
+                          <a14:useLocalDpi xmlns:a14="http://schemas.microsoft.com/office/drawing/2010/main" val="0"/>
                         </a:ext>
                       </a:extLst>
                     </a:blip>
@@ -12431,7 +12884,7 @@
                     </a:stretch>
                   </pic:blipFill>
                   <pic:spPr>
-                    <a:xfrm>
+                    <a:xfrm rot="0" flipH="0" flipV="0">
                       <a:off x="0" y="0"/>
                       <a:ext cx="1781163" cy="4258666"/>
                     </a:xfrm>
@@ -12618,7 +13071,7 @@
       </w:r>
       <w:r>
         <w:drawing>
-          <wp:inline wp14:editId="25192FA7" wp14:anchorId="7F72E44B">
+          <wp:inline wp14:editId="11960EFE" wp14:anchorId="7F72E44B">
             <wp:extent cx="2193434" cy="2280922"/>
             <wp:effectExtent l="0" t="0" r="0" b="0"/>
             <wp:docPr id="645506460" name="" title=""/>
@@ -12633,10 +13086,10 @@
                     <pic:cNvPicPr/>
                   </pic:nvPicPr>
                   <pic:blipFill>
-                    <a:blip r:embed="R302ed667df7f4d11">
-                      <a:extLst>
+                    <a:blip r:embed="R8db6816690c44170">
+                      <a:extLst xmlns:a="http://schemas.openxmlformats.org/drawingml/2006/main">
                         <a:ext xmlns:a="http://schemas.openxmlformats.org/drawingml/2006/main" uri="{28A0092B-C50C-407E-A947-70E740481C1C}">
-                          <a14:useLocalDpi val="0"/>
+                          <a14:useLocalDpi xmlns:a14="http://schemas.microsoft.com/office/drawing/2010/main" val="0"/>
                         </a:ext>
                       </a:extLst>
                     </a:blip>
@@ -12645,7 +13098,7 @@
                     </a:stretch>
                   </pic:blipFill>
                   <pic:spPr>
-                    <a:xfrm>
+                    <a:xfrm rot="0" flipH="0" flipV="0">
                       <a:off x="0" y="0"/>
                       <a:ext cx="2193434" cy="2280922"/>
                     </a:xfrm>
@@ -12683,7 +13136,7 @@
       </w:r>
       <w:r>
         <w:drawing>
-          <wp:inline wp14:editId="365199D5" wp14:anchorId="28ACD251">
+          <wp:inline wp14:editId="336AA9F4" wp14:anchorId="28ACD251">
             <wp:extent cx="1295581" cy="1124107"/>
             <wp:effectExtent l="0" t="0" r="0" b="0"/>
             <wp:docPr id="833496640" name="" title=""/>
@@ -12698,10 +13151,10 @@
                     <pic:cNvPicPr/>
                   </pic:nvPicPr>
                   <pic:blipFill>
-                    <a:blip r:embed="R17bdd8871d954f98">
-                      <a:extLst>
+                    <a:blip r:embed="R442d6e9c702f4e03">
+                      <a:extLst xmlns:a="http://schemas.openxmlformats.org/drawingml/2006/main">
                         <a:ext xmlns:a="http://schemas.openxmlformats.org/drawingml/2006/main" uri="{28A0092B-C50C-407E-A947-70E740481C1C}">
-                          <a14:useLocalDpi val="0"/>
+                          <a14:useLocalDpi xmlns:a14="http://schemas.microsoft.com/office/drawing/2010/main" val="0"/>
                         </a:ext>
                       </a:extLst>
                     </a:blip>
@@ -12710,7 +13163,7 @@
                     </a:stretch>
                   </pic:blipFill>
                   <pic:spPr>
-                    <a:xfrm>
+                    <a:xfrm rot="0" flipH="0" flipV="0">
                       <a:off x="0" y="0"/>
                       <a:ext cx="1295581" cy="1124107"/>
                     </a:xfrm>
@@ -12768,7 +13221,7 @@
       </w:r>
       <w:r>
         <w:drawing>
-          <wp:inline wp14:editId="0E29DF92" wp14:anchorId="43825ED0">
+          <wp:inline wp14:editId="02722D0B" wp14:anchorId="43825ED0">
             <wp:extent cx="2286319" cy="457264"/>
             <wp:effectExtent l="0" t="0" r="0" b="0"/>
             <wp:docPr id="1057595329" name="" title=""/>
@@ -12783,7 +13236,82 @@
                     <pic:cNvPicPr/>
                   </pic:nvPicPr>
                   <pic:blipFill>
-                    <a:blip r:embed="R52547a5efddb45af">
+                    <a:blip r:embed="R0975eae6c8e44862">
+                      <a:extLst xmlns:a="http://schemas.openxmlformats.org/drawingml/2006/main">
+                        <a:ext xmlns:a="http://schemas.openxmlformats.org/drawingml/2006/main" uri="{28A0092B-C50C-407E-A947-70E740481C1C}">
+                          <a14:useLocalDpi xmlns:a14="http://schemas.microsoft.com/office/drawing/2010/main" val="0"/>
+                        </a:ext>
+                      </a:extLst>
+                    </a:blip>
+                    <a:stretch>
+                      <a:fillRect/>
+                    </a:stretch>
+                  </pic:blipFill>
+                  <pic:spPr>
+                    <a:xfrm rot="0" flipH="0" flipV="0">
+                      <a:off x="0" y="0"/>
+                      <a:ext cx="2286319" cy="457264"/>
+                    </a:xfrm>
+                    <a:prstGeom prst="rect">
+                      <a:avLst/>
+                    </a:prstGeom>
+                  </pic:spPr>
+                </pic:pic>
+              </a:graphicData>
+            </a:graphic>
+          </wp:inline>
+        </w:drawing>
+      </w:r>
+      <w:r>
+        <w:br/>
+      </w:r>
+      <w:r>
+        <w:br/>
+      </w:r>
+      <w:r>
+        <w:rPr>
+          <w:rFonts w:ascii="Times New Roman" w:hAnsi="Times New Roman" w:cs="Times New Roman"/>
+          <w:b w:val="0"/>
+          <w:bCs w:val="0"/>
+          <w:sz w:val="24"/>
+          <w:szCs w:val="24"/>
+        </w:rPr>
+        <w:t>Ha már egy meglévő feladatot újra megpróbálunk felvenni ugyan arra a napra akkor a köve</w:t>
+      </w:r>
+      <w:r>
+        <w:rPr>
+          <w:rFonts w:ascii="Times New Roman" w:hAnsi="Times New Roman" w:cs="Times New Roman"/>
+          <w:b w:val="0"/>
+          <w:bCs w:val="0"/>
+          <w:sz w:val="24"/>
+          <w:szCs w:val="24"/>
+        </w:rPr>
+        <w:t>tkező hibaüzenet jelenik meg.</w:t>
+      </w:r>
+      <w:r>
+        <w:br/>
+      </w:r>
+      <w:r>
+        <w:br/>
+      </w:r>
+      <w:r>
+        <w:drawing>
+          <wp:inline wp14:editId="37EE7228" wp14:anchorId="7E7763B8">
+            <wp:extent cx="3381847" cy="590632"/>
+            <wp:effectExtent l="0" t="0" r="0" b="0"/>
+            <wp:docPr id="2140892661" name="" title=""/>
+            <wp:cNvGraphicFramePr>
+              <a:graphicFrameLocks noChangeAspect="1"/>
+            </wp:cNvGraphicFramePr>
+            <a:graphic>
+              <a:graphicData uri="http://schemas.openxmlformats.org/drawingml/2006/picture">
+                <pic:pic>
+                  <pic:nvPicPr>
+                    <pic:cNvPr id="0" name=""/>
+                    <pic:cNvPicPr/>
+                  </pic:nvPicPr>
+                  <pic:blipFill>
+                    <a:blip r:embed="Rbc542098afa54335">
                       <a:extLst>
                         <a:ext xmlns:a="http://schemas.openxmlformats.org/drawingml/2006/main" uri="{28A0092B-C50C-407E-A947-70E740481C1C}">
                           <a14:useLocalDpi val="0"/>
@@ -12797,7 +13325,7 @@
                   <pic:spPr>
                     <a:xfrm>
                       <a:off x="0" y="0"/>
-                      <a:ext cx="2286319" cy="457264"/>
+                      <a:ext cx="3381847" cy="590632"/>
                     </a:xfrm>
                     <a:prstGeom prst="rect">
                       <a:avLst/>
@@ -12812,9 +13340,6 @@
       <w:r>
         <w:br/>
       </w:r>
-      <w:r>
-        <w:br/>
-      </w:r>
     </w:p>
     <w:p>
       <w:pPr>
@@ -12825,17 +13350,17 @@
         </w:numPr>
         <w:rPr>
           <w:rFonts w:ascii="Times New Roman" w:hAnsi="Times New Roman" w:cs="Times New Roman"/>
+          <w:b w:val="0"/>
+          <w:bCs w:val="0"/>
+          <w:sz w:val="24"/>
+          <w:szCs w:val="24"/>
+        </w:rPr>
+      </w:pPr>
+      <w:r>
+        <w:rPr>
+          <w:rFonts w:ascii="Times New Roman" w:hAnsi="Times New Roman" w:cs="Times New Roman"/>
           <w:b w:val="1"/>
           <w:bCs w:val="1"/>
-          <w:sz w:val="22"/>
-          <w:szCs w:val="22"/>
-        </w:rPr>
-      </w:pPr>
-      <w:r>
-        <w:rPr>
-          <w:rFonts w:ascii="Times New Roman" w:hAnsi="Times New Roman" w:cs="Times New Roman"/>
-          <w:b w:val="1"/>
-          <w:bCs w:val="1"/>
           <w:sz w:val="24"/>
           <w:szCs w:val="24"/>
         </w:rPr>
@@ -12944,7 +13469,7 @@
       </w:r>
       <w:r>
         <w:drawing>
-          <wp:inline wp14:editId="7BAC3580" wp14:anchorId="4D1D8BD7">
+          <wp:inline wp14:editId="5655DD43" wp14:anchorId="4D1D8BD7">
             <wp:extent cx="2108156" cy="4536442"/>
             <wp:effectExtent l="0" t="0" r="0" b="0"/>
             <wp:docPr id="1724754785" name="" title=""/>
@@ -12959,7 +13484,109 @@
                     <pic:cNvPicPr/>
                   </pic:nvPicPr>
                   <pic:blipFill>
-                    <a:blip r:embed="R96da857460db4acd">
+                    <a:blip r:embed="R141d6d76836b487c">
+                      <a:extLst xmlns:a="http://schemas.openxmlformats.org/drawingml/2006/main">
+                        <a:ext xmlns:a="http://schemas.openxmlformats.org/drawingml/2006/main" uri="{28A0092B-C50C-407E-A947-70E740481C1C}">
+                          <a14:useLocalDpi xmlns:a14="http://schemas.microsoft.com/office/drawing/2010/main" val="0"/>
+                        </a:ext>
+                      </a:extLst>
+                    </a:blip>
+                    <a:stretch>
+                      <a:fillRect/>
+                    </a:stretch>
+                  </pic:blipFill>
+                  <pic:spPr>
+                    <a:xfrm rot="0" flipH="0" flipV="0">
+                      <a:off x="0" y="0"/>
+                      <a:ext cx="2108156" cy="4536442"/>
+                    </a:xfrm>
+                    <a:prstGeom prst="rect">
+                      <a:avLst/>
+                    </a:prstGeom>
+                  </pic:spPr>
+                </pic:pic>
+              </a:graphicData>
+            </a:graphic>
+          </wp:inline>
+        </w:drawing>
+      </w:r>
+    </w:p>
+    <w:p>
+      <w:pPr>
+        <w:pStyle w:val="Listaszerbekezds"/>
+        <w:numPr>
+          <w:ilvl w:val="0"/>
+          <w:numId w:val="3"/>
+        </w:numPr>
+        <w:rPr/>
+      </w:pPr>
+      <w:r>
+        <w:rPr>
+          <w:rFonts w:ascii="Times New Roman" w:hAnsi="Times New Roman" w:cs="Times New Roman"/>
+          <w:b w:val="0"/>
+          <w:bCs w:val="0"/>
+          <w:sz w:val="24"/>
+          <w:szCs w:val="24"/>
+        </w:rPr>
+        <w:t>Régi</w:t>
+      </w:r>
+      <w:r>
+        <w:rPr>
+          <w:rFonts w:ascii="Times New Roman" w:hAnsi="Times New Roman" w:cs="Times New Roman"/>
+          <w:b w:val="0"/>
+          <w:bCs w:val="0"/>
+          <w:sz w:val="24"/>
+          <w:szCs w:val="24"/>
+        </w:rPr>
+        <w:t xml:space="preserve"> feladatok megtekintése</w:t>
+      </w:r>
+      <w:r>
+        <w:br/>
+      </w:r>
+      <w:r>
+        <w:rPr>
+          <w:rFonts w:ascii="Times New Roman" w:hAnsi="Times New Roman" w:cs="Times New Roman"/>
+          <w:b w:val="0"/>
+          <w:bCs w:val="0"/>
+          <w:sz w:val="24"/>
+          <w:szCs w:val="24"/>
+        </w:rPr>
+        <w:t>A határidőig nem teljesített feladatok</w:t>
+      </w:r>
+      <w:r>
+        <w:rPr>
+          <w:rFonts w:ascii="Times New Roman" w:hAnsi="Times New Roman" w:cs="Times New Roman"/>
+          <w:b w:val="0"/>
+          <w:bCs w:val="0"/>
+          <w:sz w:val="24"/>
+          <w:szCs w:val="24"/>
+        </w:rPr>
+        <w:t xml:space="preserve"> itt jelennek meg, dátum szerint elkülönítve.</w:t>
+      </w:r>
+      <w:r>
+        <w:br/>
+      </w:r>
+      <w:r>
+        <w:br/>
+      </w:r>
+      <w:r>
+        <w:drawing>
+          <wp:inline wp14:editId="4C6C1A42" wp14:anchorId="2D75B551">
+            <wp:extent cx="5534026" cy="2324100"/>
+            <wp:effectExtent l="0" t="0" r="0" b="0"/>
+            <wp:docPr id="886539200" name="" title=""/>
+            <wp:cNvGraphicFramePr>
+              <a:graphicFrameLocks noChangeAspect="1"/>
+            </wp:cNvGraphicFramePr>
+            <a:graphic>
+              <a:graphicData uri="http://schemas.openxmlformats.org/drawingml/2006/picture">
+                <pic:pic>
+                  <pic:nvPicPr>
+                    <pic:cNvPr id="0" name=""/>
+                    <pic:cNvPicPr/>
+                  </pic:nvPicPr>
+                  <pic:blipFill>
+                    <a:blip r:embed="R83a818edccf84832">
                       <a:extLst>
                         <a:ext xmlns:a="http://schemas.openxmlformats.org/drawingml/2006/main" uri="{28A0092B-C50C-407E-A947-70E740481C1C}">
                           <a14:useLocalDpi val="0"/>
@@ -12973,7 +13600,7 @@
                   <pic:spPr>
                     <a:xfrm>
                       <a:off x="0" y="0"/>
-                      <a:ext cx="2108156" cy="4536442"/>
+                      <a:ext cx="5534026" cy="2324100"/>
                     </a:xfrm>
                     <a:prstGeom prst="rect">
                       <a:avLst/>
@@ -12984,9 +13611,6 @@
             </a:graphic>
           </wp:inline>
         </w:drawing>
-      </w:r>
-      <w:r>
-        <w:br/>
       </w:r>
     </w:p>
     <w:p>
@@ -13316,16 +13940,34 @@
 <file path=word/intelligence2.xml><?xml version="1.0" encoding="utf-8"?>
 <int2:intelligence xmlns:int2="http://schemas.microsoft.com/office/intelligence/2020/intelligence">
   <int2:observations>
+    <int2:textHash int2:hashCode="w8DmG2aoipnpWw" int2:id="2QnEWRa0">
+      <int2:state int2:type="AugLoop_Text_Critique" int2:value="Rejected"/>
+    </int2:textHash>
+    <int2:textHash int2:hashCode="5EUyRurPm+SeKt" int2:id="NXy0UEDd">
+      <int2:state int2:type="AugLoop_Text_Critique" int2:value="Rejected"/>
+    </int2:textHash>
+    <int2:textHash int2:hashCode="QzVEFarEbfh+Zf" int2:id="d0uQ2vX4">
+      <int2:state int2:type="AugLoop_Text_Critique" int2:value="Rejected"/>
+    </int2:textHash>
+    <int2:textHash int2:hashCode="UcpnPqjomoaHBv" int2:id="myNUms7R">
+      <int2:state int2:type="AugLoop_Text_Critique" int2:value="Rejected"/>
+    </int2:textHash>
+    <int2:textHash int2:hashCode="M0OJBIuHKlMwAr" int2:id="r7DFrX9P">
+      <int2:state int2:type="AugLoop_Text_Critique" int2:value="Rejected"/>
+    </int2:textHash>
+    <int2:textHash int2:hashCode="9GDIgqGMEwTYiF" int2:id="dVuxn5zQ">
+      <int2:state int2:type="AugLoop_Text_Critique" int2:value="Rejected"/>
+    </int2:textHash>
     <int2:textHash int2:hashCode="kKYGZOSpoy6HZP" int2:id="5IRkJflb">
       <int2:state int2:type="AugLoop_Text_Critique" int2:value="Rejected"/>
     </int2:textHash>
     <int2:textHash int2:hashCode="Wj3koFmOQC+iHY" int2:id="UTJUfZAV">
       <int2:state int2:type="AugLoop_Text_Critique" int2:value="Rejected"/>
     </int2:textHash>
-    <int2:bookmark int2:bookmarkName="_Int_JYcGyUCL" int2:invalidationBookmarkName="" int2:hashCode="kKYGZOSpoy6HZP" int2:id="bIkDJX6J">
+    <int2:bookmark int2:bookmarkName="_Int_qqnN6gNY" int2:invalidationBookmarkName="" int2:hashCode="0dVmTH0whELllU" int2:id="VnrxYOfs">
       <int2:state int2:type="AugLoop_Text_Critique" int2:value="Rejected"/>
     </int2:bookmark>
-    <int2:bookmark int2:bookmarkName="_Int_LafZ7BFH" int2:invalidationBookmarkName="" int2:hashCode="kKYGZOSpoy6HZP" int2:id="gYYf09Un">
+    <int2:bookmark int2:bookmarkName="_Int_wp1yYS8Z" int2:invalidationBookmarkName="" int2:hashCode="C1lYsPU8tJk4jd" int2:id="45XFu4Il">
       <int2:state int2:type="AugLoop_Text_Critique" int2:value="Rejected"/>
     </int2:bookmark>
     <int2:bookmark int2:bookmarkName="_Int_82AtzXAp" int2:invalidationBookmarkName="" int2:hashCode="rt3+IqAfwP9fsP" int2:id="Cq757nAb">

</xml_diff>

<commit_message>
Dokumentacio, munkamegosztas, osszegzes, kisebb javitasok
</commit_message>
<xml_diff>
--- a/Dokumentáció.docx
+++ b/Dokumentáció.docx
@@ -67,10 +67,11 @@
     </w:p>
     <w:p>
       <w:pPr>
+        <w:pStyle w:val="Norml"/>
         <w:jc w:val="center"/>
         <w:rPr>
-          <w:b/>
-          <w:bCs/>
+          <w:b w:val="1"/>
+          <w:bCs w:val="1"/>
           <w:sz w:val="40"/>
           <w:szCs w:val="40"/>
         </w:rPr>
@@ -313,6 +314,11 @@
     <w:p>
       <w:pPr>
         <w:spacing w:before="240" w:after="240"/>
+        <w:rPr>
+          <w:rFonts w:ascii="Times New Roman" w:hAnsi="Times New Roman" w:eastAsia="Times New Roman" w:cs="Times New Roman"/>
+          <w:sz w:val="24"/>
+          <w:szCs w:val="24"/>
+        </w:rPr>
       </w:pPr>
       <w:r>
         <w:rPr>
@@ -357,6 +363,74 @@
           <w:szCs w:val="24"/>
         </w:rPr>
         <w:t>.</w:t>
+      </w:r>
+      <w:r>
+        <w:br/>
+      </w:r>
+    </w:p>
+    <w:p>
+      <w:pPr>
+        <w:rPr>
+          <w:rFonts w:ascii="Times New Roman" w:hAnsi="Times New Roman" w:cs="Times New Roman"/>
+          <w:b w:val="1"/>
+          <w:bCs w:val="1"/>
+          <w:sz w:val="24"/>
+          <w:szCs w:val="24"/>
+        </w:rPr>
+      </w:pPr>
+      <w:r>
+        <w:rPr>
+          <w:rFonts w:ascii="Times New Roman" w:hAnsi="Times New Roman" w:cs="Times New Roman"/>
+          <w:b w:val="1"/>
+          <w:bCs w:val="1"/>
+          <w:sz w:val="24"/>
+          <w:szCs w:val="24"/>
+        </w:rPr>
+        <w:t>A program célja</w:t>
+      </w:r>
+    </w:p>
+    <w:p>
+      <w:pPr>
+        <w:spacing w:before="240" w:after="240"/>
+      </w:pPr>
+      <w:r>
+        <w:rPr>
+          <w:rFonts w:ascii="Times New Roman" w:hAnsi="Times New Roman" w:eastAsia="Times New Roman" w:cs="Times New Roman"/>
+          <w:sz w:val="24"/>
+          <w:szCs w:val="24"/>
+        </w:rPr>
+        <w:t xml:space="preserve">A </w:t>
+      </w:r>
+      <w:r>
+        <w:rPr>
+          <w:rFonts w:ascii="Times New Roman" w:hAnsi="Times New Roman" w:eastAsia="Times New Roman" w:cs="Times New Roman"/>
+          <w:b w:val="1"/>
+          <w:bCs w:val="1"/>
+          <w:sz w:val="24"/>
+          <w:szCs w:val="24"/>
+        </w:rPr>
+        <w:t>QuickTick</w:t>
+      </w:r>
+      <w:r>
+        <w:rPr>
+          <w:rFonts w:ascii="Times New Roman" w:hAnsi="Times New Roman" w:eastAsia="Times New Roman" w:cs="Times New Roman"/>
+          <w:sz w:val="24"/>
+          <w:szCs w:val="24"/>
+        </w:rPr>
+        <w:t xml:space="preserve"> egy feladatkezelő alkalmazás, amely segít a felhasználóknak abban, hogy rendszerezetten és hatékonyan kezeljék a mindennapi teendőiket. A célunk egy olyan eszköz létrehozása volt, amely egyszerűen használható, mégis elegendő rugalmasságot nyújt a különböző típusú feladatok kezeléséhez – legyen szó egy bevásárlólistáról, egy iskolai projekt lépéseiről, vagy akár egy teljes napi munkatervről.</w:t>
+      </w:r>
+    </w:p>
+    <w:p>
+      <w:pPr>
+        <w:spacing w:before="240" w:after="240"/>
+      </w:pPr>
+      <w:r>
+        <w:rPr>
+          <w:rFonts w:ascii="Times New Roman" w:hAnsi="Times New Roman" w:eastAsia="Times New Roman" w:cs="Times New Roman"/>
+          <w:sz w:val="24"/>
+          <w:szCs w:val="24"/>
+        </w:rPr>
+        <w:t>Az alkalmazás lehetővé teszi a feladatok gyors hozzáadását, szerkesztését, rendezését és törlését. A felhasználók testre szabhatják, priorizálhatják a teendőket. Mindezt egy letisztult, átlátható felületen, amelyet úgy terveztünk, hogy segítse a fókuszált munkavégzést.</w:t>
       </w:r>
     </w:p>
     <w:p>
@@ -393,8 +467,667 @@
     </w:p>
     <w:p>
       <w:pPr>
-        <w:rPr>
-          <w:rFonts w:ascii="Times New Roman" w:hAnsi="Times New Roman" w:cs="Times New Roman"/>
+        <w:pStyle w:val="Norml"/>
+        <w:jc w:val="center"/>
+        <w:rPr>
+          <w:rFonts w:ascii="Times New Roman" w:hAnsi="Times New Roman" w:eastAsia="Times New Roman" w:cs="Times New Roman"/>
+          <w:b w:val="1"/>
+          <w:bCs w:val="1"/>
+          <w:sz w:val="40"/>
+          <w:szCs w:val="40"/>
+        </w:rPr>
+      </w:pPr>
+    </w:p>
+    <w:p>
+      <w:pPr>
+        <w:jc w:val="center"/>
+        <w:rPr>
+          <w:rFonts w:ascii="Times New Roman" w:hAnsi="Times New Roman" w:eastAsia="Times New Roman" w:cs="Times New Roman"/>
+          <w:b w:val="1"/>
+          <w:bCs w:val="1"/>
+          <w:sz w:val="40"/>
+          <w:szCs w:val="40"/>
+        </w:rPr>
+      </w:pPr>
+    </w:p>
+    <w:p>
+      <w:pPr>
+        <w:rPr>
+          <w:rFonts w:ascii="Times New Roman" w:hAnsi="Times New Roman" w:cs="Times New Roman"/>
+          <w:b w:val="1"/>
+          <w:bCs w:val="1"/>
+          <w:sz w:val="24"/>
+          <w:szCs w:val="24"/>
+        </w:rPr>
+      </w:pPr>
+      <w:r>
+        <w:rPr>
+          <w:rFonts w:ascii="Times New Roman" w:hAnsi="Times New Roman" w:cs="Times New Roman"/>
+          <w:b w:val="1"/>
+          <w:bCs w:val="1"/>
+          <w:sz w:val="24"/>
+          <w:szCs w:val="24"/>
+        </w:rPr>
+        <w:t>Munkamegosztás</w:t>
+      </w:r>
+      <w:r>
+        <w:br/>
+      </w:r>
+    </w:p>
+    <w:p>
+      <w:pPr>
+        <w:pStyle w:val="Norml"/>
+        <w:rPr>
+          <w:rFonts w:ascii="Times New Roman" w:hAnsi="Times New Roman" w:cs="Times New Roman"/>
+          <w:b w:val="0"/>
+          <w:bCs w:val="0"/>
+          <w:sz w:val="22"/>
+          <w:szCs w:val="22"/>
+        </w:rPr>
+      </w:pPr>
+      <w:r>
+        <w:rPr>
+          <w:rFonts w:ascii="Times New Roman" w:hAnsi="Times New Roman" w:cs="Times New Roman"/>
+          <w:b w:val="1"/>
+          <w:bCs w:val="1"/>
+          <w:sz w:val="24"/>
+          <w:szCs w:val="24"/>
+        </w:rPr>
+        <w:t>A</w:t>
+      </w:r>
+      <w:r>
+        <w:rPr>
+          <w:rFonts w:ascii="Times New Roman" w:hAnsi="Times New Roman" w:cs="Times New Roman"/>
+          <w:b w:val="0"/>
+          <w:bCs w:val="0"/>
+          <w:sz w:val="24"/>
+          <w:szCs w:val="24"/>
+        </w:rPr>
+        <w:t xml:space="preserve"> </w:t>
+      </w:r>
+      <w:r>
+        <w:rPr>
+          <w:rFonts w:ascii="Times New Roman" w:hAnsi="Times New Roman" w:cs="Times New Roman"/>
+          <w:b w:val="0"/>
+          <w:bCs w:val="0"/>
+          <w:sz w:val="24"/>
+          <w:szCs w:val="24"/>
+        </w:rPr>
+        <w:t>QuickTick</w:t>
+      </w:r>
+      <w:r>
+        <w:rPr>
+          <w:rFonts w:ascii="Times New Roman" w:hAnsi="Times New Roman" w:cs="Times New Roman"/>
+          <w:b w:val="0"/>
+          <w:bCs w:val="0"/>
+          <w:sz w:val="24"/>
+          <w:szCs w:val="24"/>
+        </w:rPr>
+        <w:t xml:space="preserve"> kitalálásában és megalkotásában</w:t>
+      </w:r>
+      <w:r>
+        <w:rPr>
+          <w:rFonts w:ascii="Times New Roman" w:hAnsi="Times New Roman" w:cs="Times New Roman"/>
+          <w:b w:val="0"/>
+          <w:bCs w:val="0"/>
+          <w:sz w:val="24"/>
+          <w:szCs w:val="24"/>
+        </w:rPr>
+        <w:t xml:space="preserve"> részt vett Szabó Bence és Beke </w:t>
+      </w:r>
+      <w:r>
+        <w:rPr>
+          <w:rFonts w:ascii="Times New Roman" w:hAnsi="Times New Roman" w:cs="Times New Roman"/>
+          <w:b w:val="0"/>
+          <w:bCs w:val="0"/>
+          <w:sz w:val="24"/>
+          <w:szCs w:val="24"/>
+        </w:rPr>
+        <w:t>Dániel,</w:t>
+      </w:r>
+      <w:r>
+        <w:rPr>
+          <w:rFonts w:ascii="Times New Roman" w:hAnsi="Times New Roman" w:cs="Times New Roman"/>
+          <w:b w:val="0"/>
+          <w:bCs w:val="0"/>
+          <w:sz w:val="24"/>
+          <w:szCs w:val="24"/>
+        </w:rPr>
+        <w:t xml:space="preserve"> amely</w:t>
+      </w:r>
+      <w:r>
+        <w:rPr>
+          <w:rFonts w:ascii="Times New Roman" w:hAnsi="Times New Roman" w:cs="Times New Roman"/>
+          <w:b w:val="0"/>
+          <w:bCs w:val="0"/>
+          <w:sz w:val="24"/>
+          <w:szCs w:val="24"/>
+        </w:rPr>
+        <w:t>nek</w:t>
+      </w:r>
+      <w:r>
+        <w:rPr>
+          <w:rFonts w:ascii="Times New Roman" w:hAnsi="Times New Roman" w:cs="Times New Roman"/>
+          <w:b w:val="0"/>
+          <w:bCs w:val="0"/>
+          <w:sz w:val="24"/>
+          <w:szCs w:val="24"/>
+        </w:rPr>
+        <w:t xml:space="preserve"> a munkamegosztás</w:t>
+      </w:r>
+      <w:r>
+        <w:rPr>
+          <w:rFonts w:ascii="Times New Roman" w:hAnsi="Times New Roman" w:cs="Times New Roman"/>
+          <w:b w:val="0"/>
+          <w:bCs w:val="0"/>
+          <w:sz w:val="24"/>
+          <w:szCs w:val="24"/>
+        </w:rPr>
+        <w:t>a az alábbiakban alakult:</w:t>
+      </w:r>
+      <w:r>
+        <w:br/>
+      </w:r>
+      <w:r>
+        <w:br/>
+      </w:r>
+      <w:r>
+        <w:rPr>
+          <w:rFonts w:ascii="Times New Roman" w:hAnsi="Times New Roman" w:cs="Times New Roman"/>
+          <w:b w:val="0"/>
+          <w:bCs w:val="0"/>
+          <w:sz w:val="24"/>
+          <w:szCs w:val="24"/>
+        </w:rPr>
+        <w:t>Közös</w:t>
+      </w:r>
+    </w:p>
+    <w:p>
+      <w:pPr>
+        <w:pStyle w:val="Listaszerbekezds"/>
+        <w:numPr>
+          <w:ilvl w:val="0"/>
+          <w:numId w:val="14"/>
+        </w:numPr>
+        <w:rPr>
+          <w:rFonts w:ascii="Times New Roman" w:hAnsi="Times New Roman" w:cs="Times New Roman"/>
+          <w:b w:val="0"/>
+          <w:bCs w:val="0"/>
+          <w:noProof w:val="0"/>
+          <w:sz w:val="22"/>
+          <w:szCs w:val="22"/>
+          <w:lang w:val="hu-HU"/>
+        </w:rPr>
+      </w:pPr>
+      <w:r>
+        <w:rPr>
+          <w:rFonts w:ascii="Times New Roman" w:hAnsi="Times New Roman" w:eastAsia="Calibri" w:cs="Times New Roman" w:asciiTheme="minorAscii" w:hAnsiTheme="minorAscii" w:eastAsiaTheme="minorAscii" w:cstheme="minorBidi"/>
+          <w:b w:val="0"/>
+          <w:bCs w:val="0"/>
+          <w:noProof w:val="0"/>
+          <w:color w:val="auto"/>
+          <w:sz w:val="24"/>
+          <w:szCs w:val="24"/>
+          <w:lang w:val="hu-HU" w:eastAsia="en-US" w:bidi="ar-SA"/>
+        </w:rPr>
+        <w:t>Az adatbázis struktúrájának megtervezése és létrehozása közösen zajlott, figyelembe véve a projekt hosszú távú bővíthetőségét és hatékony működését.</w:t>
+      </w:r>
+    </w:p>
+    <w:p>
+      <w:pPr>
+        <w:pStyle w:val="Listaszerbekezds"/>
+        <w:numPr>
+          <w:ilvl w:val="0"/>
+          <w:numId w:val="14"/>
+        </w:numPr>
+        <w:rPr>
+          <w:rFonts w:ascii="Times New Roman" w:hAnsi="Times New Roman" w:cs="Times New Roman"/>
+          <w:b w:val="0"/>
+          <w:bCs w:val="0"/>
+          <w:sz w:val="24"/>
+          <w:szCs w:val="24"/>
+        </w:rPr>
+      </w:pPr>
+      <w:r>
+        <w:rPr>
+          <w:rFonts w:ascii="Times New Roman" w:hAnsi="Times New Roman" w:eastAsia="Calibri" w:cs="Times New Roman" w:asciiTheme="minorAscii" w:hAnsiTheme="minorAscii" w:eastAsiaTheme="minorAscii" w:cstheme="minorBidi"/>
+          <w:b w:val="0"/>
+          <w:bCs w:val="0"/>
+          <w:noProof w:val="0"/>
+          <w:color w:val="auto"/>
+          <w:sz w:val="24"/>
+          <w:szCs w:val="24"/>
+          <w:lang w:val="hu-HU" w:eastAsia="en-US" w:bidi="ar-SA"/>
+        </w:rPr>
+        <w:t>Az év közbeni prezentációk elkészítése és bemutatása, amelyek a projekt aktuális állapotát, és a fejlődési irányokat szemléltették</w:t>
+      </w:r>
+      <w:r>
+        <w:rPr>
+          <w:rFonts w:ascii="Times New Roman" w:hAnsi="Times New Roman" w:eastAsia="Calibri" w:cs="Times New Roman" w:asciiTheme="minorAscii" w:hAnsiTheme="minorAscii" w:eastAsiaTheme="minorAscii" w:cstheme="minorBidi"/>
+          <w:b w:val="0"/>
+          <w:bCs w:val="0"/>
+          <w:color w:val="auto"/>
+          <w:sz w:val="24"/>
+          <w:szCs w:val="24"/>
+          <w:lang w:eastAsia="en-US" w:bidi="ar-SA"/>
+        </w:rPr>
+        <w:t xml:space="preserve">, illetve a védéshez használt </w:t>
+      </w:r>
+      <w:r>
+        <w:rPr>
+          <w:rFonts w:ascii="Times New Roman" w:hAnsi="Times New Roman" w:eastAsia="Calibri" w:cs="Times New Roman" w:asciiTheme="minorAscii" w:hAnsiTheme="minorAscii" w:eastAsiaTheme="minorAscii" w:cstheme="minorBidi"/>
+          <w:b w:val="0"/>
+          <w:bCs w:val="0"/>
+          <w:color w:val="auto"/>
+          <w:sz w:val="24"/>
+          <w:szCs w:val="24"/>
+          <w:lang w:eastAsia="en-US" w:bidi="ar-SA"/>
+        </w:rPr>
+        <w:t>prezentáció.</w:t>
+      </w:r>
+      <w:r>
+        <w:rPr>
+          <w:rFonts w:ascii="Times New Roman" w:hAnsi="Times New Roman" w:eastAsia="Calibri" w:cs="Times New Roman" w:asciiTheme="minorAscii" w:hAnsiTheme="minorAscii" w:eastAsiaTheme="minorAscii" w:cstheme="minorBidi"/>
+          <w:b w:val="0"/>
+          <w:bCs w:val="0"/>
+          <w:color w:val="auto"/>
+          <w:sz w:val="24"/>
+          <w:szCs w:val="24"/>
+          <w:lang w:eastAsia="en-US" w:bidi="ar-SA"/>
+        </w:rPr>
+        <w:t xml:space="preserve">  </w:t>
+      </w:r>
+    </w:p>
+    <w:p>
+      <w:pPr>
+        <w:pStyle w:val="Norml"/>
+        <w:ind w:left="0"/>
+        <w:rPr>
+          <w:rFonts w:ascii="Times New Roman" w:hAnsi="Times New Roman" w:cs="Times New Roman"/>
+          <w:b w:val="0"/>
+          <w:bCs w:val="0"/>
+          <w:sz w:val="22"/>
+          <w:szCs w:val="22"/>
+        </w:rPr>
+      </w:pPr>
+      <w:r>
+        <w:rPr>
+          <w:rFonts w:ascii="Times New Roman" w:hAnsi="Times New Roman" w:cs="Times New Roman"/>
+          <w:b w:val="0"/>
+          <w:bCs w:val="0"/>
+          <w:sz w:val="24"/>
+          <w:szCs w:val="24"/>
+        </w:rPr>
+        <w:t>Szabó Bence</w:t>
+      </w:r>
+    </w:p>
+    <w:p>
+      <w:pPr>
+        <w:pStyle w:val="Listaszerbekezds"/>
+        <w:numPr>
+          <w:ilvl w:val="0"/>
+          <w:numId w:val="11"/>
+        </w:numPr>
+        <w:suppressLineNumbers w:val="0"/>
+        <w:bidi w:val="0"/>
+        <w:spacing w:before="0" w:beforeAutospacing="off" w:after="160" w:afterAutospacing="off" w:line="259" w:lineRule="auto"/>
+        <w:ind w:left="720" w:right="0" w:hanging="360"/>
+        <w:jc w:val="left"/>
+        <w:rPr>
+          <w:rFonts w:ascii="Times New Roman" w:hAnsi="Times New Roman" w:eastAsia="Calibri" w:cs="Times New Roman" w:asciiTheme="minorAscii" w:hAnsiTheme="minorAscii" w:eastAsiaTheme="minorAscii" w:cstheme="minorBidi"/>
+          <w:b w:val="0"/>
+          <w:bCs w:val="0"/>
+          <w:noProof w:val="0"/>
+          <w:color w:val="auto"/>
+          <w:sz w:val="24"/>
+          <w:szCs w:val="24"/>
+          <w:lang w:val="hu-HU" w:eastAsia="en-US" w:bidi="ar-SA"/>
+        </w:rPr>
+      </w:pPr>
+      <w:r>
+        <w:rPr>
+          <w:rFonts w:ascii="Times New Roman" w:hAnsi="Times New Roman" w:eastAsia="Calibri" w:cs="Times New Roman" w:asciiTheme="minorAscii" w:hAnsiTheme="minorAscii" w:eastAsiaTheme="minorAscii" w:cstheme="minorBidi"/>
+          <w:b w:val="0"/>
+          <w:bCs w:val="0"/>
+          <w:noProof w:val="0"/>
+          <w:color w:val="auto"/>
+          <w:sz w:val="24"/>
+          <w:szCs w:val="24"/>
+          <w:lang w:val="hu-HU" w:eastAsia="en-US" w:bidi="ar-SA"/>
+        </w:rPr>
+        <w:t>Az adatbázis év közbeni frissítései és módosításai, a projekt előrehaladásával párhuzamosan felmerülő igények és változtatások alapján.</w:t>
+      </w:r>
+    </w:p>
+    <w:p>
+      <w:pPr>
+        <w:pStyle w:val="Listaszerbekezds"/>
+        <w:numPr>
+          <w:ilvl w:val="0"/>
+          <w:numId w:val="11"/>
+        </w:numPr>
+        <w:suppressLineNumbers w:val="0"/>
+        <w:bidi w:val="0"/>
+        <w:spacing w:before="0" w:beforeAutospacing="off" w:after="160" w:afterAutospacing="off" w:line="259" w:lineRule="auto"/>
+        <w:ind w:left="720" w:right="0" w:hanging="360"/>
+        <w:jc w:val="left"/>
+        <w:rPr>
+          <w:rFonts w:ascii="Times New Roman" w:hAnsi="Times New Roman" w:eastAsia="Calibri" w:cs="Times New Roman" w:asciiTheme="minorAscii" w:hAnsiTheme="minorAscii" w:eastAsiaTheme="minorAscii" w:cstheme="minorBidi"/>
+          <w:b w:val="0"/>
+          <w:bCs w:val="0"/>
+          <w:noProof w:val="0"/>
+          <w:color w:val="auto"/>
+          <w:sz w:val="24"/>
+          <w:szCs w:val="24"/>
+          <w:lang w:val="hu-HU" w:eastAsia="en-US" w:bidi="ar-SA"/>
+        </w:rPr>
+      </w:pPr>
+      <w:r>
+        <w:rPr>
+          <w:rFonts w:ascii="Times New Roman" w:hAnsi="Times New Roman" w:cs="Times New Roman"/>
+          <w:b w:val="0"/>
+          <w:bCs w:val="0"/>
+          <w:sz w:val="24"/>
+          <w:szCs w:val="24"/>
+        </w:rPr>
+        <w:t xml:space="preserve">Backend: </w:t>
+      </w:r>
+      <w:r>
+        <w:rPr>
+          <w:rFonts w:ascii="Times New Roman" w:hAnsi="Times New Roman" w:eastAsia="Calibri" w:cs="Times New Roman" w:asciiTheme="minorAscii" w:hAnsiTheme="minorAscii" w:eastAsiaTheme="minorAscii" w:cstheme="minorBidi"/>
+          <w:b w:val="0"/>
+          <w:bCs w:val="0"/>
+          <w:noProof w:val="0"/>
+          <w:color w:val="auto"/>
+          <w:sz w:val="24"/>
+          <w:szCs w:val="24"/>
+          <w:lang w:val="hu-HU" w:eastAsia="en-US" w:bidi="ar-SA"/>
+        </w:rPr>
+        <w:t>A backend fejlesztési feladatokért felelt, amely során JavaScript és PHP nyelvek használatával az adatok kezelése, az API végpontok megvalósítása, valamint az adatbázis műveletek lebonyolítás</w:t>
+      </w:r>
+      <w:r>
+        <w:rPr>
+          <w:rFonts w:ascii="Times New Roman" w:hAnsi="Times New Roman" w:eastAsia="Calibri" w:cs="Times New Roman" w:asciiTheme="minorAscii" w:hAnsiTheme="minorAscii" w:eastAsiaTheme="minorAscii" w:cstheme="minorBidi"/>
+          <w:b w:val="0"/>
+          <w:bCs w:val="0"/>
+          <w:noProof w:val="0"/>
+          <w:color w:val="auto"/>
+          <w:sz w:val="24"/>
+          <w:szCs w:val="24"/>
+          <w:lang w:val="hu-HU" w:eastAsia="en-US" w:bidi="ar-SA"/>
+        </w:rPr>
+        <w:t>a</w:t>
+      </w:r>
+      <w:r>
+        <w:rPr>
+          <w:rFonts w:ascii="Times New Roman" w:hAnsi="Times New Roman" w:eastAsia="Calibri" w:cs="Times New Roman" w:asciiTheme="minorAscii" w:hAnsiTheme="minorAscii" w:eastAsiaTheme="minorAscii" w:cstheme="minorBidi"/>
+          <w:b w:val="0"/>
+          <w:bCs w:val="0"/>
+          <w:noProof w:val="0"/>
+          <w:color w:val="auto"/>
+          <w:sz w:val="24"/>
+          <w:szCs w:val="24"/>
+          <w:lang w:val="hu-HU" w:eastAsia="en-US" w:bidi="ar-SA"/>
+        </w:rPr>
+        <w:t>.</w:t>
+      </w:r>
+    </w:p>
+    <w:p>
+      <w:pPr>
+        <w:pStyle w:val="Listaszerbekezds"/>
+        <w:numPr>
+          <w:ilvl w:val="0"/>
+          <w:numId w:val="11"/>
+        </w:numPr>
+        <w:suppressLineNumbers w:val="0"/>
+        <w:bidi w:val="0"/>
+        <w:spacing w:before="0" w:beforeAutospacing="off" w:after="160" w:afterAutospacing="off" w:line="259" w:lineRule="auto"/>
+        <w:ind w:left="720" w:right="0" w:hanging="360"/>
+        <w:jc w:val="left"/>
+        <w:rPr>
+          <w:rFonts w:ascii="Times New Roman" w:hAnsi="Times New Roman" w:eastAsia="Calibri" w:cs="Times New Roman" w:asciiTheme="minorAscii" w:hAnsiTheme="minorAscii" w:eastAsiaTheme="minorAscii" w:cstheme="minorBidi"/>
+          <w:b w:val="0"/>
+          <w:bCs w:val="0"/>
+          <w:noProof w:val="0"/>
+          <w:color w:val="auto"/>
+          <w:sz w:val="24"/>
+          <w:szCs w:val="24"/>
+          <w:lang w:val="hu-HU" w:eastAsia="en-US" w:bidi="ar-SA"/>
+        </w:rPr>
+      </w:pPr>
+      <w:r>
+        <w:rPr>
+          <w:rFonts w:ascii="Times New Roman" w:hAnsi="Times New Roman" w:cs="Times New Roman"/>
+          <w:b w:val="0"/>
+          <w:bCs w:val="0"/>
+          <w:sz w:val="24"/>
+          <w:szCs w:val="24"/>
+        </w:rPr>
+        <w:t xml:space="preserve">Dokumentáció: </w:t>
+      </w:r>
+      <w:r>
+        <w:rPr>
+          <w:rFonts w:ascii="Times New Roman" w:hAnsi="Times New Roman" w:eastAsia="Calibri" w:cs="Times New Roman" w:asciiTheme="minorAscii" w:hAnsiTheme="minorAscii" w:eastAsiaTheme="minorAscii" w:cstheme="minorBidi"/>
+          <w:b w:val="0"/>
+          <w:bCs w:val="0"/>
+          <w:color w:val="auto"/>
+          <w:sz w:val="24"/>
+          <w:szCs w:val="24"/>
+          <w:lang w:eastAsia="en-US" w:bidi="ar-SA"/>
+        </w:rPr>
+        <w:t>A</w:t>
+      </w:r>
+      <w:r>
+        <w:rPr>
+          <w:rFonts w:ascii="Times New Roman" w:hAnsi="Times New Roman" w:eastAsia="Calibri" w:cs="Times New Roman" w:asciiTheme="minorAscii" w:hAnsiTheme="minorAscii" w:eastAsiaTheme="minorAscii" w:cstheme="minorBidi"/>
+          <w:b w:val="0"/>
+          <w:bCs w:val="0"/>
+          <w:noProof w:val="0"/>
+          <w:color w:val="auto"/>
+          <w:sz w:val="24"/>
+          <w:szCs w:val="24"/>
+          <w:lang w:val="hu-HU" w:eastAsia="en-US" w:bidi="ar-SA"/>
+        </w:rPr>
+        <w:t>z API-k részletes bemutatása, működésük ismertetése</w:t>
+      </w:r>
+      <w:r>
+        <w:rPr>
+          <w:rFonts w:ascii="Times New Roman" w:hAnsi="Times New Roman" w:eastAsia="Calibri" w:cs="Times New Roman" w:asciiTheme="minorAscii" w:hAnsiTheme="minorAscii" w:eastAsiaTheme="minorAscii" w:cstheme="minorBidi"/>
+          <w:b w:val="0"/>
+          <w:bCs w:val="0"/>
+          <w:noProof w:val="0"/>
+          <w:color w:val="auto"/>
+          <w:sz w:val="24"/>
+          <w:szCs w:val="24"/>
+          <w:lang w:val="hu-HU" w:eastAsia="en-US" w:bidi="ar-SA"/>
+        </w:rPr>
+        <w:t>.</w:t>
+      </w:r>
+    </w:p>
+    <w:p>
+      <w:pPr>
+        <w:pStyle w:val="Listaszerbekezds"/>
+        <w:suppressLineNumbers w:val="0"/>
+        <w:bidi w:val="0"/>
+        <w:spacing w:before="0" w:beforeAutospacing="off" w:after="160" w:afterAutospacing="off" w:line="259" w:lineRule="auto"/>
+        <w:ind w:left="720" w:right="0" w:hanging="360"/>
+        <w:jc w:val="left"/>
+        <w:rPr>
+          <w:rFonts w:ascii="Times New Roman" w:hAnsi="Times New Roman" w:cs="Times New Roman"/>
+          <w:b w:val="0"/>
+          <w:bCs w:val="0"/>
+          <w:sz w:val="24"/>
+          <w:szCs w:val="24"/>
+        </w:rPr>
+      </w:pPr>
+    </w:p>
+    <w:p>
+      <w:pPr>
+        <w:pStyle w:val="Norml"/>
+        <w:ind w:left="0"/>
+        <w:rPr>
+          <w:rFonts w:ascii="Times New Roman" w:hAnsi="Times New Roman" w:cs="Times New Roman"/>
+          <w:b w:val="0"/>
+          <w:bCs w:val="0"/>
+          <w:sz w:val="22"/>
+          <w:szCs w:val="22"/>
+        </w:rPr>
+      </w:pPr>
+      <w:r>
+        <w:rPr>
+          <w:rFonts w:ascii="Times New Roman" w:hAnsi="Times New Roman" w:cs="Times New Roman"/>
+          <w:b w:val="0"/>
+          <w:bCs w:val="0"/>
+          <w:sz w:val="24"/>
+          <w:szCs w:val="24"/>
+        </w:rPr>
+        <w:t>Beke Dániel</w:t>
+      </w:r>
+    </w:p>
+    <w:p>
+      <w:pPr>
+        <w:pStyle w:val="Listaszerbekezds"/>
+        <w:numPr>
+          <w:ilvl w:val="0"/>
+          <w:numId w:val="12"/>
+        </w:numPr>
+        <w:rPr>
+          <w:rFonts w:ascii="Times New Roman" w:hAnsi="Times New Roman" w:eastAsia="Calibri" w:cs="Times New Roman" w:asciiTheme="minorAscii" w:hAnsiTheme="minorAscii" w:eastAsiaTheme="minorAscii" w:cstheme="minorBidi"/>
+          <w:b w:val="0"/>
+          <w:bCs w:val="0"/>
+          <w:noProof w:val="0"/>
+          <w:color w:val="auto"/>
+          <w:sz w:val="24"/>
+          <w:szCs w:val="24"/>
+          <w:lang w:val="hu-HU" w:eastAsia="en-US" w:bidi="ar-SA"/>
+        </w:rPr>
+      </w:pPr>
+      <w:r>
+        <w:rPr>
+          <w:rFonts w:ascii="Times New Roman" w:hAnsi="Times New Roman" w:eastAsia="Calibri" w:cs="Times New Roman" w:asciiTheme="minorAscii" w:hAnsiTheme="minorAscii" w:eastAsiaTheme="minorAscii" w:cstheme="minorBidi"/>
+          <w:b w:val="0"/>
+          <w:bCs w:val="0"/>
+          <w:color w:val="auto"/>
+          <w:sz w:val="24"/>
+          <w:szCs w:val="24"/>
+          <w:lang w:eastAsia="en-US" w:bidi="ar-SA"/>
+        </w:rPr>
+        <w:t>Frontend</w:t>
+      </w:r>
+      <w:r>
+        <w:rPr>
+          <w:rFonts w:ascii="Times New Roman" w:hAnsi="Times New Roman" w:eastAsia="Calibri" w:cs="Times New Roman" w:asciiTheme="minorAscii" w:hAnsiTheme="minorAscii" w:eastAsiaTheme="minorAscii" w:cstheme="minorBidi"/>
+          <w:b w:val="0"/>
+          <w:bCs w:val="0"/>
+          <w:color w:val="auto"/>
+          <w:sz w:val="24"/>
+          <w:szCs w:val="24"/>
+          <w:lang w:eastAsia="en-US" w:bidi="ar-SA"/>
+        </w:rPr>
+        <w:t xml:space="preserve">: </w:t>
+      </w:r>
+      <w:r>
+        <w:rPr>
+          <w:rFonts w:ascii="Times New Roman" w:hAnsi="Times New Roman" w:eastAsia="Calibri" w:cs="Times New Roman" w:asciiTheme="minorAscii" w:hAnsiTheme="minorAscii" w:eastAsiaTheme="minorAscii" w:cstheme="minorBidi"/>
+          <w:b w:val="0"/>
+          <w:bCs w:val="0"/>
+          <w:noProof w:val="0"/>
+          <w:color w:val="auto"/>
+          <w:sz w:val="24"/>
+          <w:szCs w:val="24"/>
+          <w:lang w:val="hu-HU" w:eastAsia="en-US" w:bidi="ar-SA"/>
+        </w:rPr>
+        <w:t xml:space="preserve">A frontend fejlesztési feladatokat látta el, amely során HTML és CSS </w:t>
+      </w:r>
+      <w:r>
+        <w:rPr>
+          <w:rFonts w:ascii="Times New Roman" w:hAnsi="Times New Roman" w:eastAsia="Calibri" w:cs="Times New Roman" w:asciiTheme="minorAscii" w:hAnsiTheme="minorAscii" w:eastAsiaTheme="minorAscii" w:cstheme="minorBidi"/>
+          <w:b w:val="0"/>
+          <w:bCs w:val="0"/>
+          <w:noProof w:val="0"/>
+          <w:color w:val="auto"/>
+          <w:sz w:val="24"/>
+          <w:szCs w:val="24"/>
+          <w:lang w:val="hu-HU" w:eastAsia="en-US" w:bidi="ar-SA"/>
+        </w:rPr>
+        <w:t>használatával</w:t>
+      </w:r>
+      <w:r>
+        <w:rPr>
+          <w:rFonts w:ascii="Times New Roman" w:hAnsi="Times New Roman" w:eastAsia="Calibri" w:cs="Times New Roman" w:asciiTheme="minorAscii" w:hAnsiTheme="minorAscii" w:eastAsiaTheme="minorAscii" w:cstheme="minorBidi"/>
+          <w:b w:val="0"/>
+          <w:bCs w:val="0"/>
+          <w:noProof w:val="0"/>
+          <w:color w:val="auto"/>
+          <w:sz w:val="24"/>
+          <w:szCs w:val="24"/>
+          <w:lang w:val="hu-HU" w:eastAsia="en-US" w:bidi="ar-SA"/>
+        </w:rPr>
+        <w:t xml:space="preserve"> építette fel az alkalmazás felhasználói felületét.</w:t>
+      </w:r>
+    </w:p>
+    <w:p>
+      <w:pPr>
+        <w:pStyle w:val="Listaszerbekezds"/>
+        <w:numPr>
+          <w:ilvl w:val="0"/>
+          <w:numId w:val="12"/>
+        </w:numPr>
+        <w:rPr>
+          <w:rFonts w:ascii="Times New Roman" w:hAnsi="Times New Roman" w:eastAsia="Calibri" w:cs="Times New Roman" w:asciiTheme="minorAscii" w:hAnsiTheme="minorAscii" w:eastAsiaTheme="minorAscii" w:cstheme="minorBidi"/>
+          <w:b w:val="0"/>
+          <w:bCs w:val="0"/>
+          <w:noProof w:val="0"/>
+          <w:color w:val="auto"/>
+          <w:sz w:val="24"/>
+          <w:szCs w:val="24"/>
+          <w:lang w:val="hu-HU" w:eastAsia="en-US" w:bidi="ar-SA"/>
+        </w:rPr>
+      </w:pPr>
+      <w:r>
+        <w:rPr>
+          <w:rFonts w:ascii="Times New Roman" w:hAnsi="Times New Roman" w:eastAsia="Calibri" w:cs="Times New Roman" w:asciiTheme="minorAscii" w:hAnsiTheme="minorAscii" w:eastAsiaTheme="minorAscii" w:cstheme="minorBidi"/>
+          <w:b w:val="0"/>
+          <w:bCs w:val="0"/>
+          <w:color w:val="auto"/>
+          <w:sz w:val="24"/>
+          <w:szCs w:val="24"/>
+          <w:lang w:eastAsia="en-US" w:bidi="ar-SA"/>
+        </w:rPr>
+        <w:t xml:space="preserve">Dokumentáció: </w:t>
+      </w:r>
+      <w:r>
+        <w:rPr>
+          <w:rFonts w:ascii="Times New Roman" w:hAnsi="Times New Roman" w:eastAsia="Calibri" w:cs="Times New Roman" w:asciiTheme="minorAscii" w:hAnsiTheme="minorAscii" w:eastAsiaTheme="minorAscii" w:cstheme="minorBidi"/>
+          <w:b w:val="0"/>
+          <w:bCs w:val="0"/>
+          <w:noProof w:val="0"/>
+          <w:color w:val="auto"/>
+          <w:sz w:val="24"/>
+          <w:szCs w:val="24"/>
+          <w:lang w:val="hu-HU" w:eastAsia="en-US" w:bidi="ar-SA"/>
+        </w:rPr>
+        <w:t>A dokumentáció több részének elkészítése, beleértve az adatbázis részletes bemutatását, a tesztelés leírását, a felhasználói dokumentáció megírását, valamint az angol nyelvű összefoglaló elkészítését</w:t>
+      </w:r>
+      <w:r>
+        <w:rPr>
+          <w:rFonts w:ascii="Times New Roman" w:hAnsi="Times New Roman" w:eastAsia="Calibri" w:cs="Times New Roman" w:asciiTheme="minorAscii" w:hAnsiTheme="minorAscii" w:eastAsiaTheme="minorAscii" w:cstheme="minorBidi"/>
+          <w:b w:val="0"/>
+          <w:bCs w:val="0"/>
+          <w:noProof w:val="0"/>
+          <w:color w:val="auto"/>
+          <w:sz w:val="24"/>
+          <w:szCs w:val="24"/>
+          <w:lang w:val="hu-HU" w:eastAsia="en-US" w:bidi="ar-SA"/>
+        </w:rPr>
+        <w:t>.</w:t>
+      </w:r>
+    </w:p>
+    <w:p>
+      <w:pPr>
+        <w:rPr>
+          <w:rFonts w:ascii="Times New Roman" w:hAnsi="Times New Roman" w:cs="Times New Roman"/>
+          <w:b w:val="1"/>
+          <w:bCs w:val="1"/>
           <w:sz w:val="24"/>
           <w:szCs w:val="24"/>
         </w:rPr>
@@ -796,97 +1529,6 @@
           <w:szCs w:val="24"/>
         </w:rPr>
         <w:t>Microsoft PowerPoint: A prezentáció, illetve bemutatáshoz használt program.</w:t>
-      </w:r>
-    </w:p>
-    <w:p>
-      <w:pPr>
-        <w:rPr>
-          <w:rFonts w:ascii="Times New Roman" w:hAnsi="Times New Roman" w:cs="Times New Roman"/>
-          <w:sz w:val="24"/>
-          <w:szCs w:val="24"/>
-        </w:rPr>
-      </w:pPr>
-    </w:p>
-    <w:p>
-      <w:pPr>
-        <w:rPr>
-          <w:rFonts w:ascii="Times New Roman" w:hAnsi="Times New Roman" w:cs="Times New Roman"/>
-          <w:b/>
-          <w:sz w:val="24"/>
-          <w:szCs w:val="24"/>
-        </w:rPr>
-      </w:pPr>
-      <w:r>
-        <w:rPr>
-          <w:rFonts w:ascii="Times New Roman" w:hAnsi="Times New Roman" w:cs="Times New Roman"/>
-          <w:b/>
-          <w:bCs/>
-          <w:sz w:val="24"/>
-          <w:szCs w:val="24"/>
-        </w:rPr>
-        <w:t>A program célja</w:t>
-      </w:r>
-    </w:p>
-    <w:p>
-      <w:pPr>
-        <w:spacing w:before="240" w:after="240"/>
-      </w:pPr>
-      <w:r>
-        <w:rPr>
-          <w:rFonts w:ascii="Times New Roman" w:hAnsi="Times New Roman" w:eastAsia="Times New Roman" w:cs="Times New Roman"/>
-          <w:sz w:val="24"/>
-          <w:szCs w:val="24"/>
-        </w:rPr>
-        <w:t xml:space="preserve">A </w:t>
-      </w:r>
-      <w:proofErr w:type="spellStart"/>
-      <w:r>
-        <w:rPr>
-          <w:rFonts w:ascii="Times New Roman" w:hAnsi="Times New Roman" w:eastAsia="Times New Roman" w:cs="Times New Roman"/>
-          <w:b/>
-          <w:bCs/>
-          <w:sz w:val="24"/>
-          <w:szCs w:val="24"/>
-        </w:rPr>
-        <w:t>QuickTick</w:t>
-      </w:r>
-      <w:proofErr w:type="spellEnd"/>
-      <w:r>
-        <w:rPr>
-          <w:rFonts w:ascii="Times New Roman" w:hAnsi="Times New Roman" w:eastAsia="Times New Roman" w:cs="Times New Roman"/>
-          <w:sz w:val="24"/>
-          <w:szCs w:val="24"/>
-        </w:rPr>
-        <w:t xml:space="preserve"> egy feladatkezelő alkalmazás, amely segít a felhasználóknak abban, hogy rendszerezetten és hatékonyan kezeljék a mindennapi teendőiket. A célunk egy olyan eszköz létrehozása volt, amely egyszerűen használható, mégis elegendő rugalmasságot nyújt a különböző típusú feladatok kezeléséhez – legyen szó egy bevásárlólistáról, egy iskolai projekt lépéseiről, vagy akár egy teljes napi munkatervről.</w:t>
-      </w:r>
-    </w:p>
-    <w:p>
-      <w:pPr>
-        <w:spacing w:before="240" w:after="240"/>
-      </w:pPr>
-      <w:r>
-        <w:rPr>
-          <w:rFonts w:ascii="Times New Roman" w:hAnsi="Times New Roman" w:eastAsia="Times New Roman" w:cs="Times New Roman"/>
-          <w:sz w:val="24"/>
-          <w:szCs w:val="24"/>
-        </w:rPr>
-        <w:t>Az alkalmazás lehetővé teszi a feladatok gyors hozzáadását, szerkesztését, rendezését és törlését. A felhasználók testre szabhatják, priorizálhatják a teendőket</w:t>
-      </w:r>
-      <w:r>
-        <w:rPr>
-          <w:rFonts w:ascii="Times New Roman" w:hAnsi="Times New Roman" w:eastAsia="Times New Roman" w:cs="Times New Roman"/>
-          <w:sz w:val="24"/>
-          <w:szCs w:val="24"/>
-        </w:rPr>
-        <w:t>.</w:t>
-      </w:r>
-      <w:r>
-        <w:rPr>
-          <w:rFonts w:ascii="Times New Roman" w:hAnsi="Times New Roman" w:eastAsia="Times New Roman" w:cs="Times New Roman"/>
-          <w:sz w:val="24"/>
-          <w:szCs w:val="24"/>
-        </w:rPr>
-        <w:t xml:space="preserve"> Mindezt egy letisztult, átlátható felületen, amelyet úgy terveztünk, hogy segítse a fókuszált munkavégzést.</w:t>
       </w:r>
     </w:p>
     <w:p>
@@ -2915,7 +3557,23 @@
           <w:sz w:val="24"/>
           <w:szCs w:val="24"/>
         </w:rPr>
-        <w:t>Az iskolában lévő két külön számítógép, illetve egy személyes laptop amely előre összeállított konfigurációval rendelkezik</w:t>
+        <w:t xml:space="preserve">Az iskolában lévő két külön számítógép, illetve egy személyes </w:t>
+      </w:r>
+      <w:r>
+        <w:rPr>
+          <w:rFonts w:ascii="Times New Roman" w:hAnsi="Times New Roman" w:cs="Times New Roman"/>
+          <w:sz w:val="24"/>
+          <w:szCs w:val="24"/>
+        </w:rPr>
+        <w:t>laptop,</w:t>
+      </w:r>
+      <w:r>
+        <w:rPr>
+          <w:rFonts w:ascii="Times New Roman" w:hAnsi="Times New Roman" w:cs="Times New Roman"/>
+          <w:sz w:val="24"/>
+          <w:szCs w:val="24"/>
+        </w:rPr>
+        <w:t xml:space="preserve"> amely előre összeállított konfigurációval rendelkezik</w:t>
       </w:r>
       <w:r>
         <w:rPr>
@@ -2933,7 +3591,6 @@
         </w:rPr>
         <w:t>(</w:t>
       </w:r>
-      <w:proofErr w:type="spellStart"/>
       <w:r>
         <w:rPr>
           <w:rFonts w:ascii="Times New Roman" w:hAnsi="Times New Roman" w:cs="Times New Roman"/>
@@ -2942,7 +3599,6 @@
         </w:rPr>
         <w:t>Asus</w:t>
       </w:r>
-      <w:proofErr w:type="spellEnd"/>
       <w:r>
         <w:rPr>
           <w:rFonts w:ascii="Times New Roman" w:hAnsi="Times New Roman" w:cs="Times New Roman"/>
@@ -2951,7 +3607,6 @@
         </w:rPr>
         <w:t xml:space="preserve"> TUF </w:t>
       </w:r>
-      <w:proofErr w:type="spellStart"/>
       <w:r>
         <w:rPr>
           <w:rFonts w:ascii="Times New Roman" w:hAnsi="Times New Roman" w:cs="Times New Roman"/>
@@ -2960,7 +3615,6 @@
         </w:rPr>
         <w:t>Gaming</w:t>
       </w:r>
-      <w:proofErr w:type="spellEnd"/>
       <w:r>
         <w:rPr>
           <w:rFonts w:ascii="Times New Roman" w:hAnsi="Times New Roman" w:cs="Times New Roman"/>
@@ -2975,15 +3629,15 @@
           <w:sz w:val="24"/>
           <w:szCs w:val="24"/>
         </w:rPr>
-        <w:t xml:space="preserve"> amely a vizsgán a projekt bemutatásához is szükséges</w:t>
-      </w:r>
-      <w:r>
-        <w:rPr>
-          <w:rFonts w:ascii="Times New Roman" w:hAnsi="Times New Roman" w:cs="Times New Roman"/>
-          <w:sz w:val="24"/>
-          <w:szCs w:val="24"/>
-        </w:rPr>
-        <w:t>, ezen kívül két személyes asztali számítógép egyedi konfigurációval, volt használva a fejlesztéshez.</w:t>
+        <w:t>,</w:t>
+      </w:r>
+      <w:r>
+        <w:rPr>
+          <w:rFonts w:ascii="Times New Roman" w:hAnsi="Times New Roman" w:cs="Times New Roman"/>
+          <w:sz w:val="24"/>
+          <w:szCs w:val="24"/>
+        </w:rPr>
+        <w:t xml:space="preserve"> ezen kívül két személyes asztali számítógép egyedi konfigurációval, volt használva a fejlesztéshez.</w:t>
       </w:r>
       <w:r>
         <w:rPr>
@@ -5247,7 +5901,19 @@
         <w:rPr>
           <w:rFonts w:ascii="Times New Roman" w:hAnsi="Times New Roman" w:cs="Times New Roman"/>
         </w:rPr>
-        <w:t xml:space="preserve"> illetve ha minden rendben milyen adatok érkeznek vissza</w:t>
+        <w:t xml:space="preserve"> </w:t>
+      </w:r>
+      <w:r>
+        <w:rPr>
+          <w:rFonts w:ascii="Times New Roman" w:hAnsi="Times New Roman" w:cs="Times New Roman"/>
+        </w:rPr>
+        <w:t>illetve,</w:t>
+      </w:r>
+      <w:r>
+        <w:rPr>
+          <w:rFonts w:ascii="Times New Roman" w:hAnsi="Times New Roman" w:cs="Times New Roman"/>
+        </w:rPr>
+        <w:t xml:space="preserve"> ha minden rendben milyen adatok érkeznek vissza</w:t>
       </w:r>
     </w:p>
     <w:p>
@@ -18494,87 +19160,830 @@
     </w:p>
     <w:p>
       <w:pPr>
-        <w:rPr>
-          <w:rFonts w:ascii="Times New Roman" w:hAnsi="Times New Roman" w:cs="Times New Roman"/>
-          <w:sz w:val="24"/>
-          <w:szCs w:val="24"/>
-        </w:rPr>
-      </w:pPr>
-      <w:r>
-        <w:rPr>
-          <w:rFonts w:ascii="Times New Roman" w:hAnsi="Times New Roman" w:cs="Times New Roman"/>
-          <w:sz w:val="24"/>
-          <w:szCs w:val="24"/>
+        <w:pStyle w:val="Norml"/>
+        <w:suppressLineNumbers w:val="0"/>
+        <w:bidi w:val="0"/>
+        <w:spacing w:before="0" w:beforeAutospacing="off" w:after="160" w:afterAutospacing="off" w:line="259" w:lineRule="auto"/>
+        <w:ind w:left="0" w:right="0"/>
+        <w:jc w:val="center"/>
+        <w:rPr>
+          <w:rFonts w:ascii="Times New Roman" w:hAnsi="Times New Roman" w:cs="Times New Roman"/>
+          <w:b w:val="1"/>
+          <w:bCs w:val="1"/>
+          <w:sz w:val="40"/>
+          <w:szCs w:val="40"/>
+        </w:rPr>
+      </w:pPr>
+      <w:r>
+        <w:rPr>
+          <w:rFonts w:ascii="Times New Roman" w:hAnsi="Times New Roman" w:cs="Times New Roman"/>
+          <w:b w:val="1"/>
+          <w:bCs w:val="1"/>
+          <w:sz w:val="40"/>
+          <w:szCs w:val="40"/>
+        </w:rPr>
+        <w:t>Összegzés</w:t>
+      </w:r>
+    </w:p>
+    <w:p>
+      <w:pPr>
+        <w:pStyle w:val="Norml"/>
+        <w:suppressLineNumbers w:val="0"/>
+        <w:bidi w:val="0"/>
+        <w:spacing w:before="0" w:beforeAutospacing="off" w:after="160" w:afterAutospacing="off" w:line="259" w:lineRule="auto"/>
+        <w:ind w:left="0" w:right="0"/>
+        <w:jc w:val="center"/>
+        <w:rPr>
+          <w:rFonts w:ascii="Times New Roman" w:hAnsi="Times New Roman" w:cs="Times New Roman"/>
+          <w:b w:val="1"/>
+          <w:bCs w:val="1"/>
+          <w:sz w:val="40"/>
+          <w:szCs w:val="40"/>
+        </w:rPr>
+      </w:pPr>
+    </w:p>
+    <w:p>
+      <w:pPr>
+        <w:pStyle w:val="Norml"/>
+        <w:suppressLineNumbers w:val="0"/>
+        <w:bidi w:val="0"/>
+        <w:spacing w:before="0" w:beforeAutospacing="off" w:after="160" w:afterAutospacing="off" w:line="259" w:lineRule="auto"/>
+        <w:ind w:left="0" w:right="0"/>
+        <w:jc w:val="center"/>
+        <w:rPr>
+          <w:rFonts w:ascii="Times New Roman" w:hAnsi="Times New Roman" w:cs="Times New Roman"/>
+          <w:b w:val="1"/>
+          <w:bCs w:val="1"/>
+          <w:sz w:val="40"/>
+          <w:szCs w:val="40"/>
+        </w:rPr>
+      </w:pPr>
+    </w:p>
+    <w:p>
+      <w:pPr>
+        <w:rPr>
+          <w:rFonts w:ascii="Times New Roman" w:hAnsi="Times New Roman" w:cs="Times New Roman"/>
+          <w:noProof w:val="0"/>
+          <w:sz w:val="24"/>
+          <w:szCs w:val="24"/>
+          <w:lang w:val="hu-HU"/>
+        </w:rPr>
+      </w:pPr>
+      <w:r>
+        <w:rPr>
+          <w:rFonts w:ascii="Times New Roman" w:hAnsi="Times New Roman" w:cs="Times New Roman"/>
+          <w:noProof w:val="0"/>
+          <w:sz w:val="24"/>
+          <w:szCs w:val="24"/>
+          <w:lang w:val="hu-HU"/>
         </w:rPr>
         <w:t xml:space="preserve">A </w:t>
       </w:r>
-      <w:proofErr w:type="spellStart"/>
-      <w:r>
-        <w:rPr>
-          <w:rFonts w:ascii="Times New Roman" w:hAnsi="Times New Roman" w:cs="Times New Roman"/>
-          <w:sz w:val="24"/>
-          <w:szCs w:val="24"/>
+      <w:r>
+        <w:rPr>
+          <w:rFonts w:ascii="Times New Roman" w:hAnsi="Times New Roman" w:cs="Times New Roman"/>
+          <w:noProof w:val="0"/>
+          <w:sz w:val="24"/>
+          <w:szCs w:val="24"/>
+          <w:lang w:val="hu-HU"/>
         </w:rPr>
         <w:t>QuickTick</w:t>
       </w:r>
-      <w:proofErr w:type="spellEnd"/>
-      <w:r>
-        <w:rPr>
-          <w:rFonts w:ascii="Times New Roman" w:hAnsi="Times New Roman" w:cs="Times New Roman"/>
-          <w:sz w:val="24"/>
-          <w:szCs w:val="24"/>
+      <w:r>
+        <w:rPr>
+          <w:rFonts w:ascii="Times New Roman" w:hAnsi="Times New Roman" w:cs="Times New Roman"/>
+          <w:noProof w:val="0"/>
+          <w:sz w:val="24"/>
+          <w:szCs w:val="24"/>
+          <w:lang w:val="hu-HU"/>
+        </w:rPr>
+        <w:t xml:space="preserve"> egy iskolai projekt keretén belül készült, melynek célja egy </w:t>
+      </w:r>
+      <w:r>
+        <w:rPr>
+          <w:rFonts w:ascii="Times New Roman" w:hAnsi="Times New Roman" w:cs="Times New Roman"/>
+          <w:noProof w:val="0"/>
+          <w:sz w:val="24"/>
+          <w:szCs w:val="24"/>
+          <w:lang w:val="hu-HU"/>
+        </w:rPr>
+        <w:t>feladatkezelő webalkalmazás,</w:t>
+      </w:r>
+      <w:r>
+        <w:rPr>
+          <w:rFonts w:ascii="Times New Roman" w:hAnsi="Times New Roman" w:cs="Times New Roman"/>
+          <w:noProof w:val="0"/>
+          <w:sz w:val="24"/>
+          <w:szCs w:val="24"/>
+          <w:lang w:val="hu-HU"/>
+        </w:rPr>
+        <w:t xml:space="preserve"> amely a felhasználókat segíti abban, hogy rendszerezetten, hatékonyan </w:t>
+      </w:r>
+      <w:r>
+        <w:rPr>
+          <w:rFonts w:ascii="Times New Roman" w:hAnsi="Times New Roman" w:cs="Times New Roman"/>
+          <w:noProof w:val="0"/>
+          <w:sz w:val="24"/>
+          <w:szCs w:val="24"/>
+          <w:lang w:val="hu-HU"/>
+        </w:rPr>
+        <w:t xml:space="preserve">átlássák, illetve kezelni tudják teendőiket. Az egyszerű </w:t>
+      </w:r>
+      <w:r>
+        <w:rPr>
+          <w:rFonts w:ascii="Times New Roman" w:hAnsi="Times New Roman" w:cs="Times New Roman"/>
+          <w:noProof w:val="0"/>
+          <w:sz w:val="24"/>
+          <w:szCs w:val="24"/>
+          <w:lang w:val="hu-HU"/>
+        </w:rPr>
+        <w:t>kezelés,</w:t>
+      </w:r>
+      <w:r>
+        <w:rPr>
+          <w:rFonts w:ascii="Times New Roman" w:hAnsi="Times New Roman" w:cs="Times New Roman"/>
+          <w:noProof w:val="0"/>
+          <w:sz w:val="24"/>
+          <w:szCs w:val="24"/>
+          <w:lang w:val="hu-HU"/>
+        </w:rPr>
+        <w:t xml:space="preserve"> illetve a könnyű átláthatóság fő cél volt. Az ötleteink, terveink nagy részét sikerült teljesítenün</w:t>
+      </w:r>
+      <w:r>
+        <w:rPr>
+          <w:rFonts w:ascii="Times New Roman" w:hAnsi="Times New Roman" w:cs="Times New Roman"/>
+          <w:noProof w:val="0"/>
+          <w:sz w:val="24"/>
+          <w:szCs w:val="24"/>
+          <w:lang w:val="hu-HU"/>
+        </w:rPr>
+        <w:t xml:space="preserve">k. </w:t>
+      </w:r>
+      <w:r>
+        <w:rPr>
+          <w:rFonts w:ascii="Times New Roman" w:hAnsi="Times New Roman" w:cs="Times New Roman"/>
+          <w:noProof w:val="0"/>
+          <w:sz w:val="24"/>
+          <w:szCs w:val="24"/>
+          <w:lang w:val="hu-HU"/>
+        </w:rPr>
+        <w:t>Van,</w:t>
+      </w:r>
+      <w:r>
+        <w:rPr>
+          <w:rFonts w:ascii="Times New Roman" w:hAnsi="Times New Roman" w:cs="Times New Roman"/>
+          <w:noProof w:val="0"/>
+          <w:sz w:val="24"/>
+          <w:szCs w:val="24"/>
+          <w:lang w:val="hu-HU"/>
+        </w:rPr>
+        <w:t xml:space="preserve"> ahol tovább is jutottunk, mint gondoltuk volna, de volt olyan ötlet </w:t>
+      </w:r>
+      <w:r>
+        <w:rPr>
+          <w:rFonts w:ascii="Times New Roman" w:hAnsi="Times New Roman" w:cs="Times New Roman"/>
+          <w:noProof w:val="0"/>
+          <w:sz w:val="24"/>
+          <w:szCs w:val="24"/>
+          <w:lang w:val="hu-HU"/>
+        </w:rPr>
+        <w:t>is,</w:t>
+      </w:r>
+      <w:r>
+        <w:rPr>
+          <w:rFonts w:ascii="Times New Roman" w:hAnsi="Times New Roman" w:cs="Times New Roman"/>
+          <w:noProof w:val="0"/>
+          <w:sz w:val="24"/>
+          <w:szCs w:val="24"/>
+          <w:lang w:val="hu-HU"/>
+        </w:rPr>
+        <w:t xml:space="preserve"> amit</w:t>
+      </w:r>
+      <w:r>
+        <w:rPr>
+          <w:rFonts w:ascii="Times New Roman" w:hAnsi="Times New Roman" w:cs="Times New Roman"/>
+          <w:noProof w:val="0"/>
+          <w:sz w:val="24"/>
+          <w:szCs w:val="24"/>
+          <w:lang w:val="hu-HU"/>
+        </w:rPr>
+        <w:t xml:space="preserve"> sajnos</w:t>
+      </w:r>
+      <w:r>
+        <w:rPr>
+          <w:rFonts w:ascii="Times New Roman" w:hAnsi="Times New Roman" w:cs="Times New Roman"/>
+          <w:noProof w:val="0"/>
+          <w:sz w:val="24"/>
+          <w:szCs w:val="24"/>
+          <w:lang w:val="hu-HU"/>
+        </w:rPr>
+        <w:t xml:space="preserve"> el kellett vetnünk a projekt előrehaladása közben</w:t>
+      </w:r>
+      <w:r>
+        <w:rPr>
+          <w:rFonts w:ascii="Times New Roman" w:hAnsi="Times New Roman" w:cs="Times New Roman"/>
+          <w:noProof w:val="0"/>
+          <w:sz w:val="24"/>
+          <w:szCs w:val="24"/>
+          <w:lang w:val="hu-HU"/>
+        </w:rPr>
+        <w:t>. Úgy gondoljuk, hogy a jelenlegi tudásunkhoz nagy mértékben hozzáhárult ez a projekt, és sokat segített tudásunk</w:t>
+      </w:r>
+      <w:r>
+        <w:rPr>
+          <w:rFonts w:ascii="Times New Roman" w:hAnsi="Times New Roman" w:cs="Times New Roman"/>
+          <w:noProof w:val="0"/>
+          <w:sz w:val="24"/>
+          <w:szCs w:val="24"/>
+          <w:lang w:val="hu-HU"/>
+        </w:rPr>
+        <w:t>, tapasztalataink</w:t>
+      </w:r>
+      <w:r>
+        <w:rPr>
+          <w:rFonts w:ascii="Times New Roman" w:hAnsi="Times New Roman" w:cs="Times New Roman"/>
+          <w:noProof w:val="0"/>
+          <w:sz w:val="24"/>
+          <w:szCs w:val="24"/>
+          <w:lang w:val="hu-HU"/>
+        </w:rPr>
+        <w:t xml:space="preserve"> bővítésében.</w:t>
+      </w:r>
+    </w:p>
+    <w:p>
+      <w:r>
+        <w:br/>
+      </w:r>
+    </w:p>
+    <w:p>
+      <w:pPr>
+        <w:jc w:val="center"/>
+      </w:pPr>
+      <w:r>
+        <w:br/>
+      </w:r>
+    </w:p>
+    <w:p>
+      <w:pPr>
+        <w:jc w:val="center"/>
+        <w:rPr>
+          <w:rFonts w:ascii="Times New Roman" w:hAnsi="Times New Roman" w:eastAsia="Calibri" w:cs="Times New Roman" w:asciiTheme="minorAscii" w:hAnsiTheme="minorAscii" w:eastAsiaTheme="minorAscii" w:cstheme="minorBidi"/>
+          <w:b w:val="1"/>
+          <w:bCs w:val="1"/>
+          <w:color w:val="auto"/>
+          <w:sz w:val="40"/>
+          <w:szCs w:val="40"/>
+          <w:lang w:val="en-US" w:eastAsia="en-US" w:bidi="ar-SA"/>
+        </w:rPr>
+      </w:pPr>
+    </w:p>
+    <w:p>
+      <w:pPr>
+        <w:jc w:val="center"/>
+        <w:rPr>
+          <w:rFonts w:ascii="Times New Roman" w:hAnsi="Times New Roman" w:cs="Times New Roman"/>
+          <w:b w:val="1"/>
+          <w:bCs w:val="1"/>
+          <w:sz w:val="40"/>
+          <w:szCs w:val="40"/>
+        </w:rPr>
+      </w:pPr>
+      <w:r>
+        <w:rPr>
+          <w:rFonts w:ascii="Times New Roman" w:hAnsi="Times New Roman" w:eastAsia="Calibri" w:cs="Times New Roman" w:asciiTheme="minorAscii" w:hAnsiTheme="minorAscii" w:eastAsiaTheme="minorAscii" w:cstheme="minorBidi"/>
+          <w:b w:val="1"/>
+          <w:bCs w:val="1"/>
+          <w:color w:val="auto"/>
+          <w:sz w:val="40"/>
+          <w:szCs w:val="40"/>
+          <w:lang w:val="en-US" w:eastAsia="en-US" w:bidi="ar-SA"/>
+        </w:rPr>
+        <w:t>Summary in English</w:t>
+      </w:r>
+    </w:p>
+    <w:p>
+      <w:pPr>
+        <w:pStyle w:val="Norml"/>
+        <w:jc w:val="center"/>
+        <w:rPr>
+          <w:rFonts w:ascii="Times New Roman" w:hAnsi="Times New Roman" w:eastAsia="Calibri" w:cs="Times New Roman" w:asciiTheme="minorAscii" w:hAnsiTheme="minorAscii" w:eastAsiaTheme="minorAscii" w:cstheme="minorBidi"/>
+          <w:b w:val="1"/>
+          <w:bCs w:val="1"/>
+          <w:color w:val="auto"/>
+          <w:sz w:val="40"/>
+          <w:szCs w:val="40"/>
+          <w:lang w:val="en-US" w:eastAsia="en-US" w:bidi="ar-SA"/>
+        </w:rPr>
+      </w:pPr>
+    </w:p>
+    <w:p>
+      <w:pPr>
+        <w:pStyle w:val="Norml"/>
+        <w:jc w:val="left"/>
+        <w:rPr>
+          <w:rFonts w:ascii="Times New Roman" w:hAnsi="Times New Roman" w:eastAsia="Calibri" w:cs="Times New Roman" w:asciiTheme="minorAscii" w:hAnsiTheme="minorAscii" w:eastAsiaTheme="minorAscii" w:cstheme="minorBidi"/>
+          <w:b w:val="0"/>
+          <w:bCs w:val="0"/>
+          <w:noProof w:val="0"/>
+          <w:color w:val="auto"/>
+          <w:sz w:val="24"/>
+          <w:szCs w:val="24"/>
+          <w:lang w:val="en-GB" w:eastAsia="en-US" w:bidi="ar-SA"/>
+        </w:rPr>
+      </w:pPr>
+      <w:r>
+        <w:rPr>
+          <w:rFonts w:ascii="Times New Roman" w:hAnsi="Times New Roman" w:eastAsia="Calibri" w:cs="Times New Roman" w:asciiTheme="minorAscii" w:hAnsiTheme="minorAscii" w:eastAsiaTheme="minorAscii" w:cstheme="minorBidi"/>
+          <w:b w:val="0"/>
+          <w:bCs w:val="0"/>
+          <w:noProof w:val="0"/>
+          <w:color w:val="auto"/>
+          <w:sz w:val="24"/>
+          <w:szCs w:val="24"/>
+          <w:lang w:val="en-GB" w:eastAsia="en-US" w:bidi="ar-SA"/>
+        </w:rPr>
+        <w:t>Quicktick</w:t>
+      </w:r>
+      <w:r>
+        <w:rPr>
+          <w:rFonts w:ascii="Times New Roman" w:hAnsi="Times New Roman" w:eastAsia="Calibri" w:cs="Times New Roman" w:asciiTheme="minorAscii" w:hAnsiTheme="minorAscii" w:eastAsiaTheme="minorAscii" w:cstheme="minorBidi"/>
+          <w:b w:val="0"/>
+          <w:bCs w:val="0"/>
+          <w:noProof w:val="0"/>
+          <w:color w:val="auto"/>
+          <w:sz w:val="24"/>
+          <w:szCs w:val="24"/>
+          <w:lang w:val="en-GB" w:eastAsia="en-US" w:bidi="ar-SA"/>
+        </w:rPr>
+        <w:t xml:space="preserve"> was made within a school project, and its goal </w:t>
+      </w:r>
+      <w:r>
+        <w:rPr>
+          <w:rFonts w:ascii="Times New Roman" w:hAnsi="Times New Roman" w:eastAsia="Calibri" w:cs="Times New Roman" w:asciiTheme="minorAscii" w:hAnsiTheme="minorAscii" w:eastAsiaTheme="minorAscii" w:cstheme="minorBidi"/>
+          <w:b w:val="0"/>
+          <w:bCs w:val="0"/>
+          <w:noProof w:val="0"/>
+          <w:color w:val="auto"/>
+          <w:sz w:val="24"/>
+          <w:szCs w:val="24"/>
+          <w:lang w:val="en-GB" w:eastAsia="en-US" w:bidi="ar-SA"/>
+        </w:rPr>
+        <w:t>is</w:t>
+      </w:r>
+      <w:r>
+        <w:rPr>
+          <w:rFonts w:ascii="Times New Roman" w:hAnsi="Times New Roman" w:eastAsia="Calibri" w:cs="Times New Roman" w:asciiTheme="minorAscii" w:hAnsiTheme="minorAscii" w:eastAsiaTheme="minorAscii" w:cstheme="minorBidi"/>
+          <w:b w:val="0"/>
+          <w:bCs w:val="0"/>
+          <w:noProof w:val="0"/>
+          <w:color w:val="auto"/>
+          <w:sz w:val="24"/>
+          <w:szCs w:val="24"/>
+          <w:lang w:val="en-GB" w:eastAsia="en-US" w:bidi="ar-SA"/>
+        </w:rPr>
+        <w:t xml:space="preserve"> a task manag</w:t>
+      </w:r>
+      <w:r>
+        <w:rPr>
+          <w:rFonts w:ascii="Times New Roman" w:hAnsi="Times New Roman" w:eastAsia="Calibri" w:cs="Times New Roman" w:asciiTheme="minorAscii" w:hAnsiTheme="minorAscii" w:eastAsiaTheme="minorAscii" w:cstheme="minorBidi"/>
+          <w:b w:val="0"/>
+          <w:bCs w:val="0"/>
+          <w:noProof w:val="0"/>
+          <w:color w:val="auto"/>
+          <w:sz w:val="24"/>
+          <w:szCs w:val="24"/>
+          <w:lang w:val="en-GB" w:eastAsia="en-US" w:bidi="ar-SA"/>
+        </w:rPr>
+        <w:t>ing</w:t>
+      </w:r>
+      <w:r>
+        <w:rPr>
+          <w:rFonts w:ascii="Times New Roman" w:hAnsi="Times New Roman" w:eastAsia="Calibri" w:cs="Times New Roman" w:asciiTheme="minorAscii" w:hAnsiTheme="minorAscii" w:eastAsiaTheme="minorAscii" w:cstheme="minorBidi"/>
+          <w:b w:val="0"/>
+          <w:bCs w:val="0"/>
+          <w:noProof w:val="0"/>
+          <w:color w:val="auto"/>
+          <w:sz w:val="24"/>
+          <w:szCs w:val="24"/>
+          <w:lang w:val="en-GB" w:eastAsia="en-US" w:bidi="ar-SA"/>
+        </w:rPr>
+        <w:t xml:space="preserve"> web </w:t>
+      </w:r>
+      <w:r>
+        <w:rPr>
+          <w:rFonts w:ascii="Times New Roman" w:hAnsi="Times New Roman" w:eastAsia="Calibri" w:cs="Times New Roman" w:asciiTheme="minorAscii" w:hAnsiTheme="minorAscii" w:eastAsiaTheme="minorAscii" w:cstheme="minorBidi"/>
+          <w:b w:val="0"/>
+          <w:bCs w:val="0"/>
+          <w:noProof w:val="0"/>
+          <w:color w:val="auto"/>
+          <w:sz w:val="24"/>
+          <w:szCs w:val="24"/>
+          <w:lang w:val="en-GB" w:eastAsia="en-US" w:bidi="ar-SA"/>
+        </w:rPr>
+        <w:t>application</w:t>
+      </w:r>
+      <w:r>
+        <w:rPr>
+          <w:rFonts w:ascii="Times New Roman" w:hAnsi="Times New Roman" w:eastAsia="Calibri" w:cs="Times New Roman" w:asciiTheme="minorAscii" w:hAnsiTheme="minorAscii" w:eastAsiaTheme="minorAscii" w:cstheme="minorBidi"/>
+          <w:b w:val="0"/>
+          <w:bCs w:val="0"/>
+          <w:noProof w:val="0"/>
+          <w:color w:val="auto"/>
+          <w:sz w:val="24"/>
+          <w:szCs w:val="24"/>
+          <w:lang w:val="en-GB" w:eastAsia="en-US" w:bidi="ar-SA"/>
+        </w:rPr>
+        <w:t xml:space="preserve">, which helps the users to see </w:t>
+      </w:r>
+      <w:r>
+        <w:rPr>
+          <w:rFonts w:ascii="Times New Roman" w:hAnsi="Times New Roman" w:eastAsia="Calibri" w:cs="Times New Roman" w:asciiTheme="minorAscii" w:hAnsiTheme="minorAscii" w:eastAsiaTheme="minorAscii" w:cstheme="minorBidi"/>
+          <w:b w:val="0"/>
+          <w:bCs w:val="0"/>
+          <w:noProof w:val="0"/>
+          <w:color w:val="auto"/>
+          <w:sz w:val="24"/>
+          <w:szCs w:val="24"/>
+          <w:lang w:val="en-GB" w:eastAsia="en-US" w:bidi="ar-SA"/>
+        </w:rPr>
+        <w:t xml:space="preserve">and manage </w:t>
+      </w:r>
+      <w:r>
+        <w:rPr>
+          <w:rFonts w:ascii="Times New Roman" w:hAnsi="Times New Roman" w:eastAsia="Calibri" w:cs="Times New Roman" w:asciiTheme="minorAscii" w:hAnsiTheme="minorAscii" w:eastAsiaTheme="minorAscii" w:cstheme="minorBidi"/>
+          <w:b w:val="0"/>
+          <w:bCs w:val="0"/>
+          <w:noProof w:val="0"/>
+          <w:color w:val="auto"/>
+          <w:sz w:val="24"/>
+          <w:szCs w:val="24"/>
+          <w:lang w:val="en-GB" w:eastAsia="en-US" w:bidi="ar-SA"/>
+        </w:rPr>
+        <w:t>their tasks in a</w:t>
+      </w:r>
+      <w:r>
+        <w:rPr>
+          <w:rFonts w:ascii="Times New Roman" w:hAnsi="Times New Roman" w:eastAsia="Calibri" w:cs="Times New Roman" w:asciiTheme="minorAscii" w:hAnsiTheme="minorAscii" w:eastAsiaTheme="minorAscii" w:cstheme="minorBidi"/>
+          <w:b w:val="0"/>
+          <w:bCs w:val="0"/>
+          <w:noProof w:val="0"/>
+          <w:color w:val="auto"/>
+          <w:sz w:val="24"/>
+          <w:szCs w:val="24"/>
+          <w:lang w:val="en-GB" w:eastAsia="en-US" w:bidi="ar-SA"/>
+        </w:rPr>
+        <w:t>n organised environment</w:t>
+      </w:r>
+      <w:r>
+        <w:rPr>
+          <w:rFonts w:ascii="Times New Roman" w:hAnsi="Times New Roman" w:eastAsia="Calibri" w:cs="Times New Roman" w:asciiTheme="minorAscii" w:hAnsiTheme="minorAscii" w:eastAsiaTheme="minorAscii" w:cstheme="minorBidi"/>
+          <w:b w:val="0"/>
+          <w:bCs w:val="0"/>
+          <w:noProof w:val="0"/>
+          <w:color w:val="auto"/>
+          <w:sz w:val="24"/>
+          <w:szCs w:val="24"/>
+          <w:lang w:val="en-GB" w:eastAsia="en-US" w:bidi="ar-SA"/>
+        </w:rPr>
+        <w:t xml:space="preserve">. A main goal was </w:t>
+      </w:r>
+      <w:r>
+        <w:rPr>
+          <w:rFonts w:ascii="Times New Roman" w:hAnsi="Times New Roman" w:eastAsia="Calibri" w:cs="Times New Roman" w:asciiTheme="minorAscii" w:hAnsiTheme="minorAscii" w:eastAsiaTheme="minorAscii" w:cstheme="minorBidi"/>
+          <w:b w:val="0"/>
+          <w:bCs w:val="0"/>
+          <w:noProof w:val="0"/>
+          <w:color w:val="auto"/>
+          <w:sz w:val="24"/>
+          <w:szCs w:val="24"/>
+          <w:lang w:val="en-GB" w:eastAsia="en-US" w:bidi="ar-SA"/>
+        </w:rPr>
+        <w:t xml:space="preserve">that it is easy to use, and </w:t>
+      </w:r>
+      <w:r>
+        <w:rPr>
+          <w:rFonts w:ascii="Times New Roman" w:hAnsi="Times New Roman" w:eastAsia="Calibri" w:cs="Times New Roman" w:asciiTheme="minorAscii" w:hAnsiTheme="minorAscii" w:eastAsiaTheme="minorAscii" w:cstheme="minorBidi"/>
+          <w:b w:val="0"/>
+          <w:bCs w:val="0"/>
+          <w:noProof w:val="0"/>
+          <w:color w:val="auto"/>
+          <w:sz w:val="24"/>
+          <w:szCs w:val="24"/>
+          <w:lang w:val="en-GB" w:eastAsia="en-US" w:bidi="ar-SA"/>
+        </w:rPr>
+        <w:t xml:space="preserve">simple looks which makes the user understand what </w:t>
+      </w:r>
+      <w:r>
+        <w:rPr>
+          <w:rFonts w:ascii="Times New Roman" w:hAnsi="Times New Roman" w:eastAsia="Calibri" w:cs="Times New Roman" w:asciiTheme="minorAscii" w:hAnsiTheme="minorAscii" w:eastAsiaTheme="minorAscii" w:cstheme="minorBidi"/>
+          <w:b w:val="0"/>
+          <w:bCs w:val="0"/>
+          <w:noProof w:val="0"/>
+          <w:color w:val="auto"/>
+          <w:sz w:val="24"/>
+          <w:szCs w:val="24"/>
+          <w:lang w:val="en-GB" w:eastAsia="en-US" w:bidi="ar-SA"/>
+        </w:rPr>
+        <w:t>the next thing he/she must focus</w:t>
+      </w:r>
+      <w:r>
+        <w:rPr>
+          <w:rFonts w:ascii="Times New Roman" w:hAnsi="Times New Roman" w:eastAsia="Calibri" w:cs="Times New Roman" w:asciiTheme="minorAscii" w:hAnsiTheme="minorAscii" w:eastAsiaTheme="minorAscii" w:cstheme="minorBidi"/>
+          <w:b w:val="0"/>
+          <w:bCs w:val="0"/>
+          <w:noProof w:val="0"/>
+          <w:color w:val="auto"/>
+          <w:sz w:val="24"/>
+          <w:szCs w:val="24"/>
+          <w:lang w:val="en-GB" w:eastAsia="en-US" w:bidi="ar-SA"/>
+        </w:rPr>
+        <w:t xml:space="preserve"> on</w:t>
+      </w:r>
+      <w:r>
+        <w:rPr>
+          <w:rFonts w:ascii="Times New Roman" w:hAnsi="Times New Roman" w:eastAsia="Calibri" w:cs="Times New Roman" w:asciiTheme="minorAscii" w:hAnsiTheme="minorAscii" w:eastAsiaTheme="minorAscii" w:cstheme="minorBidi"/>
+          <w:b w:val="0"/>
+          <w:bCs w:val="0"/>
+          <w:noProof w:val="0"/>
+          <w:color w:val="auto"/>
+          <w:sz w:val="24"/>
+          <w:szCs w:val="24"/>
+          <w:lang w:val="en-GB" w:eastAsia="en-US" w:bidi="ar-SA"/>
+        </w:rPr>
+        <w:t>.</w:t>
+      </w:r>
+      <w:r>
+        <w:rPr>
+          <w:rFonts w:ascii="Times New Roman" w:hAnsi="Times New Roman" w:eastAsia="Calibri" w:cs="Times New Roman" w:asciiTheme="minorAscii" w:hAnsiTheme="minorAscii" w:eastAsiaTheme="minorAscii" w:cstheme="minorBidi"/>
+          <w:b w:val="0"/>
+          <w:bCs w:val="0"/>
+          <w:noProof w:val="0"/>
+          <w:color w:val="auto"/>
+          <w:sz w:val="24"/>
+          <w:szCs w:val="24"/>
+          <w:lang w:val="en-GB" w:eastAsia="en-US" w:bidi="ar-SA"/>
+        </w:rPr>
+        <w:t xml:space="preserve"> Most of our ideas, plans were completed successfully, but on some occasion</w:t>
+      </w:r>
+      <w:r>
+        <w:rPr>
+          <w:rFonts w:ascii="Times New Roman" w:hAnsi="Times New Roman" w:eastAsia="Calibri" w:cs="Times New Roman" w:asciiTheme="minorAscii" w:hAnsiTheme="minorAscii" w:eastAsiaTheme="minorAscii" w:cstheme="minorBidi"/>
+          <w:b w:val="0"/>
+          <w:bCs w:val="0"/>
+          <w:noProof w:val="0"/>
+          <w:color w:val="auto"/>
+          <w:sz w:val="24"/>
+          <w:szCs w:val="24"/>
+          <w:lang w:val="en-GB" w:eastAsia="en-US" w:bidi="ar-SA"/>
+        </w:rPr>
+        <w:t xml:space="preserve">s, </w:t>
+      </w:r>
+      <w:r>
+        <w:rPr>
+          <w:rFonts w:ascii="Times New Roman" w:hAnsi="Times New Roman" w:eastAsia="Calibri" w:cs="Times New Roman" w:asciiTheme="minorAscii" w:hAnsiTheme="minorAscii" w:eastAsiaTheme="minorAscii" w:cstheme="minorBidi"/>
+          <w:b w:val="0"/>
+          <w:bCs w:val="0"/>
+          <w:noProof w:val="0"/>
+          <w:color w:val="auto"/>
+          <w:sz w:val="24"/>
+          <w:szCs w:val="24"/>
+          <w:lang w:val="en-GB" w:eastAsia="en-US" w:bidi="ar-SA"/>
+        </w:rPr>
+        <w:t>th</w:t>
+      </w:r>
+      <w:r>
+        <w:rPr>
+          <w:rFonts w:ascii="Times New Roman" w:hAnsi="Times New Roman" w:eastAsia="Calibri" w:cs="Times New Roman" w:asciiTheme="minorAscii" w:hAnsiTheme="minorAscii" w:eastAsiaTheme="minorAscii" w:cstheme="minorBidi"/>
+          <w:b w:val="0"/>
+          <w:bCs w:val="0"/>
+          <w:noProof w:val="0"/>
+          <w:color w:val="auto"/>
+          <w:sz w:val="24"/>
+          <w:szCs w:val="24"/>
+          <w:lang w:val="en-GB" w:eastAsia="en-US" w:bidi="ar-SA"/>
+        </w:rPr>
+        <w:t>ey</w:t>
+      </w:r>
+      <w:r>
+        <w:rPr>
+          <w:rFonts w:ascii="Times New Roman" w:hAnsi="Times New Roman" w:eastAsia="Calibri" w:cs="Times New Roman" w:asciiTheme="minorAscii" w:hAnsiTheme="minorAscii" w:eastAsiaTheme="minorAscii" w:cstheme="minorBidi"/>
+          <w:b w:val="0"/>
+          <w:bCs w:val="0"/>
+          <w:noProof w:val="0"/>
+          <w:color w:val="auto"/>
+          <w:sz w:val="24"/>
+          <w:szCs w:val="24"/>
+          <w:lang w:val="en-GB" w:eastAsia="en-US" w:bidi="ar-SA"/>
         </w:rPr>
         <w:t xml:space="preserve"> </w:t>
       </w:r>
       <w:r>
         <w:rPr>
-          <w:rFonts w:ascii="Times New Roman" w:hAnsi="Times New Roman" w:cs="Times New Roman"/>
-          <w:sz w:val="24"/>
-          <w:szCs w:val="24"/>
-        </w:rPr>
-        <w:t>tovább</w:t>
-      </w:r>
-      <w:r>
-        <w:rPr>
-          <w:rFonts w:ascii="Times New Roman" w:hAnsi="Times New Roman" w:cs="Times New Roman"/>
-          <w:sz w:val="24"/>
-          <w:szCs w:val="24"/>
-        </w:rPr>
-        <w:t xml:space="preserve"> fejlesztésének lehetőségei</w:t>
-      </w:r>
-    </w:p>
-    <w:p>
-      <w:pPr>
-        <w:rPr>
-          <w:rFonts w:ascii="Times New Roman" w:hAnsi="Times New Roman" w:cs="Times New Roman"/>
-          <w:sz w:val="24"/>
-          <w:szCs w:val="24"/>
-          <w:lang w:val="en-US"/>
-        </w:rPr>
-      </w:pPr>
-    </w:p>
-    <w:p>
-      <w:pPr>
-        <w:rPr>
-          <w:rFonts w:ascii="Times New Roman" w:hAnsi="Times New Roman" w:cs="Times New Roman"/>
-          <w:sz w:val="24"/>
-          <w:szCs w:val="24"/>
-        </w:rPr>
-      </w:pPr>
-      <w:r>
-        <w:br/>
-      </w:r>
-      <w:r>
-        <w:br/>
-      </w:r>
-      <w:r>
-        <w:rPr>
-          <w:rFonts w:ascii="Times New Roman" w:hAnsi="Times New Roman" w:cs="Times New Roman"/>
-          <w:sz w:val="24"/>
-          <w:szCs w:val="24"/>
-          <w:lang w:val="en-US"/>
-        </w:rPr>
-        <w:t>Summary in English</w:t>
+          <w:rFonts w:ascii="Times New Roman" w:hAnsi="Times New Roman" w:eastAsia="Calibri" w:cs="Times New Roman" w:asciiTheme="minorAscii" w:hAnsiTheme="minorAscii" w:eastAsiaTheme="minorAscii" w:cstheme="minorBidi"/>
+          <w:b w:val="0"/>
+          <w:bCs w:val="0"/>
+          <w:noProof w:val="0"/>
+          <w:color w:val="auto"/>
+          <w:sz w:val="24"/>
+          <w:szCs w:val="24"/>
+          <w:lang w:val="en-GB" w:eastAsia="en-US" w:bidi="ar-SA"/>
+        </w:rPr>
+        <w:t xml:space="preserve">were not the case. </w:t>
+      </w:r>
+      <w:r>
+        <w:rPr>
+          <w:rFonts w:ascii="Times New Roman" w:hAnsi="Times New Roman" w:eastAsia="Calibri" w:cs="Times New Roman" w:asciiTheme="minorAscii" w:hAnsiTheme="minorAscii" w:eastAsiaTheme="minorAscii" w:cstheme="minorBidi"/>
+          <w:b w:val="0"/>
+          <w:bCs w:val="0"/>
+          <w:noProof w:val="0"/>
+          <w:color w:val="auto"/>
+          <w:sz w:val="24"/>
+          <w:szCs w:val="24"/>
+          <w:lang w:val="en-GB" w:eastAsia="en-US" w:bidi="ar-SA"/>
+        </w:rPr>
+        <w:t>In some areas we have gotten further than we imagined, while in some</w:t>
+      </w:r>
+      <w:r>
+        <w:rPr>
+          <w:rFonts w:ascii="Times New Roman" w:hAnsi="Times New Roman" w:eastAsia="Calibri" w:cs="Times New Roman" w:asciiTheme="minorAscii" w:hAnsiTheme="minorAscii" w:eastAsiaTheme="minorAscii" w:cstheme="minorBidi"/>
+          <w:b w:val="0"/>
+          <w:bCs w:val="0"/>
+          <w:noProof w:val="0"/>
+          <w:color w:val="auto"/>
+          <w:sz w:val="24"/>
+          <w:szCs w:val="24"/>
+          <w:lang w:val="en-GB" w:eastAsia="en-US" w:bidi="ar-SA"/>
+        </w:rPr>
+        <w:t>,</w:t>
+      </w:r>
+      <w:r>
+        <w:rPr>
+          <w:rFonts w:ascii="Times New Roman" w:hAnsi="Times New Roman" w:eastAsia="Calibri" w:cs="Times New Roman" w:asciiTheme="minorAscii" w:hAnsiTheme="minorAscii" w:eastAsiaTheme="minorAscii" w:cstheme="minorBidi"/>
+          <w:b w:val="0"/>
+          <w:bCs w:val="0"/>
+          <w:noProof w:val="0"/>
+          <w:color w:val="auto"/>
+          <w:sz w:val="24"/>
+          <w:szCs w:val="24"/>
+          <w:lang w:val="en-GB" w:eastAsia="en-US" w:bidi="ar-SA"/>
+        </w:rPr>
+        <w:t xml:space="preserve"> we had to rethink or forget some </w:t>
+      </w:r>
+      <w:r>
+        <w:rPr>
+          <w:rFonts w:ascii="Times New Roman" w:hAnsi="Times New Roman" w:eastAsia="Calibri" w:cs="Times New Roman" w:asciiTheme="minorAscii" w:hAnsiTheme="minorAscii" w:eastAsiaTheme="minorAscii" w:cstheme="minorBidi"/>
+          <w:b w:val="0"/>
+          <w:bCs w:val="0"/>
+          <w:noProof w:val="0"/>
+          <w:color w:val="auto"/>
+          <w:sz w:val="24"/>
+          <w:szCs w:val="24"/>
+          <w:lang w:val="en-GB" w:eastAsia="en-US" w:bidi="ar-SA"/>
+        </w:rPr>
+        <w:t xml:space="preserve">ideas based on the progress of this project. We believe that this project has played a big part </w:t>
+      </w:r>
+      <w:r>
+        <w:rPr>
+          <w:rFonts w:ascii="Times New Roman" w:hAnsi="Times New Roman" w:eastAsia="Calibri" w:cs="Times New Roman" w:asciiTheme="minorAscii" w:hAnsiTheme="minorAscii" w:eastAsiaTheme="minorAscii" w:cstheme="minorBidi"/>
+          <w:b w:val="0"/>
+          <w:bCs w:val="0"/>
+          <w:noProof w:val="0"/>
+          <w:color w:val="auto"/>
+          <w:sz w:val="24"/>
+          <w:szCs w:val="24"/>
+          <w:lang w:val="en-GB" w:eastAsia="en-US" w:bidi="ar-SA"/>
+        </w:rPr>
+        <w:t>helping to grow</w:t>
+      </w:r>
+      <w:r>
+        <w:rPr>
+          <w:rFonts w:ascii="Times New Roman" w:hAnsi="Times New Roman" w:eastAsia="Calibri" w:cs="Times New Roman" w:asciiTheme="minorAscii" w:hAnsiTheme="minorAscii" w:eastAsiaTheme="minorAscii" w:cstheme="minorBidi"/>
+          <w:b w:val="0"/>
+          <w:bCs w:val="0"/>
+          <w:noProof w:val="0"/>
+          <w:color w:val="auto"/>
+          <w:sz w:val="24"/>
+          <w:szCs w:val="24"/>
+          <w:lang w:val="en-GB" w:eastAsia="en-US" w:bidi="ar-SA"/>
+        </w:rPr>
+        <w:t xml:space="preserve"> </w:t>
+      </w:r>
+      <w:r>
+        <w:rPr>
+          <w:rFonts w:ascii="Times New Roman" w:hAnsi="Times New Roman" w:eastAsia="Calibri" w:cs="Times New Roman" w:asciiTheme="minorAscii" w:hAnsiTheme="minorAscii" w:eastAsiaTheme="minorAscii" w:cstheme="minorBidi"/>
+          <w:b w:val="0"/>
+          <w:bCs w:val="0"/>
+          <w:noProof w:val="0"/>
+          <w:color w:val="auto"/>
+          <w:sz w:val="24"/>
+          <w:szCs w:val="24"/>
+          <w:lang w:val="en-GB" w:eastAsia="en-US" w:bidi="ar-SA"/>
+        </w:rPr>
+        <w:t xml:space="preserve">our knowledge </w:t>
+      </w:r>
+      <w:r>
+        <w:rPr>
+          <w:rFonts w:ascii="Times New Roman" w:hAnsi="Times New Roman" w:eastAsia="Calibri" w:cs="Times New Roman" w:asciiTheme="minorAscii" w:hAnsiTheme="minorAscii" w:eastAsiaTheme="minorAscii" w:cstheme="minorBidi"/>
+          <w:b w:val="0"/>
+          <w:bCs w:val="0"/>
+          <w:noProof w:val="0"/>
+          <w:color w:val="auto"/>
+          <w:sz w:val="24"/>
+          <w:szCs w:val="24"/>
+          <w:lang w:val="en-GB" w:eastAsia="en-US" w:bidi="ar-SA"/>
+        </w:rPr>
+        <w:t xml:space="preserve">to the level that it is at now, </w:t>
+      </w:r>
+      <w:r>
+        <w:rPr>
+          <w:rFonts w:ascii="Times New Roman" w:hAnsi="Times New Roman" w:eastAsia="Calibri" w:cs="Times New Roman" w:asciiTheme="minorAscii" w:hAnsiTheme="minorAscii" w:eastAsiaTheme="minorAscii" w:cstheme="minorBidi"/>
+          <w:b w:val="0"/>
+          <w:bCs w:val="0"/>
+          <w:noProof w:val="0"/>
+          <w:color w:val="auto"/>
+          <w:sz w:val="24"/>
+          <w:szCs w:val="24"/>
+          <w:lang w:val="en-GB" w:eastAsia="en-US" w:bidi="ar-SA"/>
+        </w:rPr>
+        <w:t xml:space="preserve">and </w:t>
+      </w:r>
+      <w:r>
+        <w:rPr>
+          <w:rFonts w:ascii="Times New Roman" w:hAnsi="Times New Roman" w:eastAsia="Calibri" w:cs="Times New Roman" w:asciiTheme="minorAscii" w:hAnsiTheme="minorAscii" w:eastAsiaTheme="minorAscii" w:cstheme="minorBidi"/>
+          <w:b w:val="0"/>
+          <w:bCs w:val="0"/>
+          <w:noProof w:val="0"/>
+          <w:color w:val="auto"/>
+          <w:sz w:val="24"/>
+          <w:szCs w:val="24"/>
+          <w:lang w:val="en-GB" w:eastAsia="en-US" w:bidi="ar-SA"/>
+        </w:rPr>
+        <w:t>that it has helped a lot</w:t>
+      </w:r>
+      <w:r>
+        <w:rPr>
+          <w:rFonts w:ascii="Times New Roman" w:hAnsi="Times New Roman" w:eastAsia="Calibri" w:cs="Times New Roman" w:asciiTheme="minorAscii" w:hAnsiTheme="minorAscii" w:eastAsiaTheme="minorAscii" w:cstheme="minorBidi"/>
+          <w:b w:val="0"/>
+          <w:bCs w:val="0"/>
+          <w:noProof w:val="0"/>
+          <w:color w:val="auto"/>
+          <w:sz w:val="24"/>
+          <w:szCs w:val="24"/>
+          <w:lang w:val="en-GB" w:eastAsia="en-US" w:bidi="ar-SA"/>
+        </w:rPr>
+        <w:t xml:space="preserve"> with a lot of </w:t>
+      </w:r>
+      <w:r>
+        <w:rPr>
+          <w:rFonts w:ascii="Times New Roman" w:hAnsi="Times New Roman" w:eastAsia="Calibri" w:cs="Times New Roman" w:asciiTheme="minorAscii" w:hAnsiTheme="minorAscii" w:eastAsiaTheme="minorAscii" w:cstheme="minorBidi"/>
+          <w:b w:val="0"/>
+          <w:bCs w:val="0"/>
+          <w:noProof w:val="0"/>
+          <w:color w:val="auto"/>
+          <w:sz w:val="24"/>
+          <w:szCs w:val="24"/>
+          <w:lang w:val="en-GB" w:eastAsia="en-US" w:bidi="ar-SA"/>
+        </w:rPr>
+        <w:t>experienc</w:t>
+      </w:r>
+      <w:r>
+        <w:rPr>
+          <w:rFonts w:ascii="Times New Roman" w:hAnsi="Times New Roman" w:eastAsia="Calibri" w:cs="Times New Roman" w:asciiTheme="minorAscii" w:hAnsiTheme="minorAscii" w:eastAsiaTheme="minorAscii" w:cstheme="minorBidi"/>
+          <w:b w:val="0"/>
+          <w:bCs w:val="0"/>
+          <w:noProof w:val="0"/>
+          <w:color w:val="auto"/>
+          <w:sz w:val="24"/>
+          <w:szCs w:val="24"/>
+          <w:lang w:val="en-GB" w:eastAsia="en-US" w:bidi="ar-SA"/>
+        </w:rPr>
+        <w:t>e</w:t>
+      </w:r>
+      <w:r>
+        <w:rPr>
+          <w:rFonts w:ascii="Times New Roman" w:hAnsi="Times New Roman" w:eastAsia="Calibri" w:cs="Times New Roman" w:asciiTheme="minorAscii" w:hAnsiTheme="minorAscii" w:eastAsiaTheme="minorAscii" w:cstheme="minorBidi"/>
+          <w:b w:val="0"/>
+          <w:bCs w:val="0"/>
+          <w:noProof w:val="0"/>
+          <w:color w:val="auto"/>
+          <w:sz w:val="24"/>
+          <w:szCs w:val="24"/>
+          <w:lang w:val="en-GB" w:eastAsia="en-US" w:bidi="ar-SA"/>
+        </w:rPr>
+        <w:t>.</w:t>
+      </w:r>
+      <w:r>
+        <w:rPr>
+          <w:rFonts w:ascii="Times New Roman" w:hAnsi="Times New Roman" w:eastAsia="Calibri" w:cs="Times New Roman" w:asciiTheme="minorAscii" w:hAnsiTheme="minorAscii" w:eastAsiaTheme="minorAscii" w:cstheme="minorBidi"/>
+          <w:b w:val="0"/>
+          <w:bCs w:val="0"/>
+          <w:noProof w:val="0"/>
+          <w:color w:val="auto"/>
+          <w:sz w:val="24"/>
+          <w:szCs w:val="24"/>
+          <w:lang w:val="en-GB" w:eastAsia="en-US" w:bidi="ar-SA"/>
+        </w:rPr>
+        <w:t xml:space="preserve"> </w:t>
       </w:r>
     </w:p>
     <w:sectPr>
@@ -18634,6 +20043,566 @@
 
 <file path=word/numbering.xml><?xml version="1.0" encoding="utf-8"?>
 <w:numbering xmlns:wpc="http://schemas.microsoft.com/office/word/2010/wordprocessingCanvas" xmlns:cx="http://schemas.microsoft.com/office/drawing/2014/chartex" xmlns:cx1="http://schemas.microsoft.com/office/drawing/2015/9/8/chartex" xmlns:cx2="http://schemas.microsoft.com/office/drawing/2015/10/21/chartex" xmlns:cx3="http://schemas.microsoft.com/office/drawing/2016/5/9/chartex" xmlns:cx4="http://schemas.microsoft.com/office/drawing/2016/5/10/chartex" xmlns:cx5="http://schemas.microsoft.com/office/drawing/2016/5/11/chartex" xmlns:cx6="http://schemas.microsoft.com/office/drawing/2016/5/12/chartex" xmlns:cx7="http://schemas.microsoft.com/office/drawing/2016/5/13/chartex" xmlns:cx8="http://schemas.microsoft.com/office/drawing/2016/5/14/chartex" xmlns:mc="http://schemas.openxmlformats.org/markup-compatibility/2006" xmlns:aink="http://schemas.microsoft.com/office/drawing/2016/ink" xmlns:am3d="http://schemas.microsoft.com/office/drawing/2017/model3d" xmlns:o="urn:schemas-microsoft-com:office:office" xmlns:oel="http://schemas.microsoft.com/office/2019/extlst" xmlns:r="http://schemas.openxmlformats.org/officeDocument/2006/relationships" xmlns:m="http://schemas.openxmlformats.org/officeDocument/2006/math" xmlns:v="urn:schemas-microsoft-com:vml" xmlns:wp14="http://schemas.microsoft.com/office/word/2010/wordprocessingDrawing" xmlns:wp="http://schemas.openxmlformats.org/drawingml/2006/wordprocessingDrawing" xmlns:w10="urn:schemas-microsoft-com:office:word" xmlns:w="http://schemas.openxmlformats.org/wordprocessingml/2006/main" xmlns:w14="http://schemas.microsoft.com/office/word/2010/wordml" xmlns:w15="http://schemas.microsoft.com/office/word/2012/wordml" xmlns:w16cex="http://schemas.microsoft.com/office/word/2018/wordml/cex" xmlns:w16cid="http://schemas.microsoft.com/office/word/2016/wordml/cid" xmlns:w16="http://schemas.microsoft.com/office/word/2018/wordml" xmlns:w16du="http://schemas.microsoft.com/office/word/2023/wordml/word16du" xmlns:w16sdtdh="http://schemas.microsoft.com/office/word/2020/wordml/sdtdatahash" xmlns:w16sdtfl="http://schemas.microsoft.com/office/word/2024/wordml/sdtformatlock" xmlns:w16se="http://schemas.microsoft.com/office/word/2015/wordml/symex" xmlns:wpg="http://schemas.microsoft.com/office/word/2010/wordprocessingGroup" xmlns:wpi="http://schemas.microsoft.com/office/word/2010/wordprocessingInk" xmlns:wne="http://schemas.microsoft.com/office/word/2006/wordml" xmlns:wps="http://schemas.microsoft.com/office/word/2010/wordprocessingShape" mc:Ignorable="w14 w15 w16se w16cid w16 w16cex w16sdtdh w16sdtfl w16du wp14">
+  <w:abstractNum xmlns:w="http://schemas.openxmlformats.org/wordprocessingml/2006/main" w:abstractNumId="13">
+    <w:nsid w:val="124da6eb"/>
+    <w:multiLevelType xmlns:w="http://schemas.openxmlformats.org/wordprocessingml/2006/main" w:val="hybridMultilevel"/>
+    <w:lvl xmlns:w="http://schemas.openxmlformats.org/wordprocessingml/2006/main" w:ilvl="0">
+      <w:start w:val="1"/>
+      <w:numFmt w:val="bullet"/>
+      <w:lvlText w:val=""/>
+      <w:lvlJc w:val="left"/>
+      <w:pPr>
+        <w:ind w:left="720" w:hanging="360"/>
+      </w:pPr>
+      <w:rPr>
+        <w:rFonts w:hint="default" w:ascii="Symbol" w:hAnsi="Symbol"/>
+      </w:rPr>
+    </w:lvl>
+    <w:lvl xmlns:w="http://schemas.openxmlformats.org/wordprocessingml/2006/main" w:ilvl="1">
+      <w:start w:val="1"/>
+      <w:numFmt w:val="bullet"/>
+      <w:lvlText w:val="o"/>
+      <w:lvlJc w:val="left"/>
+      <w:pPr>
+        <w:ind w:left="1440" w:hanging="360"/>
+      </w:pPr>
+      <w:rPr>
+        <w:rFonts w:hint="default" w:ascii="Courier New" w:hAnsi="Courier New"/>
+      </w:rPr>
+    </w:lvl>
+    <w:lvl xmlns:w="http://schemas.openxmlformats.org/wordprocessingml/2006/main" w:ilvl="2">
+      <w:start w:val="1"/>
+      <w:numFmt w:val="bullet"/>
+      <w:lvlText w:val=""/>
+      <w:lvlJc w:val="left"/>
+      <w:pPr>
+        <w:ind w:left="2160" w:hanging="360"/>
+      </w:pPr>
+      <w:rPr>
+        <w:rFonts w:hint="default" w:ascii="Wingdings" w:hAnsi="Wingdings"/>
+      </w:rPr>
+    </w:lvl>
+    <w:lvl xmlns:w="http://schemas.openxmlformats.org/wordprocessingml/2006/main" w:ilvl="3">
+      <w:start w:val="1"/>
+      <w:numFmt w:val="bullet"/>
+      <w:lvlText w:val=""/>
+      <w:lvlJc w:val="left"/>
+      <w:pPr>
+        <w:ind w:left="2880" w:hanging="360"/>
+      </w:pPr>
+      <w:rPr>
+        <w:rFonts w:hint="default" w:ascii="Symbol" w:hAnsi="Symbol"/>
+      </w:rPr>
+    </w:lvl>
+    <w:lvl xmlns:w="http://schemas.openxmlformats.org/wordprocessingml/2006/main" w:ilvl="4">
+      <w:start w:val="1"/>
+      <w:numFmt w:val="bullet"/>
+      <w:lvlText w:val="o"/>
+      <w:lvlJc w:val="left"/>
+      <w:pPr>
+        <w:ind w:left="3600" w:hanging="360"/>
+      </w:pPr>
+      <w:rPr>
+        <w:rFonts w:hint="default" w:ascii="Courier New" w:hAnsi="Courier New"/>
+      </w:rPr>
+    </w:lvl>
+    <w:lvl xmlns:w="http://schemas.openxmlformats.org/wordprocessingml/2006/main" w:ilvl="5">
+      <w:start w:val="1"/>
+      <w:numFmt w:val="bullet"/>
+      <w:lvlText w:val=""/>
+      <w:lvlJc w:val="left"/>
+      <w:pPr>
+        <w:ind w:left="4320" w:hanging="360"/>
+      </w:pPr>
+      <w:rPr>
+        <w:rFonts w:hint="default" w:ascii="Wingdings" w:hAnsi="Wingdings"/>
+      </w:rPr>
+    </w:lvl>
+    <w:lvl xmlns:w="http://schemas.openxmlformats.org/wordprocessingml/2006/main" w:ilvl="6">
+      <w:start w:val="1"/>
+      <w:numFmt w:val="bullet"/>
+      <w:lvlText w:val=""/>
+      <w:lvlJc w:val="left"/>
+      <w:pPr>
+        <w:ind w:left="5040" w:hanging="360"/>
+      </w:pPr>
+      <w:rPr>
+        <w:rFonts w:hint="default" w:ascii="Symbol" w:hAnsi="Symbol"/>
+      </w:rPr>
+    </w:lvl>
+    <w:lvl xmlns:w="http://schemas.openxmlformats.org/wordprocessingml/2006/main" w:ilvl="7">
+      <w:start w:val="1"/>
+      <w:numFmt w:val="bullet"/>
+      <w:lvlText w:val="o"/>
+      <w:lvlJc w:val="left"/>
+      <w:pPr>
+        <w:ind w:left="5760" w:hanging="360"/>
+      </w:pPr>
+      <w:rPr>
+        <w:rFonts w:hint="default" w:ascii="Courier New" w:hAnsi="Courier New"/>
+      </w:rPr>
+    </w:lvl>
+    <w:lvl xmlns:w="http://schemas.openxmlformats.org/wordprocessingml/2006/main" w:ilvl="8">
+      <w:start w:val="1"/>
+      <w:numFmt w:val="bullet"/>
+      <w:lvlText w:val=""/>
+      <w:lvlJc w:val="left"/>
+      <w:pPr>
+        <w:ind w:left="6480" w:hanging="360"/>
+      </w:pPr>
+      <w:rPr>
+        <w:rFonts w:hint="default" w:ascii="Wingdings" w:hAnsi="Wingdings"/>
+      </w:rPr>
+    </w:lvl>
+  </w:abstractNum>
+  <w:abstractNum xmlns:w="http://schemas.openxmlformats.org/wordprocessingml/2006/main" w:abstractNumId="12">
+    <w:nsid w:val="10e51164"/>
+    <w:multiLevelType xmlns:w="http://schemas.openxmlformats.org/wordprocessingml/2006/main" w:val="hybridMultilevel"/>
+    <w:lvl xmlns:w="http://schemas.openxmlformats.org/wordprocessingml/2006/main" w:ilvl="0">
+      <w:start w:val="1"/>
+      <w:numFmt w:val="bullet"/>
+      <w:lvlText w:val=""/>
+      <w:lvlJc w:val="left"/>
+      <w:pPr>
+        <w:ind w:left="720" w:hanging="360"/>
+      </w:pPr>
+      <w:rPr>
+        <w:rFonts w:hint="default" w:ascii="Symbol" w:hAnsi="Symbol"/>
+      </w:rPr>
+    </w:lvl>
+    <w:lvl xmlns:w="http://schemas.openxmlformats.org/wordprocessingml/2006/main" w:ilvl="1">
+      <w:start w:val="1"/>
+      <w:numFmt w:val="bullet"/>
+      <w:lvlText w:val="o"/>
+      <w:lvlJc w:val="left"/>
+      <w:pPr>
+        <w:ind w:left="1440" w:hanging="360"/>
+      </w:pPr>
+      <w:rPr>
+        <w:rFonts w:hint="default" w:ascii="Courier New" w:hAnsi="Courier New"/>
+      </w:rPr>
+    </w:lvl>
+    <w:lvl xmlns:w="http://schemas.openxmlformats.org/wordprocessingml/2006/main" w:ilvl="2">
+      <w:start w:val="1"/>
+      <w:numFmt w:val="bullet"/>
+      <w:lvlText w:val=""/>
+      <w:lvlJc w:val="left"/>
+      <w:pPr>
+        <w:ind w:left="2160" w:hanging="360"/>
+      </w:pPr>
+      <w:rPr>
+        <w:rFonts w:hint="default" w:ascii="Wingdings" w:hAnsi="Wingdings"/>
+      </w:rPr>
+    </w:lvl>
+    <w:lvl xmlns:w="http://schemas.openxmlformats.org/wordprocessingml/2006/main" w:ilvl="3">
+      <w:start w:val="1"/>
+      <w:numFmt w:val="bullet"/>
+      <w:lvlText w:val=""/>
+      <w:lvlJc w:val="left"/>
+      <w:pPr>
+        <w:ind w:left="2880" w:hanging="360"/>
+      </w:pPr>
+      <w:rPr>
+        <w:rFonts w:hint="default" w:ascii="Symbol" w:hAnsi="Symbol"/>
+      </w:rPr>
+    </w:lvl>
+    <w:lvl xmlns:w="http://schemas.openxmlformats.org/wordprocessingml/2006/main" w:ilvl="4">
+      <w:start w:val="1"/>
+      <w:numFmt w:val="bullet"/>
+      <w:lvlText w:val="o"/>
+      <w:lvlJc w:val="left"/>
+      <w:pPr>
+        <w:ind w:left="3600" w:hanging="360"/>
+      </w:pPr>
+      <w:rPr>
+        <w:rFonts w:hint="default" w:ascii="Courier New" w:hAnsi="Courier New"/>
+      </w:rPr>
+    </w:lvl>
+    <w:lvl xmlns:w="http://schemas.openxmlformats.org/wordprocessingml/2006/main" w:ilvl="5">
+      <w:start w:val="1"/>
+      <w:numFmt w:val="bullet"/>
+      <w:lvlText w:val=""/>
+      <w:lvlJc w:val="left"/>
+      <w:pPr>
+        <w:ind w:left="4320" w:hanging="360"/>
+      </w:pPr>
+      <w:rPr>
+        <w:rFonts w:hint="default" w:ascii="Wingdings" w:hAnsi="Wingdings"/>
+      </w:rPr>
+    </w:lvl>
+    <w:lvl xmlns:w="http://schemas.openxmlformats.org/wordprocessingml/2006/main" w:ilvl="6">
+      <w:start w:val="1"/>
+      <w:numFmt w:val="bullet"/>
+      <w:lvlText w:val=""/>
+      <w:lvlJc w:val="left"/>
+      <w:pPr>
+        <w:ind w:left="5040" w:hanging="360"/>
+      </w:pPr>
+      <w:rPr>
+        <w:rFonts w:hint="default" w:ascii="Symbol" w:hAnsi="Symbol"/>
+      </w:rPr>
+    </w:lvl>
+    <w:lvl xmlns:w="http://schemas.openxmlformats.org/wordprocessingml/2006/main" w:ilvl="7">
+      <w:start w:val="1"/>
+      <w:numFmt w:val="bullet"/>
+      <w:lvlText w:val="o"/>
+      <w:lvlJc w:val="left"/>
+      <w:pPr>
+        <w:ind w:left="5760" w:hanging="360"/>
+      </w:pPr>
+      <w:rPr>
+        <w:rFonts w:hint="default" w:ascii="Courier New" w:hAnsi="Courier New"/>
+      </w:rPr>
+    </w:lvl>
+    <w:lvl xmlns:w="http://schemas.openxmlformats.org/wordprocessingml/2006/main" w:ilvl="8">
+      <w:start w:val="1"/>
+      <w:numFmt w:val="bullet"/>
+      <w:lvlText w:val=""/>
+      <w:lvlJc w:val="left"/>
+      <w:pPr>
+        <w:ind w:left="6480" w:hanging="360"/>
+      </w:pPr>
+      <w:rPr>
+        <w:rFonts w:hint="default" w:ascii="Wingdings" w:hAnsi="Wingdings"/>
+      </w:rPr>
+    </w:lvl>
+  </w:abstractNum>
+  <w:abstractNum xmlns:w="http://schemas.openxmlformats.org/wordprocessingml/2006/main" w:abstractNumId="11">
+    <w:nsid w:val="100c4cbd"/>
+    <w:multiLevelType xmlns:w="http://schemas.openxmlformats.org/wordprocessingml/2006/main" w:val="hybridMultilevel"/>
+    <w:lvl xmlns:w="http://schemas.openxmlformats.org/wordprocessingml/2006/main" w:ilvl="0">
+      <w:start w:val="1"/>
+      <w:numFmt w:val="bullet"/>
+      <w:lvlText w:val=""/>
+      <w:lvlJc w:val="left"/>
+      <w:pPr>
+        <w:ind w:left="720" w:hanging="360"/>
+      </w:pPr>
+      <w:rPr>
+        <w:rFonts w:hint="default" w:ascii="Symbol" w:hAnsi="Symbol"/>
+      </w:rPr>
+    </w:lvl>
+    <w:lvl xmlns:w="http://schemas.openxmlformats.org/wordprocessingml/2006/main" w:ilvl="1">
+      <w:start w:val="1"/>
+      <w:numFmt w:val="bullet"/>
+      <w:lvlText w:val="o"/>
+      <w:lvlJc w:val="left"/>
+      <w:pPr>
+        <w:ind w:left="1440" w:hanging="360"/>
+      </w:pPr>
+      <w:rPr>
+        <w:rFonts w:hint="default" w:ascii="Courier New" w:hAnsi="Courier New"/>
+      </w:rPr>
+    </w:lvl>
+    <w:lvl xmlns:w="http://schemas.openxmlformats.org/wordprocessingml/2006/main" w:ilvl="2">
+      <w:start w:val="1"/>
+      <w:numFmt w:val="bullet"/>
+      <w:lvlText w:val=""/>
+      <w:lvlJc w:val="left"/>
+      <w:pPr>
+        <w:ind w:left="2160" w:hanging="360"/>
+      </w:pPr>
+      <w:rPr>
+        <w:rFonts w:hint="default" w:ascii="Wingdings" w:hAnsi="Wingdings"/>
+      </w:rPr>
+    </w:lvl>
+    <w:lvl xmlns:w="http://schemas.openxmlformats.org/wordprocessingml/2006/main" w:ilvl="3">
+      <w:start w:val="1"/>
+      <w:numFmt w:val="bullet"/>
+      <w:lvlText w:val=""/>
+      <w:lvlJc w:val="left"/>
+      <w:pPr>
+        <w:ind w:left="2880" w:hanging="360"/>
+      </w:pPr>
+      <w:rPr>
+        <w:rFonts w:hint="default" w:ascii="Symbol" w:hAnsi="Symbol"/>
+      </w:rPr>
+    </w:lvl>
+    <w:lvl xmlns:w="http://schemas.openxmlformats.org/wordprocessingml/2006/main" w:ilvl="4">
+      <w:start w:val="1"/>
+      <w:numFmt w:val="bullet"/>
+      <w:lvlText w:val="o"/>
+      <w:lvlJc w:val="left"/>
+      <w:pPr>
+        <w:ind w:left="3600" w:hanging="360"/>
+      </w:pPr>
+      <w:rPr>
+        <w:rFonts w:hint="default" w:ascii="Courier New" w:hAnsi="Courier New"/>
+      </w:rPr>
+    </w:lvl>
+    <w:lvl xmlns:w="http://schemas.openxmlformats.org/wordprocessingml/2006/main" w:ilvl="5">
+      <w:start w:val="1"/>
+      <w:numFmt w:val="bullet"/>
+      <w:lvlText w:val=""/>
+      <w:lvlJc w:val="left"/>
+      <w:pPr>
+        <w:ind w:left="4320" w:hanging="360"/>
+      </w:pPr>
+      <w:rPr>
+        <w:rFonts w:hint="default" w:ascii="Wingdings" w:hAnsi="Wingdings"/>
+      </w:rPr>
+    </w:lvl>
+    <w:lvl xmlns:w="http://schemas.openxmlformats.org/wordprocessingml/2006/main" w:ilvl="6">
+      <w:start w:val="1"/>
+      <w:numFmt w:val="bullet"/>
+      <w:lvlText w:val=""/>
+      <w:lvlJc w:val="left"/>
+      <w:pPr>
+        <w:ind w:left="5040" w:hanging="360"/>
+      </w:pPr>
+      <w:rPr>
+        <w:rFonts w:hint="default" w:ascii="Symbol" w:hAnsi="Symbol"/>
+      </w:rPr>
+    </w:lvl>
+    <w:lvl xmlns:w="http://schemas.openxmlformats.org/wordprocessingml/2006/main" w:ilvl="7">
+      <w:start w:val="1"/>
+      <w:numFmt w:val="bullet"/>
+      <w:lvlText w:val="o"/>
+      <w:lvlJc w:val="left"/>
+      <w:pPr>
+        <w:ind w:left="5760" w:hanging="360"/>
+      </w:pPr>
+      <w:rPr>
+        <w:rFonts w:hint="default" w:ascii="Courier New" w:hAnsi="Courier New"/>
+      </w:rPr>
+    </w:lvl>
+    <w:lvl xmlns:w="http://schemas.openxmlformats.org/wordprocessingml/2006/main" w:ilvl="8">
+      <w:start w:val="1"/>
+      <w:numFmt w:val="bullet"/>
+      <w:lvlText w:val=""/>
+      <w:lvlJc w:val="left"/>
+      <w:pPr>
+        <w:ind w:left="6480" w:hanging="360"/>
+      </w:pPr>
+      <w:rPr>
+        <w:rFonts w:hint="default" w:ascii="Wingdings" w:hAnsi="Wingdings"/>
+      </w:rPr>
+    </w:lvl>
+  </w:abstractNum>
+  <w:abstractNum xmlns:w="http://schemas.openxmlformats.org/wordprocessingml/2006/main" w:abstractNumId="10">
+    <w:nsid w:val="78c0d68d"/>
+    <w:multiLevelType xmlns:w="http://schemas.openxmlformats.org/wordprocessingml/2006/main" w:val="hybridMultilevel"/>
+    <w:lvl xmlns:w="http://schemas.openxmlformats.org/wordprocessingml/2006/main" w:ilvl="0">
+      <w:start w:val="1"/>
+      <w:numFmt w:val="bullet"/>
+      <w:lvlText w:val=""/>
+      <w:lvlJc w:val="left"/>
+      <w:pPr>
+        <w:ind w:left="720" w:hanging="360"/>
+      </w:pPr>
+      <w:rPr>
+        <w:rFonts w:hint="default" w:ascii="Symbol" w:hAnsi="Symbol"/>
+      </w:rPr>
+    </w:lvl>
+    <w:lvl xmlns:w="http://schemas.openxmlformats.org/wordprocessingml/2006/main" w:ilvl="1">
+      <w:start w:val="1"/>
+      <w:numFmt w:val="bullet"/>
+      <w:lvlText w:val="o"/>
+      <w:lvlJc w:val="left"/>
+      <w:pPr>
+        <w:ind w:left="1440" w:hanging="360"/>
+      </w:pPr>
+      <w:rPr>
+        <w:rFonts w:hint="default" w:ascii="Courier New" w:hAnsi="Courier New"/>
+      </w:rPr>
+    </w:lvl>
+    <w:lvl xmlns:w="http://schemas.openxmlformats.org/wordprocessingml/2006/main" w:ilvl="2">
+      <w:start w:val="1"/>
+      <w:numFmt w:val="bullet"/>
+      <w:lvlText w:val=""/>
+      <w:lvlJc w:val="left"/>
+      <w:pPr>
+        <w:ind w:left="2160" w:hanging="360"/>
+      </w:pPr>
+      <w:rPr>
+        <w:rFonts w:hint="default" w:ascii="Wingdings" w:hAnsi="Wingdings"/>
+      </w:rPr>
+    </w:lvl>
+    <w:lvl xmlns:w="http://schemas.openxmlformats.org/wordprocessingml/2006/main" w:ilvl="3">
+      <w:start w:val="1"/>
+      <w:numFmt w:val="bullet"/>
+      <w:lvlText w:val=""/>
+      <w:lvlJc w:val="left"/>
+      <w:pPr>
+        <w:ind w:left="2880" w:hanging="360"/>
+      </w:pPr>
+      <w:rPr>
+        <w:rFonts w:hint="default" w:ascii="Symbol" w:hAnsi="Symbol"/>
+      </w:rPr>
+    </w:lvl>
+    <w:lvl xmlns:w="http://schemas.openxmlformats.org/wordprocessingml/2006/main" w:ilvl="4">
+      <w:start w:val="1"/>
+      <w:numFmt w:val="bullet"/>
+      <w:lvlText w:val="o"/>
+      <w:lvlJc w:val="left"/>
+      <w:pPr>
+        <w:ind w:left="3600" w:hanging="360"/>
+      </w:pPr>
+      <w:rPr>
+        <w:rFonts w:hint="default" w:ascii="Courier New" w:hAnsi="Courier New"/>
+      </w:rPr>
+    </w:lvl>
+    <w:lvl xmlns:w="http://schemas.openxmlformats.org/wordprocessingml/2006/main" w:ilvl="5">
+      <w:start w:val="1"/>
+      <w:numFmt w:val="bullet"/>
+      <w:lvlText w:val=""/>
+      <w:lvlJc w:val="left"/>
+      <w:pPr>
+        <w:ind w:left="4320" w:hanging="360"/>
+      </w:pPr>
+      <w:rPr>
+        <w:rFonts w:hint="default" w:ascii="Wingdings" w:hAnsi="Wingdings"/>
+      </w:rPr>
+    </w:lvl>
+    <w:lvl xmlns:w="http://schemas.openxmlformats.org/wordprocessingml/2006/main" w:ilvl="6">
+      <w:start w:val="1"/>
+      <w:numFmt w:val="bullet"/>
+      <w:lvlText w:val=""/>
+      <w:lvlJc w:val="left"/>
+      <w:pPr>
+        <w:ind w:left="5040" w:hanging="360"/>
+      </w:pPr>
+      <w:rPr>
+        <w:rFonts w:hint="default" w:ascii="Symbol" w:hAnsi="Symbol"/>
+      </w:rPr>
+    </w:lvl>
+    <w:lvl xmlns:w="http://schemas.openxmlformats.org/wordprocessingml/2006/main" w:ilvl="7">
+      <w:start w:val="1"/>
+      <w:numFmt w:val="bullet"/>
+      <w:lvlText w:val="o"/>
+      <w:lvlJc w:val="left"/>
+      <w:pPr>
+        <w:ind w:left="5760" w:hanging="360"/>
+      </w:pPr>
+      <w:rPr>
+        <w:rFonts w:hint="default" w:ascii="Courier New" w:hAnsi="Courier New"/>
+      </w:rPr>
+    </w:lvl>
+    <w:lvl xmlns:w="http://schemas.openxmlformats.org/wordprocessingml/2006/main" w:ilvl="8">
+      <w:start w:val="1"/>
+      <w:numFmt w:val="bullet"/>
+      <w:lvlText w:val=""/>
+      <w:lvlJc w:val="left"/>
+      <w:pPr>
+        <w:ind w:left="6480" w:hanging="360"/>
+      </w:pPr>
+      <w:rPr>
+        <w:rFonts w:hint="default" w:ascii="Wingdings" w:hAnsi="Wingdings"/>
+      </w:rPr>
+    </w:lvl>
+  </w:abstractNum>
+  <w:abstractNum xmlns:w="http://schemas.openxmlformats.org/wordprocessingml/2006/main" w:abstractNumId="9">
+    <w:nsid w:val="7c8bfbfc"/>
+    <w:multiLevelType xmlns:w="http://schemas.openxmlformats.org/wordprocessingml/2006/main" w:val="hybridMultilevel"/>
+    <w:lvl xmlns:w="http://schemas.openxmlformats.org/wordprocessingml/2006/main" w:ilvl="0">
+      <w:start w:val="1"/>
+      <w:numFmt w:val="bullet"/>
+      <w:lvlText w:val=""/>
+      <w:lvlJc w:val="left"/>
+      <w:pPr>
+        <w:ind w:left="720" w:hanging="360"/>
+      </w:pPr>
+      <w:rPr>
+        <w:rFonts w:hint="default" w:ascii="Symbol" w:hAnsi="Symbol"/>
+      </w:rPr>
+    </w:lvl>
+    <w:lvl xmlns:w="http://schemas.openxmlformats.org/wordprocessingml/2006/main" w:ilvl="1">
+      <w:start w:val="1"/>
+      <w:numFmt w:val="bullet"/>
+      <w:lvlText w:val="o"/>
+      <w:lvlJc w:val="left"/>
+      <w:pPr>
+        <w:ind w:left="1440" w:hanging="360"/>
+      </w:pPr>
+      <w:rPr>
+        <w:rFonts w:hint="default" w:ascii="Courier New" w:hAnsi="Courier New"/>
+      </w:rPr>
+    </w:lvl>
+    <w:lvl xmlns:w="http://schemas.openxmlformats.org/wordprocessingml/2006/main" w:ilvl="2">
+      <w:start w:val="1"/>
+      <w:numFmt w:val="bullet"/>
+      <w:lvlText w:val=""/>
+      <w:lvlJc w:val="left"/>
+      <w:pPr>
+        <w:ind w:left="2160" w:hanging="360"/>
+      </w:pPr>
+      <w:rPr>
+        <w:rFonts w:hint="default" w:ascii="Wingdings" w:hAnsi="Wingdings"/>
+      </w:rPr>
+    </w:lvl>
+    <w:lvl xmlns:w="http://schemas.openxmlformats.org/wordprocessingml/2006/main" w:ilvl="3">
+      <w:start w:val="1"/>
+      <w:numFmt w:val="bullet"/>
+      <w:lvlText w:val=""/>
+      <w:lvlJc w:val="left"/>
+      <w:pPr>
+        <w:ind w:left="2880" w:hanging="360"/>
+      </w:pPr>
+      <w:rPr>
+        <w:rFonts w:hint="default" w:ascii="Symbol" w:hAnsi="Symbol"/>
+      </w:rPr>
+    </w:lvl>
+    <w:lvl xmlns:w="http://schemas.openxmlformats.org/wordprocessingml/2006/main" w:ilvl="4">
+      <w:start w:val="1"/>
+      <w:numFmt w:val="bullet"/>
+      <w:lvlText w:val="o"/>
+      <w:lvlJc w:val="left"/>
+      <w:pPr>
+        <w:ind w:left="3600" w:hanging="360"/>
+      </w:pPr>
+      <w:rPr>
+        <w:rFonts w:hint="default" w:ascii="Courier New" w:hAnsi="Courier New"/>
+      </w:rPr>
+    </w:lvl>
+    <w:lvl xmlns:w="http://schemas.openxmlformats.org/wordprocessingml/2006/main" w:ilvl="5">
+      <w:start w:val="1"/>
+      <w:numFmt w:val="bullet"/>
+      <w:lvlText w:val=""/>
+      <w:lvlJc w:val="left"/>
+      <w:pPr>
+        <w:ind w:left="4320" w:hanging="360"/>
+      </w:pPr>
+      <w:rPr>
+        <w:rFonts w:hint="default" w:ascii="Wingdings" w:hAnsi="Wingdings"/>
+      </w:rPr>
+    </w:lvl>
+    <w:lvl xmlns:w="http://schemas.openxmlformats.org/wordprocessingml/2006/main" w:ilvl="6">
+      <w:start w:val="1"/>
+      <w:numFmt w:val="bullet"/>
+      <w:lvlText w:val=""/>
+      <w:lvlJc w:val="left"/>
+      <w:pPr>
+        <w:ind w:left="5040" w:hanging="360"/>
+      </w:pPr>
+      <w:rPr>
+        <w:rFonts w:hint="default" w:ascii="Symbol" w:hAnsi="Symbol"/>
+      </w:rPr>
+    </w:lvl>
+    <w:lvl xmlns:w="http://schemas.openxmlformats.org/wordprocessingml/2006/main" w:ilvl="7">
+      <w:start w:val="1"/>
+      <w:numFmt w:val="bullet"/>
+      <w:lvlText w:val="o"/>
+      <w:lvlJc w:val="left"/>
+      <w:pPr>
+        <w:ind w:left="5760" w:hanging="360"/>
+      </w:pPr>
+      <w:rPr>
+        <w:rFonts w:hint="default" w:ascii="Courier New" w:hAnsi="Courier New"/>
+      </w:rPr>
+    </w:lvl>
+    <w:lvl xmlns:w="http://schemas.openxmlformats.org/wordprocessingml/2006/main" w:ilvl="8">
+      <w:start w:val="1"/>
+      <w:numFmt w:val="bullet"/>
+      <w:lvlText w:val=""/>
+      <w:lvlJc w:val="left"/>
+      <w:pPr>
+        <w:ind w:left="6480" w:hanging="360"/>
+      </w:pPr>
+      <w:rPr>
+        <w:rFonts w:hint="default" w:ascii="Wingdings" w:hAnsi="Wingdings"/>
+      </w:rPr>
+    </w:lvl>
+  </w:abstractNum>
   <w:abstractNum xmlns:w="http://schemas.openxmlformats.org/wordprocessingml/2006/main" w:abstractNumId="8">
     <w:nsid w:val="515d945d"/>
     <w:multiLevelType xmlns:w="http://schemas.openxmlformats.org/wordprocessingml/2006/main" w:val="hybridMultilevel"/>
@@ -19603,6 +21572,21 @@
       </w:pPr>
     </w:lvl>
   </w:abstractNum>
+  <w:num w:numId="14">
+    <w:abstractNumId w:val="13"/>
+  </w:num>
+  <w:num w:numId="13">
+    <w:abstractNumId w:val="12"/>
+  </w:num>
+  <w:num w:numId="12">
+    <w:abstractNumId w:val="11"/>
+  </w:num>
+  <w:num w:numId="11">
+    <w:abstractNumId w:val="10"/>
+  </w:num>
+  <w:num w:numId="10">
+    <w:abstractNumId w:val="9"/>
+  </w:num>
   <w:num w:numId="9">
     <w:abstractNumId w:val="8"/>
   </w:num>

</xml_diff>